<commit_message>
restructured a lot of ms: - changed up intro to explain what we did, and then discussed some hypotheses post-hoc -
</commit_message>
<xml_diff>
--- a/paper/manuscript.docx
+++ b/paper/manuscript.docx
@@ -160,6 +160,16 @@
     </w:p>
     <w:p>
       <w:pPr>
+        <w:pStyle w:val="Heading2"/>
+      </w:pPr>
+      <w:bookmarkStart w:id="20" w:name="introduction"/>
+      <w:r>
+        <w:t xml:space="preserve">Introduction</w:t>
+      </w:r>
+      <w:bookmarkEnd w:id="20"/>
+    </w:p>
+    <w:p>
+      <w:pPr>
         <w:pStyle w:val="FirstParagraph"/>
       </w:pPr>
       <w:r>
@@ -178,13 +188,13 @@
         <w:t xml:space="preserve"> </w:t>
       </w:r>
       <w:r>
-        <w:t xml:space="preserve">that caribou swim in streams, rivers, and lakes during migration (Leblond et</w:t>
-      </w:r>
-      <w:r>
-        <w:t xml:space="preserve"> </w:t>
-      </w:r>
-      <w:r>
-        <w:t xml:space="preserve">al. 2016) to avoid predators</w:t>
+        <w:t xml:space="preserve">that caribou swim in streams, rivers, and lakes during migration (Leblond et al.</w:t>
+      </w:r>
+      <w:r>
+        <w:t xml:space="preserve"> </w:t>
+      </w:r>
+      <w:r>
+        <w:t xml:space="preserve">2016) to avoid predators</w:t>
       </w:r>
       <w:r>
         <w:t xml:space="preserve"> </w:t>
@@ -202,31 +212,19 @@
         <w:t xml:space="preserve"> </w:t>
       </w:r>
       <w:r>
-        <w:t xml:space="preserve">(Bergerud et al. 1990). Swimming for quadrupedal terrestrial mammals can be</w:t>
-      </w:r>
-      <w:r>
-        <w:t xml:space="preserve"> </w:t>
-      </w:r>
-      <w:r>
-        <w:t xml:space="preserve">thought of as a set of trade-offs. Costs include high energy expenditure and</w:t>
-      </w:r>
-      <w:r>
-        <w:t xml:space="preserve"> </w:t>
-      </w:r>
-      <w:r>
-        <w:t xml:space="preserve">risk of drowning. Specifically, even though caribou are adept swimmers, the</w:t>
-      </w:r>
-      <w:r>
-        <w:t xml:space="preserve"> </w:t>
-      </w:r>
-      <w:r>
-        <w:t xml:space="preserve">energetic expenditure associated with swimming for quadrupedal mammals is</w:t>
-      </w:r>
-      <w:r>
-        <w:t xml:space="preserve"> </w:t>
-      </w:r>
-      <w:r>
-        <w:t xml:space="preserve">significantly higher than walking or running (Fish 1993), whiledrowning</w:t>
+        <w:t xml:space="preserve">(Bergerud et al. 1990). Even for adept swimmers like caribou, the</w:t>
+      </w:r>
+      <w:r>
+        <w:t xml:space="preserve"> </w:t>
+      </w:r>
+      <w:r>
+        <w:t xml:space="preserve">energetic expenditure of swimming for quadrupedal mammals is</w:t>
+      </w:r>
+      <w:r>
+        <w:t xml:space="preserve"> </w:t>
+      </w:r>
+      <w:r>
+        <w:t xml:space="preserve">significantly higher than walking or running (Fish 1993), while drowning</w:t>
       </w:r>
       <w:r>
         <w:t xml:space="preserve"> </w:t>
@@ -252,49 +250,52 @@
         <w:pStyle w:val="BodyText"/>
       </w:pPr>
       <w:r>
-        <w:t xml:space="preserve">Here, we describe the visual observation of an adult male caribou swimming</w:t>
-      </w:r>
-      <w:r>
-        <w:t xml:space="preserve"> </w:t>
-      </w:r>
-      <w:r>
-        <w:t xml:space="preserve">between islands in the Fogo Island archipleago off the coast of Newfoundland,</w:t>
-      </w:r>
-      <w:r>
-        <w:t xml:space="preserve"> </w:t>
-      </w:r>
-      <w:r>
-        <w:t xml:space="preserve">Canada. During routine fieldwork on May 30, 2017, we observed an unmarked adult</w:t>
-      </w:r>
-      <w:r>
-        <w:t xml:space="preserve"> </w:t>
-      </w:r>
-      <w:r>
-        <w:t xml:space="preserve">male caribou swim between Perry and Eastern Indian Islands (Figure 1), a swim of</w:t>
-      </w:r>
-      <w:r>
-        <w:t xml:space="preserve"> </w:t>
-      </w:r>
-      <w:r>
-        <w:t xml:space="preserve">at least 470 m which took ~9 minutes (~52 m per minute). This observation</w:t>
-      </w:r>
-      <w:r>
-        <w:t xml:space="preserve"> </w:t>
-      </w:r>
-      <w:r>
-        <w:t xml:space="preserve">prompted us to query a large database of GPS radio-collared caribou. We</w:t>
-      </w:r>
-      <w:r>
-        <w:t xml:space="preserve"> </w:t>
-      </w:r>
-      <w:r>
-        <w:t xml:space="preserve">identified 86 remotely sensed swimming events between XX islands from three</w:t>
-      </w:r>
-      <w:r>
-        <w:t xml:space="preserve"> </w:t>
-      </w:r>
-      <w:r>
-        <w:t xml:space="preserve">individual caribou over a three-year period.</w:t>
+        <w:t xml:space="preserve">The Fogo Island archipelago, off the coast of Newfoundland, Canada (49°N, 54°W),</w:t>
+      </w:r>
+      <w:r>
+        <w:t xml:space="preserve"> </w:t>
+      </w:r>
+      <w:r>
+        <w:t xml:space="preserve">is home to approximately 300 woodland caribou. During routine fieldwork on May</w:t>
+      </w:r>
+      <w:r>
+        <w:t xml:space="preserve"> </w:t>
+      </w:r>
+      <w:r>
+        <w:t xml:space="preserve">30, 2017, we observed an unmarked adult male caribou swim between Perry and</w:t>
+      </w:r>
+      <w:r>
+        <w:t xml:space="preserve"> </w:t>
+      </w:r>
+      <w:r>
+        <w:t xml:space="preserve">Eastern Indian Islands (Figure 1), a swim of at least 470 m which took ~9</w:t>
+      </w:r>
+      <w:r>
+        <w:t xml:space="preserve"> </w:t>
+      </w:r>
+      <w:r>
+        <w:t xml:space="preserve">minutes (~52 m per minute). This observation prompted us to investigate the</w:t>
+      </w:r>
+      <w:r>
+        <w:t xml:space="preserve"> </w:t>
+      </w:r>
+      <w:r>
+        <w:t xml:space="preserve">subset of GPS radio-collared caribou in the population (n = 29 adult females).</w:t>
+      </w:r>
+      <w:r>
+        <w:t xml:space="preserve"> </w:t>
+      </w:r>
+      <w:r>
+        <w:t xml:space="preserve">Using these remotely sensed relocations, we determined that this observation was</w:t>
+      </w:r>
+      <w:r>
+        <w:t xml:space="preserve"> </w:t>
+      </w:r>
+      <w:r>
+        <w:t xml:space="preserve">not unique and that several individuals engaged in this behaviour (details below).</w:t>
+      </w:r>
+      <w:r>
+        <w:t xml:space="preserve"> </w:t>
       </w:r>
     </w:p>
     <w:p>
@@ -302,143 +303,7 @@
         <w:pStyle w:val="BodyText"/>
       </w:pPr>
       <w:r>
-        <w:t xml:space="preserve">Caribou were introduced to Fogo Island (n = 26 animals introduced between</w:t>
-      </w:r>
-      <w:r>
-        <w:t xml:space="preserve"> </w:t>
-      </w:r>
-      <w:r>
-        <w:t xml:space="preserve">1964–67) and Change Island (n = 5 animals introduced in 1964) from the main</w:t>
-      </w:r>
-      <w:r>
-        <w:t xml:space="preserve"> </w:t>
-      </w:r>
-      <w:r>
-        <w:t xml:space="preserve">Island of Newfoundland as part of a series of translocations and introductions</w:t>
-      </w:r>
-      <w:r>
-        <w:t xml:space="preserve"> </w:t>
-      </w:r>
-      <w:r>
-        <w:t xml:space="preserve">throughout the province (Bergerud &amp; Mercer 1989). While caribou populations are</w:t>
-      </w:r>
-      <w:r>
-        <w:t xml:space="preserve"> </w:t>
-      </w:r>
-      <w:r>
-        <w:t xml:space="preserve">in decline throughout Canada (Festa-Bianchet et al. 2011), as well as in</w:t>
-      </w:r>
-      <w:r>
-        <w:t xml:space="preserve"> </w:t>
-      </w:r>
-      <w:r>
-        <w:t xml:space="preserve">Newfoundland (Bastille-Rousseau et al. 2013), the Fogo Island herd has not</w:t>
-      </w:r>
-      <w:r>
-        <w:t xml:space="preserve"> </w:t>
-      </w:r>
-      <w:r>
-        <w:t xml:space="preserve">declined to the same extent and currently consists of approximately 300 animals</w:t>
-      </w:r>
-      <w:r>
-        <w:t xml:space="preserve"> </w:t>
-      </w:r>
-      <w:r>
-        <w:t xml:space="preserve">(Newfoundland and Labrador Wildlife Division, unpublished data). Since 2016 we</w:t>
-      </w:r>
-      <w:r>
-        <w:t xml:space="preserve"> </w:t>
-      </w:r>
-      <w:r>
-        <w:t xml:space="preserve">have been studying the Fogo Island caribou herd (Bonar et al. 2017; Bonar et</w:t>
-      </w:r>
-      <w:r>
-        <w:t xml:space="preserve"> </w:t>
-      </w:r>
-      <w:r>
-        <w:t xml:space="preserve">al. 2018; Peignier et al. 2019). To date, we have fitted XX adult female caribou</w:t>
-      </w:r>
-      <w:r>
-        <w:t xml:space="preserve"> </w:t>
-      </w:r>
-      <w:r>
-        <w:t xml:space="preserve">with GPS collars (1240g, GPS 4400M; Lotek Wireless Inc., Newmarket, Ontario,</w:t>
-      </w:r>
-      <w:r>
-        <w:t xml:space="preserve"> </w:t>
-      </w:r>
-      <w:r>
-        <w:t xml:space="preserve">Canada), which were programmed to collect relocation fixes every 2 hours (see</w:t>
-      </w:r>
-      <w:r>
-        <w:t xml:space="preserve"> </w:t>
-      </w:r>
-      <w:r>
-        <w:t xml:space="preserve">Bonar et al. 2018 for details).</w:t>
-      </w:r>
-    </w:p>
-    <w:p>
-      <w:pPr>
-        <w:pStyle w:val="BodyText"/>
-      </w:pPr>
-      <w:r>
-        <w:t xml:space="preserve">We posit two potential mechanisms explaining the trade-offs associated with</w:t>
-      </w:r>
-      <w:r>
-        <w:t xml:space="preserve"> </w:t>
-      </w:r>
-      <w:r>
-        <w:t xml:space="preserve">swimming in the North Atlantic Ocean: forage limitation and predator avoidance.</w:t>
-      </w:r>
-      <w:r>
-        <w:t xml:space="preserve"> </w:t>
-      </w:r>
-      <w:r>
-        <w:t xml:space="preserve">For caribou living on small islands in the ocean, the same notions for why</w:t>
-      </w:r>
-      <w:r>
-        <w:t xml:space="preserve"> </w:t>
-      </w:r>
-      <w:r>
-        <w:t xml:space="preserve">caribou swim in freshwater may also explain why caribou swim in the ocean</w:t>
-      </w:r>
-      <w:r>
-        <w:t xml:space="preserve"> </w:t>
-      </w:r>
-      <w:r>
-        <w:t xml:space="preserve">(Leblond et al. 2016). Specifically, forage limitation (Miller 2002) and</w:t>
-      </w:r>
-      <w:r>
-        <w:t xml:space="preserve"> </w:t>
-      </w:r>
-      <w:r>
-        <w:t xml:space="preserve">predator avoidance (Jeffery et al. 2007) have been proposed as potential</w:t>
-      </w:r>
-      <w:r>
-        <w:t xml:space="preserve"> </w:t>
-      </w:r>
-      <w:r>
-        <w:t xml:space="preserve">explanations.</w:t>
-      </w:r>
-    </w:p>
-    <w:p>
-      <w:pPr>
-        <w:pStyle w:val="BodyText"/>
-      </w:pPr>
-      <w:r>
-        <w:t xml:space="preserve">The Fogo Island archipelago is located in Newfoundland, Canada (49°N, 54°W), and</w:t>
-      </w:r>
-      <w:r>
-        <w:t xml:space="preserve"> </w:t>
-      </w:r>
-      <w:r>
-        <w:t xml:space="preserve">comprises approximately ten islands. While Fogo Island is the largest island</w:t>
-      </w:r>
-      <w:r>
-        <w:t xml:space="preserve"> </w:t>
-      </w:r>
-      <w:r>
-        <w:t xml:space="preserve">(237.71 km</w:t>
+        <w:t xml:space="preserve">Fogo Island is the largest island in the archipelago (237.71 km</w:t>
       </w:r>
       <w:r>
         <w:rPr>
@@ -447,49 +312,88 @@
         <w:t xml:space="preserve">2</w:t>
       </w:r>
       <w:r>
-        <w:t xml:space="preserve">), the archipelago includes at least three larger islands: Western</w:t>
-      </w:r>
-      <w:r>
-        <w:t xml:space="preserve"> </w:t>
-      </w:r>
-      <w:r>
-        <w:t xml:space="preserve">Indian (77.6 km2), Eastern Indian (38.7 km2) and Change (XX km2) Islands, as</w:t>
-      </w:r>
-      <w:r>
-        <w:t xml:space="preserve"> </w:t>
-      </w:r>
-      <w:r>
-        <w:t xml:space="preserve">well as numerous smaller islands, including Blundon’s (1.18 km2), North Long</w:t>
-      </w:r>
-      <w:r>
-        <w:t xml:space="preserve"> </w:t>
-      </w:r>
-      <w:r>
-        <w:t xml:space="preserve">(1.01 km2), South Long (0.48 km2), Kate’s (1.64 km2), and Brother’s (1.59 km2)</w:t>
-      </w:r>
-      <w:r>
-        <w:t xml:space="preserve"> </w:t>
-      </w:r>
-      <w:r>
-        <w:t xml:space="preserve">Islands (see Figure 1). All islands in the Fogo Island archipelago consist</w:t>
-      </w:r>
-      <w:r>
-        <w:t xml:space="preserve"> </w:t>
-      </w:r>
-      <w:r>
-        <w:t xml:space="preserve">largely of coniferous and mixed forests of balsam fir (Abies balsamea), black</w:t>
-      </w:r>
-      <w:r>
-        <w:t xml:space="preserve"> </w:t>
-      </w:r>
-      <w:r>
-        <w:t xml:space="preserve">spruce (Picea mariana), and white birch (Betula payrifera) as well as bogs,</w:t>
-      </w:r>
-      <w:r>
-        <w:t xml:space="preserve"> </w:t>
-      </w:r>
-      <w:r>
-        <w:t xml:space="preserve">lakes, lichen and rocky barrens.</w:t>
+        <w:t xml:space="preserve">), but there</w:t>
+      </w:r>
+      <w:r>
+        <w:t xml:space="preserve"> </w:t>
+      </w:r>
+      <w:r>
+        <w:t xml:space="preserve">are at least three other large islands: Western Indian (77.6 km2), Eastern</w:t>
+      </w:r>
+      <w:r>
+        <w:t xml:space="preserve"> </w:t>
+      </w:r>
+      <w:r>
+        <w:t xml:space="preserve">Indian (38.7 km2) and Change (XX km2) Islands, as well as numerous smaller</w:t>
+      </w:r>
+      <w:r>
+        <w:t xml:space="preserve"> </w:t>
+      </w:r>
+      <w:r>
+        <w:t xml:space="preserve">islands, including Blundon’s (1.18 km2), North Long (1.01 km2), South Long (0.48</w:t>
+      </w:r>
+      <w:r>
+        <w:t xml:space="preserve"> </w:t>
+      </w:r>
+      <w:r>
+        <w:t xml:space="preserve">km2), Kate’s (1.64 km2), and Brother’s (1.59 km2) Islands (see Figure 1).</w:t>
+      </w:r>
+      <w:r>
+        <w:t xml:space="preserve"> </w:t>
+      </w:r>
+      <w:r>
+        <w:t xml:space="preserve">Habitats are similar across the archipelago, consisting largely of coniferous</w:t>
+      </w:r>
+      <w:r>
+        <w:t xml:space="preserve"> </w:t>
+      </w:r>
+      <w:r>
+        <w:t xml:space="preserve">and mixed forests of balsam fir (</w:t>
+      </w:r>
+      <w:r>
+        <w:rPr>
+          <w:i/>
+        </w:rPr>
+        <w:t xml:space="preserve">Abies balsamea</w:t>
+      </w:r>
+      <w:r>
+        <w:t xml:space="preserve">), black spruce (</w:t>
+      </w:r>
+      <w:r>
+        <w:rPr>
+          <w:i/>
+        </w:rPr>
+        <w:t xml:space="preserve">Picea</w:t>
+      </w:r>
+      <w:r>
+        <w:rPr>
+          <w:i/>
+        </w:rPr>
+        <w:t xml:space="preserve"> </w:t>
+      </w:r>
+      <w:r>
+        <w:rPr>
+          <w:i/>
+        </w:rPr>
+        <w:t xml:space="preserve">mariana</w:t>
+      </w:r>
+      <w:r>
+        <w:t xml:space="preserve">), and white birch (</w:t>
+      </w:r>
+      <w:r>
+        <w:rPr>
+          <w:i/>
+        </w:rPr>
+        <w:t xml:space="preserve">Betula papyrifera</w:t>
+      </w:r>
+      <w:r>
+        <w:t xml:space="preserve">) as well as bogs, lakes, lichen</w:t>
+      </w:r>
+      <w:r>
+        <w:t xml:space="preserve"> </w:t>
+      </w:r>
+      <w:r>
+        <w:t xml:space="preserve">and rocky barrens.</w:t>
       </w:r>
     </w:p>
     <w:p>
@@ -497,7 +401,149 @@
         <w:pStyle w:val="BodyText"/>
       </w:pPr>
       <w:r>
-        <w:t xml:space="preserve">Forage limitation and over-grazing is a major issue for caribou populations</w:t>
+        <w:t xml:space="preserve">Caribou were introduced to Fogo Island (n = 26 animals between</w:t>
+      </w:r>
+      <w:r>
+        <w:t xml:space="preserve"> </w:t>
+      </w:r>
+      <w:r>
+        <w:t xml:space="preserve">1964–67) and Change Island (n = 5 animals in 1964) from the main</w:t>
+      </w:r>
+      <w:r>
+        <w:t xml:space="preserve"> </w:t>
+      </w:r>
+      <w:r>
+        <w:t xml:space="preserve">Island of Newfoundland as part of a series of translocations and introductions</w:t>
+      </w:r>
+      <w:r>
+        <w:t xml:space="preserve"> </w:t>
+      </w:r>
+      <w:r>
+        <w:t xml:space="preserve">throughout the province (Bergerud &amp; Mercer 1989). While caribou populations are</w:t>
+      </w:r>
+      <w:r>
+        <w:t xml:space="preserve"> </w:t>
+      </w:r>
+      <w:r>
+        <w:t xml:space="preserve">in decline throughout Canada (Festa-Bianchet et al. 2011), as well as in</w:t>
+      </w:r>
+      <w:r>
+        <w:t xml:space="preserve"> </w:t>
+      </w:r>
+      <w:r>
+        <w:t xml:space="preserve">Newfoundland (Bastille-Rousseau et al. 2013), the Fogo Island herd has not</w:t>
+      </w:r>
+      <w:r>
+        <w:t xml:space="preserve"> </w:t>
+      </w:r>
+      <w:r>
+        <w:t xml:space="preserve">declined to the same extent and currently consists of approximately 300 animals</w:t>
+      </w:r>
+      <w:r>
+        <w:t xml:space="preserve"> </w:t>
+      </w:r>
+      <w:r>
+        <w:t xml:space="preserve">(Newfoundland and Labrador Wildlife Division, unpublished data). Since 2016 we</w:t>
+      </w:r>
+      <w:r>
+        <w:t xml:space="preserve"> </w:t>
+      </w:r>
+      <w:r>
+        <w:t xml:space="preserve">have been studying the Fogo Island caribou herd (Bonar et al. 2017; Bonar et al.</w:t>
+      </w:r>
+      <w:r>
+        <w:t xml:space="preserve"> </w:t>
+      </w:r>
+      <w:r>
+        <w:t xml:space="preserve">2018; Peignier et al. 2019). To date, we have fitted 29 adult female caribou</w:t>
+      </w:r>
+      <w:r>
+        <w:t xml:space="preserve"> </w:t>
+      </w:r>
+      <w:r>
+        <w:t xml:space="preserve">with GPS collars (1240g, GPS 4400M; Lotek Wireless Inc., Newmarket, Ontario,</w:t>
+      </w:r>
+      <w:r>
+        <w:t xml:space="preserve"> </w:t>
+      </w:r>
+      <w:r>
+        <w:t xml:space="preserve">Canada), which were programmed to collect relocation fixes every 2 hours (see</w:t>
+      </w:r>
+      <w:r>
+        <w:t xml:space="preserve"> </w:t>
+      </w:r>
+      <w:r>
+        <w:t xml:space="preserve">Bonar et al. 2018 for details). We used GPS locations from these individuals to investigate oceanic swimming events.</w:t>
+      </w:r>
+    </w:p>
+    <w:p>
+      <w:pPr>
+        <w:pStyle w:val="BodyText"/>
+      </w:pPr>
+      <w:r>
+        <w:t xml:space="preserve">We identified swimming events as two consecutive GPS locations from an</w:t>
+      </w:r>
+      <w:r>
+        <w:t xml:space="preserve"> </w:t>
+      </w:r>
+      <w:r>
+        <w:t xml:space="preserve">individual on different islands. This region typically experiences pack ice</w:t>
+      </w:r>
+      <w:r>
+        <w:t xml:space="preserve"> </w:t>
+      </w:r>
+      <w:r>
+        <w:t xml:space="preserve">during the winter, so that caribou may be able to travel between islands by</w:t>
+      </w:r>
+      <w:r>
+        <w:t xml:space="preserve"> </w:t>
+      </w:r>
+      <w:r>
+        <w:t xml:space="preserve">walking over the ice. We restricted our GPS data to the ice-free period of the</w:t>
+      </w:r>
+      <w:r>
+        <w:t xml:space="preserve"> </w:t>
+      </w:r>
+      <w:r>
+        <w:t xml:space="preserve">year (April 1 - November 25) to avoid this possibility. Using these criteria, we identified three adult female caribou that collectively engaged in 86 swimming events (Fig 1??).</w:t>
+      </w:r>
+    </w:p>
+    <w:p>
+      <w:pPr>
+        <w:pStyle w:val="BodyText"/>
+      </w:pPr>
+      <w:r>
+        <w:t xml:space="preserve">Caribou may swim between islands in the ocean for similar reasons that drive caribou swimming in freshwater (Leblond et al. 2016). We present two such</w:t>
+      </w:r>
+      <w:r>
+        <w:t xml:space="preserve"> </w:t>
+      </w:r>
+      <w:r>
+        <w:t xml:space="preserve">explanations for these swimming events, forage limitation (Miller 2002) and</w:t>
+      </w:r>
+      <w:r>
+        <w:t xml:space="preserve"> </w:t>
+      </w:r>
+      <w:r>
+        <w:t xml:space="preserve">predator avoidance (Jeffery et al. 2007), and discuss why these swimming events appear to be relatively commonplace for only a small subset of the population.</w:t>
+      </w:r>
+    </w:p>
+    <w:p>
+      <w:pPr>
+        <w:pStyle w:val="Heading2"/>
+      </w:pPr>
+      <w:bookmarkStart w:id="21" w:name="forage-limitation"/>
+      <w:r>
+        <w:t xml:space="preserve">Forage limitation</w:t>
+      </w:r>
+      <w:bookmarkEnd w:id="21"/>
+    </w:p>
+    <w:p>
+      <w:pPr>
+        <w:pStyle w:val="FirstParagraph"/>
+      </w:pPr>
+      <w:r>
+        <w:t xml:space="preserve">Forage limitation and over-grazing is a major concern for caribou populations</w:t>
       </w:r>
       <w:r>
         <w:t xml:space="preserve"> </w:t>
@@ -509,43 +555,37 @@
         <w:t xml:space="preserve"> </w:t>
       </w:r>
       <w:r>
-        <w:t xml:space="preserve">islands. Reduced access to foraging opportunities can result in higher</w:t>
-      </w:r>
-      <w:r>
-        <w:t xml:space="preserve"> </w:t>
-      </w:r>
-      <w:r>
-        <w:t xml:space="preserve">conspecific competition for resources and lowered reproductive success for adult</w:t>
-      </w:r>
-      <w:r>
-        <w:t xml:space="preserve"> </w:t>
-      </w:r>
-      <w:r>
-        <w:t xml:space="preserve">females (Schaefer et al. 2016). Forage scarcity has been proposed as a potential</w:t>
-      </w:r>
-      <w:r>
-        <w:t xml:space="preserve"> </w:t>
-      </w:r>
-      <w:r>
-        <w:t xml:space="preserve">reason why caribou move between arctic islands on the sea-ice in winter (Miller</w:t>
-      </w:r>
-      <w:r>
-        <w:t xml:space="preserve"> </w:t>
-      </w:r>
-      <w:r>
-        <w:t xml:space="preserve">et al. 1977). For very small islands, over-grazing by newly arrived caribou may</w:t>
-      </w:r>
-      <w:r>
-        <w:t xml:space="preserve"> </w:t>
-      </w:r>
-      <w:r>
-        <w:t xml:space="preserve">rapidly limit forage (Bergerud et al. 1990). Without sea ice, movement from the</w:t>
-      </w:r>
-      <w:r>
-        <w:t xml:space="preserve"> </w:t>
-      </w:r>
-      <w:r>
-        <w:t xml:space="preserve">mainland to an island as well as between islands requires caribou to assess the</w:t>
+        <w:t xml:space="preserve">islands. Conspecific competition for resources driven by reduced foraging opportunities can decrease reproductive success of adult females</w:t>
+      </w:r>
+      <w:r>
+        <w:t xml:space="preserve"> </w:t>
+      </w:r>
+      <w:r>
+        <w:t xml:space="preserve">(Schaefer et al. 2016). Forage scarcity has been proposed as a potential reason</w:t>
+      </w:r>
+      <w:r>
+        <w:t xml:space="preserve"> </w:t>
+      </w:r>
+      <w:r>
+        <w:t xml:space="preserve">for caribou moving between arctic islands on the sea-ice in winter (Miller et</w:t>
+      </w:r>
+      <w:r>
+        <w:t xml:space="preserve"> </w:t>
+      </w:r>
+      <w:r>
+        <w:t xml:space="preserve">al. 1977). For very small islands, over-grazing by newly arrived caribou may</w:t>
+      </w:r>
+      <w:r>
+        <w:t xml:space="preserve"> </w:t>
+      </w:r>
+      <w:r>
+        <w:t xml:space="preserve">rapidly deplete forage (Bergerud et al. 1990). Without sea ice, movement from the</w:t>
+      </w:r>
+      <w:r>
+        <w:t xml:space="preserve"> </w:t>
+      </w:r>
+      <w:r>
+        <w:t xml:space="preserve">mainland to an island, or between islands, requires caribou to assess the</w:t>
       </w:r>
       <w:r>
         <w:t xml:space="preserve"> </w:t>
@@ -559,91 +599,139 @@
         <w:pStyle w:val="BodyText"/>
       </w:pPr>
       <w:r>
-        <w:t xml:space="preserve">The underlying mechanism driving forage limitation and the trade-off associated</w:t>
-      </w:r>
-      <w:r>
-        <w:t xml:space="preserve"> </w:t>
-      </w:r>
-      <w:r>
-        <w:t xml:space="preserve">with swimming could be density-dependent habitat selection governed by the Ideal</w:t>
-      </w:r>
-      <w:r>
-        <w:t xml:space="preserve"> </w:t>
-      </w:r>
-      <w:r>
-        <w:t xml:space="preserve">Free Distribution (Morris 1987; Bradbury et al. 2015). Ideal Free Distribution</w:t>
-      </w:r>
-      <w:r>
-        <w:t xml:space="preserve"> </w:t>
-      </w:r>
-      <w:r>
-        <w:t xml:space="preserve">theory suggests that habitat selection is density-dependent and that variation</w:t>
-      </w:r>
-      <w:r>
-        <w:t xml:space="preserve"> </w:t>
-      </w:r>
-      <w:r>
-        <w:t xml:space="preserve">in density between habitat patches leads to a fitness equilibrium (Bradbury et</w:t>
-      </w:r>
-      <w:r>
-        <w:t xml:space="preserve"> </w:t>
-      </w:r>
-      <w:r>
-        <w:t xml:space="preserve">al. 2015). Fitness in a habitat patch depends on density where, ideally, the</w:t>
-      </w:r>
-      <w:r>
-        <w:t xml:space="preserve"> </w:t>
-      </w:r>
-      <w:r>
-        <w:t xml:space="preserve">available resources on a habitat patch can sustain a specific number of</w:t>
-      </w:r>
-      <w:r>
-        <w:t xml:space="preserve"> </w:t>
-      </w:r>
-      <w:r>
-        <w:t xml:space="preserve">individuals. In a hypothetical example, when density of a given habitat patch</w:t>
-      </w:r>
-      <w:r>
-        <w:t xml:space="preserve"> </w:t>
-      </w:r>
-      <w:r>
-        <w:t xml:space="preserve">has exceeded the fitness equilibrium, animals are predicted to relocate and</w:t>
-      </w:r>
-      <w:r>
-        <w:t xml:space="preserve"> </w:t>
-      </w:r>
-      <w:r>
-        <w:t xml:space="preserve">settle new habitat patches to reach equilibrium. Islands therefore represent</w:t>
-      </w:r>
-      <w:r>
-        <w:t xml:space="preserve"> </w:t>
-      </w:r>
-      <w:r>
-        <w:t xml:space="preserve">distinct habitat patches with clear costs and benefits associated with swimming.</w:t>
-      </w:r>
-      <w:r>
-        <w:t xml:space="preserve"> </w:t>
-      </w:r>
-      <w:r>
-        <w:t xml:space="preserve">For caribou in the Fogo Island archipelago, the role of forage limitation in</w:t>
-      </w:r>
-      <w:r>
-        <w:t xml:space="preserve"> </w:t>
-      </w:r>
-      <w:r>
-        <w:t xml:space="preserve">animal habitat selection patterns and movement remains unknown, but it is</w:t>
-      </w:r>
-      <w:r>
-        <w:t xml:space="preserve"> </w:t>
-      </w:r>
-      <w:r>
-        <w:t xml:space="preserve">possible that forage limitation and increased conspecific competition influences</w:t>
-      </w:r>
-      <w:r>
-        <w:t xml:space="preserve"> </w:t>
-      </w:r>
-      <w:r>
-        <w:t xml:space="preserve">swimming between islands.</w:t>
+        <w:t xml:space="preserve">This trade-off can be understood as density-dependent habitat selection governed</w:t>
+      </w:r>
+      <w:r>
+        <w:t xml:space="preserve"> </w:t>
+      </w:r>
+      <w:r>
+        <w:t xml:space="preserve">by the Ideal Free Distribution (Morris 1987; Bradbury et al. 2015). Ideal Free</w:t>
+      </w:r>
+      <w:r>
+        <w:t xml:space="preserve"> </w:t>
+      </w:r>
+      <w:r>
+        <w:t xml:space="preserve">Distribution theory predicts a fitness equilibrium: when the density in a given</w:t>
+      </w:r>
+      <w:r>
+        <w:t xml:space="preserve"> </w:t>
+      </w:r>
+      <w:r>
+        <w:t xml:space="preserve">habitat patch has exceeded the optimum for fitness within that patch, animals</w:t>
+      </w:r>
+      <w:r>
+        <w:t xml:space="preserve"> </w:t>
+      </w:r>
+      <w:r>
+        <w:t xml:space="preserve">should relocate and settle new habitat patches, so that fitness is equal across</w:t>
+      </w:r>
+      <w:r>
+        <w:t xml:space="preserve"> </w:t>
+      </w:r>
+      <w:r>
+        <w:t xml:space="preserve">all patches (Bradbury et al. 2015). Islands act as discrete habitat patches in</w:t>
+      </w:r>
+      <w:r>
+        <w:t xml:space="preserve"> </w:t>
+      </w:r>
+      <w:r>
+        <w:t xml:space="preserve">this case, but the costs associated with swimming create a trade-off when moving</w:t>
+      </w:r>
+      <w:r>
+        <w:t xml:space="preserve"> </w:t>
+      </w:r>
+      <w:r>
+        <w:t xml:space="preserve">between patches. For caribou in the Fogo Island archipelago, the role of forage</w:t>
+      </w:r>
+      <w:r>
+        <w:t xml:space="preserve"> </w:t>
+      </w:r>
+      <w:r>
+        <w:t xml:space="preserve">limitation in animal habitat selection patterns and movement remains unknown,</w:t>
+      </w:r>
+      <w:r>
+        <w:t xml:space="preserve"> </w:t>
+      </w:r>
+      <w:r>
+        <w:t xml:space="preserve">but swimming between islands may in part be explained by forage limitation and</w:t>
+      </w:r>
+      <w:r>
+        <w:t xml:space="preserve"> </w:t>
+      </w:r>
+      <w:r>
+        <w:t xml:space="preserve">conspecific competition.</w:t>
+      </w:r>
+    </w:p>
+    <w:p>
+      <w:pPr>
+        <w:pStyle w:val="Heading2"/>
+      </w:pPr>
+      <w:bookmarkStart w:id="22" w:name="predator-avoidance"/>
+      <w:r>
+        <w:t xml:space="preserve">Predator avoidance</w:t>
+      </w:r>
+      <w:bookmarkEnd w:id="22"/>
+    </w:p>
+    <w:p>
+      <w:pPr>
+        <w:pStyle w:val="FirstParagraph"/>
+      </w:pPr>
+      <w:r>
+        <w:t xml:space="preserve">Predator avoidance could also contribute to swimming behaviour of caribou</w:t>
+      </w:r>
+      <w:r>
+        <w:t xml:space="preserve"> </w:t>
+      </w:r>
+      <w:r>
+        <w:t xml:space="preserve">(Miller 2002). During calving, female caribou are known to swim to small islands</w:t>
+      </w:r>
+      <w:r>
+        <w:t xml:space="preserve"> </w:t>
+      </w:r>
+      <w:r>
+        <w:t xml:space="preserve">in freshwater lakes give birth, or with their calves after birth, to avoid</w:t>
+      </w:r>
+      <w:r>
+        <w:t xml:space="preserve"> </w:t>
+      </w:r>
+      <w:r>
+        <w:t xml:space="preserve">predation (Bergerud &amp; Page 1987). The use of shoreline habitat in summer is</w:t>
+      </w:r>
+      <w:r>
+        <w:t xml:space="preserve"> </w:t>
+      </w:r>
+      <w:r>
+        <w:t xml:space="preserve">considered an effective anti-predator calving strategy by allowing for swimming</w:t>
+      </w:r>
+      <w:r>
+        <w:t xml:space="preserve"> </w:t>
+      </w:r>
+      <w:r>
+        <w:t xml:space="preserve">to islands or peninsulas as a predation avoidance flight response (Bergerud et</w:t>
+      </w:r>
+      <w:r>
+        <w:t xml:space="preserve"> </w:t>
+      </w:r>
+      <w:r>
+        <w:t xml:space="preserve">al. 1990). The use of water, and by association occasionally swimming, is</w:t>
+      </w:r>
+      <w:r>
+        <w:t xml:space="preserve"> </w:t>
+      </w:r>
+      <w:r>
+        <w:t xml:space="preserve">therefore part of the fine-scale interactions between caribou and their</w:t>
+      </w:r>
+      <w:r>
+        <w:t xml:space="preserve"> </w:t>
+      </w:r>
+      <w:r>
+        <w:t xml:space="preserve">predators and the use of islands appears to be an effective anti-predator</w:t>
+      </w:r>
+      <w:r>
+        <w:t xml:space="preserve"> </w:t>
+      </w:r>
+      <w:r>
+        <w:t xml:space="preserve">strategy.</w:t>
       </w:r>
     </w:p>
     <w:p>
@@ -651,13 +739,7 @@
         <w:pStyle w:val="BodyText"/>
       </w:pPr>
       <w:r>
-        <w:t xml:space="preserve">Predator avoidance could contribute to swimming behaviour of caribou (Miller</w:t>
-      </w:r>
-      <w:r>
-        <w:t xml:space="preserve"> </w:t>
-      </w:r>
-      <w:r>
-        <w:t xml:space="preserve">2002). Although caribou co-evolved with wolves (</w:t>
+        <w:t xml:space="preserve">Historic predators of caribou such as wolves (</w:t>
       </w:r>
       <w:r>
         <w:rPr>
@@ -666,19 +748,16 @@
         <w:t xml:space="preserve">Canis lupus</w:t>
       </w:r>
       <w:r>
-        <w:t xml:space="preserve">) throughout their</w:t>
-      </w:r>
-      <w:r>
-        <w:t xml:space="preserve"> </w:t>
-      </w:r>
-      <w:r>
-        <w:t xml:space="preserve">range, wolves are extirpated from Newfoundland, including Fogo Island. Coyotes</w:t>
-      </w:r>
-      <w:r>
-        <w:t xml:space="preserve"> </w:t>
-      </w:r>
-      <w:r>
-        <w:t xml:space="preserve">(</w:t>
+        <w:t xml:space="preserve">) and black bears (</w:t>
+      </w:r>
+      <w:r>
+        <w:rPr>
+          <w:i/>
+        </w:rPr>
+        <w:t xml:space="preserve">Ursus americanus</w:t>
+      </w:r>
+      <w:r>
+        <w:t xml:space="preserve">) are not present in the Fogo Island archipelago; coyotes (</w:t>
       </w:r>
       <w:r>
         <w:rPr>
@@ -687,52 +766,289 @@
         <w:t xml:space="preserve">Canis latrans</w:t>
       </w:r>
       <w:r>
-        <w:t xml:space="preserve">) and black bears (</w:t>
-      </w:r>
-      <w:r>
-        <w:rPr>
-          <w:i/>
-        </w:rPr>
-        <w:t xml:space="preserve">Ursus americanus</w:t>
-      </w:r>
-      <w:r>
-        <w:t xml:space="preserve">) are the primary predators</w:t>
-      </w:r>
-      <w:r>
-        <w:t xml:space="preserve"> </w:t>
-      </w:r>
-      <w:r>
-        <w:t xml:space="preserve">of caribou in Newfoundland (Bastille-Rousseau et al. 2016). While predation by</w:t>
-      </w:r>
-      <w:r>
-        <w:t xml:space="preserve"> </w:t>
-      </w:r>
-      <w:r>
-        <w:t xml:space="preserve">coyotes on adult female caribou does occur (ref?), it is relatively rare and the</w:t>
-      </w:r>
-      <w:r>
-        <w:t xml:space="preserve"> </w:t>
-      </w:r>
-      <w:r>
-        <w:t xml:space="preserve">effect of predation on swimming behaviour is more likely the result of</w:t>
-      </w:r>
-      <w:r>
-        <w:t xml:space="preserve"> </w:t>
-      </w:r>
-      <w:r>
-        <w:t xml:space="preserve">encounters which result in a flight response. For example, during calving,</w:t>
-      </w:r>
-      <w:r>
-        <w:t xml:space="preserve"> </w:t>
-      </w:r>
-      <w:r>
-        <w:t xml:space="preserve">females may swim to small islands to give birth (Bergerud &amp; Page 1987) or swim</w:t>
-      </w:r>
-      <w:r>
-        <w:t xml:space="preserve"> </w:t>
-      </w:r>
-      <w:r>
-        <w:t xml:space="preserve">to islands in freshwater lakes with their calves to avoid predation.</w:t>
+        <w:t xml:space="preserve">) are the top predator in this region. Predation by</w:t>
+      </w:r>
+      <w:r>
+        <w:t xml:space="preserve"> </w:t>
+      </w:r>
+      <w:r>
+        <w:t xml:space="preserve">coyotes on adult caribou is relatively rare (ref?), so the potential predator effect on caribou swimming behaviour is likely to be a flight response to non-lethal encounters. Calves are susceptible to coyotes, particularly young calves, but the energetic costs to oceanic swimming are likely to be far greater for small calves.</w:t>
+      </w:r>
+    </w:p>
+    <w:p>
+      <w:pPr>
+        <w:pStyle w:val="Heading2"/>
+      </w:pPr>
+      <w:bookmarkStart w:id="23" w:name="individual-variation"/>
+      <w:r>
+        <w:t xml:space="preserve">Individual variation</w:t>
+      </w:r>
+      <w:bookmarkEnd w:id="23"/>
+    </w:p>
+    <w:p>
+      <w:pPr>
+        <w:pStyle w:val="FirstParagraph"/>
+      </w:pPr>
+      <w:r>
+        <w:t xml:space="preserve">Three of 29 GPS-collared female caribou swam between islands in the Fogo</w:t>
+      </w:r>
+      <w:r>
+        <w:t xml:space="preserve"> </w:t>
+      </w:r>
+      <w:r>
+        <w:t xml:space="preserve">archipelago. These swimming events were relatively frequent, on average occuring</w:t>
+      </w:r>
+      <w:r>
+        <w:t xml:space="preserve"> </w:t>
+      </w:r>
+      <w:r>
+        <w:t xml:space="preserve">once every 24 days within our date range. However, we identified zero swimming</w:t>
+      </w:r>
+      <w:r>
+        <w:t xml:space="preserve"> </w:t>
+      </w:r>
+      <w:r>
+        <w:t xml:space="preserve">events for the other 26 collared females. It remains unclear why this behaviour</w:t>
+      </w:r>
+      <w:r>
+        <w:t xml:space="preserve"> </w:t>
+      </w:r>
+      <w:r>
+        <w:t xml:space="preserve">is seemingly common among 10% of our marked population, while 90% never engaged</w:t>
+      </w:r>
+      <w:r>
+        <w:t xml:space="preserve"> </w:t>
+      </w:r>
+      <w:r>
+        <w:t xml:space="preserve">in it. Our initial direct observation of swimming was an adult male, but as we</w:t>
+      </w:r>
+      <w:r>
+        <w:t xml:space="preserve"> </w:t>
+      </w:r>
+      <w:r>
+        <w:t xml:space="preserve">only have GPS data for females, we are unable to make conclusions on the</w:t>
+      </w:r>
+      <w:r>
+        <w:t xml:space="preserve"> </w:t>
+      </w:r>
+      <w:r>
+        <w:t xml:space="preserve">prevalence of this behaviour among male caribou. It is theoretically possible</w:t>
+      </w:r>
+      <w:r>
+        <w:t xml:space="preserve"> </w:t>
+      </w:r>
+      <w:r>
+        <w:t xml:space="preserve">that these other females moved rapidly back and forth between islands within the</w:t>
+      </w:r>
+      <w:r>
+        <w:t xml:space="preserve"> </w:t>
+      </w:r>
+      <w:r>
+        <w:t xml:space="preserve">2 hour fix rate of our GPS collars, which we would be unable to detect. We</w:t>
+      </w:r>
+      <w:r>
+        <w:t xml:space="preserve"> </w:t>
+      </w:r>
+      <w:r>
+        <w:t xml:space="preserve">consider this highly unlikely given the range of residency times for caribou on</w:t>
+      </w:r>
+      <w:r>
+        <w:t xml:space="preserve"> </w:t>
+      </w:r>
+      <w:r>
+        <w:t xml:space="preserve">any given island (min - max: XX - XX).</w:t>
+      </w:r>
+      <w:r>
+        <w:t xml:space="preserve"> </w:t>
+      </w:r>
+      <w:r>
+        <w:t xml:space="preserve"> </w:t>
+      </w:r>
+      <w:r>
+        <w:t xml:space="preserve">The two hypotheses presented above are generally thought to apply uniformly</w:t>
+      </w:r>
+      <w:r>
+        <w:t xml:space="preserve"> </w:t>
+      </w:r>
+      <w:r>
+        <w:t xml:space="preserve">across populations, but individual caribou could evaluate the costs and benefits</w:t>
+      </w:r>
+      <w:r>
+        <w:t xml:space="preserve"> </w:t>
+      </w:r>
+      <w:r>
+        <w:t xml:space="preserve">of swimming to another island differently. Potentially those three females,</w:t>
+      </w:r>
+      <w:r>
+        <w:t xml:space="preserve"> </w:t>
+      </w:r>
+      <w:r>
+        <w:t xml:space="preserve">compared to the other 26, considered swimming less costly or perceived</w:t>
+      </w:r>
+      <w:r>
+        <w:t xml:space="preserve"> </w:t>
+      </w:r>
+      <w:r>
+        <w:t xml:space="preserve">competition or predation to be of greater concern. The individual attributes</w:t>
+      </w:r>
+      <w:r>
+        <w:t xml:space="preserve"> </w:t>
+      </w:r>
+      <w:r>
+        <w:t xml:space="preserve">that might influence how animals vary in their assessments of these trade-offs</w:t>
+      </w:r>
+      <w:r>
+        <w:t xml:space="preserve"> </w:t>
+      </w:r>
+      <w:r>
+        <w:t xml:space="preserve">are unknown, and potential predictors such as age or personality traits are</w:t>
+      </w:r>
+      <w:r>
+        <w:t xml:space="preserve"> </w:t>
+      </w:r>
+      <w:r>
+        <w:t xml:space="preserve">unknown for these caribou.</w:t>
+      </w:r>
+    </w:p>
+    <w:p>
+      <w:pPr>
+        <w:pStyle w:val="Heading2"/>
+      </w:pPr>
+      <w:bookmarkStart w:id="24" w:name="summary-and-conclusion"/>
+      <w:r>
+        <w:t xml:space="preserve">Summary and conclusion</w:t>
+      </w:r>
+      <w:bookmarkEnd w:id="24"/>
+    </w:p>
+    <w:p>
+      <w:pPr>
+        <w:pStyle w:val="FirstParagraph"/>
+      </w:pPr>
+      <w:r>
+        <w:t xml:space="preserve">For several decades after their introduction to Fogo Island, the caribou</w:t>
+      </w:r>
+      <w:r>
+        <w:t xml:space="preserve"> </w:t>
+      </w:r>
+      <w:r>
+        <w:t xml:space="preserve">population did not exceed ~100 individuals (Bergerud &amp; Mercer 1989; Newfoundland</w:t>
+      </w:r>
+      <w:r>
+        <w:t xml:space="preserve"> </w:t>
+      </w:r>
+      <w:r>
+        <w:t xml:space="preserve">and Labrador Wildlife Division, unpublished data). During the 1990s, population</w:t>
+      </w:r>
+      <w:r>
+        <w:t xml:space="preserve"> </w:t>
+      </w:r>
+      <w:r>
+        <w:t xml:space="preserve">density reached 300 animals and anecdotal evidence suggests that [only then???]</w:t>
+      </w:r>
+      <w:r>
+        <w:t xml:space="preserve"> </w:t>
+      </w:r>
+      <w:r>
+        <w:t xml:space="preserve">caribou began to occupy other islands in the archipelago. We surmise that as</w:t>
+      </w:r>
+      <w:r>
+        <w:t xml:space="preserve"> </w:t>
+      </w:r>
+      <w:r>
+        <w:t xml:space="preserve">competition among conspecifics increased along with population size,</w:t>
+      </w:r>
+      <w:r>
+        <w:t xml:space="preserve"> </w:t>
+      </w:r>
+      <w:r>
+        <w:t xml:space="preserve">density-dependent habitat selection resulted in expansion of the population to</w:t>
+      </w:r>
+      <w:r>
+        <w:t xml:space="preserve"> </w:t>
+      </w:r>
+      <w:r>
+        <w:t xml:space="preserve">nearby islands. Following Ideal Free Distribution theory, caribou should swim to</w:t>
+      </w:r>
+      <w:r>
+        <w:t xml:space="preserve"> </w:t>
+      </w:r>
+      <w:r>
+        <w:t xml:space="preserve">new islands when the average fitness of individuals on the starting island</w:t>
+      </w:r>
+      <w:r>
+        <w:t xml:space="preserve"> </w:t>
+      </w:r>
+      <w:r>
+        <w:t xml:space="preserve">exceeds the density-fitness equilibrium (Morris 1987). While this is an ultimate</w:t>
+      </w:r>
+      <w:r>
+        <w:t xml:space="preserve"> </w:t>
+      </w:r>
+      <w:r>
+        <w:t xml:space="preserve">explanation to a series of proximate observations, it is possible for</w:t>
+      </w:r>
+      <w:r>
+        <w:t xml:space="preserve"> </w:t>
+      </w:r>
+      <w:r>
+        <w:t xml:space="preserve">density-dependent habitat selection to operate at such a fine-scale (Webber &amp;</w:t>
+      </w:r>
+      <w:r>
+        <w:t xml:space="preserve"> </w:t>
+      </w:r>
+      <w:r>
+        <w:t xml:space="preserve">Vander Wal 2018). Evidence from the Sable Island horse (Equus ferus caballus)</w:t>
+      </w:r>
+      <w:r>
+        <w:t xml:space="preserve"> </w:t>
+      </w:r>
+      <w:r>
+        <w:t xml:space="preserve">system corroborates this hypothesis (van Beest et al. 2014). For horses,</w:t>
+      </w:r>
+      <w:r>
+        <w:t xml:space="preserve"> </w:t>
+      </w:r>
+      <w:r>
+        <w:t xml:space="preserve">selection for high quality habitat was strongest at low population densities,</w:t>
+      </w:r>
+      <w:r>
+        <w:t xml:space="preserve"> </w:t>
+      </w:r>
+      <w:r>
+        <w:t xml:space="preserve">but individuals tended to settle in lower quality habitats as population density</w:t>
+      </w:r>
+      <w:r>
+        <w:t xml:space="preserve"> </w:t>
+      </w:r>
+      <w:r>
+        <w:t xml:space="preserve">increased, following Ideal Free Distribution theory (van Beest et al. 2014).</w:t>
+      </w:r>
+      <w:r>
+        <w:t xml:space="preserve"> </w:t>
+      </w:r>
+      <w:r>
+        <w:t xml:space="preserve">Predator avoidance can also contribute to caribou swimming behaviour, but in</w:t>
+      </w:r>
+      <w:r>
+        <w:t xml:space="preserve"> </w:t>
+      </w:r>
+      <w:r>
+        <w:t xml:space="preserve">this situation it seems a less likely explanation given predation is primarily a</w:t>
+      </w:r>
+      <w:r>
+        <w:t xml:space="preserve"> </w:t>
+      </w:r>
+      <w:r>
+        <w:t xml:space="preserve">concern for young calves, which are the least likely to engage in this costly</w:t>
+      </w:r>
+      <w:r>
+        <w:t xml:space="preserve"> </w:t>
+      </w:r>
+      <w:r>
+        <w:t xml:space="preserve">behaviour.</w:t>
+      </w:r>
+      <w:r>
+        <w:t xml:space="preserve"> </w:t>
       </w:r>
     </w:p>
     <w:p>
@@ -740,239 +1056,19 @@
         <w:pStyle w:val="BodyText"/>
       </w:pPr>
       <w:r>
-        <w:t xml:space="preserve">Woodland caribou are also well known to disperse to remote locations,</w:t>
-      </w:r>
-      <w:r>
-        <w:t xml:space="preserve"> </w:t>
-      </w:r>
-      <w:r>
-        <w:t xml:space="preserve">including islands, during calving (Bergerud &amp; Page 1987; Cumming &amp; Beange 1987).</w:t>
-      </w:r>
-      <w:r>
-        <w:t xml:space="preserve"> </w:t>
-      </w:r>
-      <w:r>
-        <w:t xml:space="preserve">Moving to remote locations is a viable anti-predator strategy for caribou</w:t>
-      </w:r>
-      <w:r>
-        <w:t xml:space="preserve"> </w:t>
-      </w:r>
-      <w:r>
-        <w:t xml:space="preserve">because it reduces detection and encounter rates by predators. For instance, the</w:t>
-      </w:r>
-      <w:r>
-        <w:t xml:space="preserve"> </w:t>
-      </w:r>
-      <w:r>
-        <w:t xml:space="preserve">use of shoreline habitat in summer was deemed an effective anti-predator calving</w:t>
-      </w:r>
-      <w:r>
-        <w:t xml:space="preserve"> </w:t>
-      </w:r>
-      <w:r>
-        <w:t xml:space="preserve">strategy because caribou avoided predators by using islands and peninsulas or</w:t>
-      </w:r>
-      <w:r>
-        <w:t xml:space="preserve"> </w:t>
-      </w:r>
-      <w:r>
-        <w:t xml:space="preserve">swimming as a flight response (Bergerud et al. 1990). The use of water, and by</w:t>
-      </w:r>
-      <w:r>
-        <w:t xml:space="preserve"> </w:t>
-      </w:r>
-      <w:r>
-        <w:t xml:space="preserve">association occasionally swimming, is therefore part of the fine-scale</w:t>
-      </w:r>
-      <w:r>
-        <w:t xml:space="preserve"> </w:t>
-      </w:r>
-      <w:r>
-        <w:t xml:space="preserve">interactions between caribou and their predators and the use of islands appears</w:t>
-      </w:r>
-      <w:r>
-        <w:t xml:space="preserve"> </w:t>
-      </w:r>
-      <w:r>
-        <w:t xml:space="preserve">to be an effective anti-predator strategy. Coyotes and black bears are</w:t>
-      </w:r>
-      <w:r>
-        <w:t xml:space="preserve"> </w:t>
-      </w:r>
-      <w:r>
-        <w:t xml:space="preserve">responsible for the majority of mortalities for neonate caribou calves</w:t>
-      </w:r>
-      <w:r>
-        <w:t xml:space="preserve"> </w:t>
-      </w:r>
-      <w:r>
-        <w:t xml:space="preserve">(Bastille-Rousseau et al. 2016), although predation can still occur after the</w:t>
-      </w:r>
-      <w:r>
-        <w:t xml:space="preserve"> </w:t>
-      </w:r>
-      <w:r>
-        <w:t xml:space="preserve">calving period (Lewis &amp; Mahoney 2014). However, on Fogo Island, coyotes are the</w:t>
-      </w:r>
-      <w:r>
-        <w:t xml:space="preserve"> </w:t>
-      </w:r>
-      <w:r>
-        <w:t xml:space="preserve">only predator of caribou.</w:t>
-      </w:r>
-    </w:p>
-    <w:p>
-      <w:pPr>
-        <w:pStyle w:val="BodyText"/>
-      </w:pPr>
-      <w:r>
-        <w:t xml:space="preserve">Caribou were introduced to Fogo Island in the 1960s and for several decades the</w:t>
-      </w:r>
-      <w:r>
-        <w:t xml:space="preserve"> </w:t>
-      </w:r>
-      <w:r>
-        <w:t xml:space="preserve">population did not exceed ~100 individuals (Bergerud &amp; Mercer 1989; Newfoundland</w:t>
-      </w:r>
-      <w:r>
-        <w:t xml:space="preserve"> </w:t>
-      </w:r>
-      <w:r>
-        <w:t xml:space="preserve">and Labrador Wildlife Division, unpublished data). During the 1990s, population</w:t>
-      </w:r>
-      <w:r>
-        <w:t xml:space="preserve"> </w:t>
-      </w:r>
-      <w:r>
-        <w:t xml:space="preserve">density reached 300 animals and anecdotal evidence suggests that caribou began</w:t>
-      </w:r>
-      <w:r>
-        <w:t xml:space="preserve"> </w:t>
-      </w:r>
-      <w:r>
-        <w:t xml:space="preserve">to occupy other islands in the archipelago. We surmise that, as density</w:t>
-      </w:r>
-      <w:r>
-        <w:t xml:space="preserve"> </w:t>
-      </w:r>
-      <w:r>
-        <w:t xml:space="preserve">increased over time, competition among conspecifics and density-dependent</w:t>
-      </w:r>
-      <w:r>
-        <w:t xml:space="preserve"> </w:t>
-      </w:r>
-      <w:r>
-        <w:t xml:space="preserve">habitat selection resulted in expansion of the population to nearby islands.</w:t>
-      </w:r>
-      <w:r>
-        <w:t xml:space="preserve"> </w:t>
-      </w:r>
-      <w:r>
-        <w:t xml:space="preserve">Following density-dependent habitat selection theory, caribou should swim to new</w:t>
-      </w:r>
-      <w:r>
-        <w:t xml:space="preserve"> </w:t>
-      </w:r>
-      <w:r>
-        <w:t xml:space="preserve">islands when the average fitness of individuals on the starting island exceeds</w:t>
-      </w:r>
-      <w:r>
-        <w:t xml:space="preserve"> </w:t>
-      </w:r>
-      <w:r>
-        <w:t xml:space="preserve">the density-fitness equilibrium (Morris 1987). Animals would therefore be</w:t>
-      </w:r>
-      <w:r>
-        <w:t xml:space="preserve"> </w:t>
-      </w:r>
-      <w:r>
-        <w:t xml:space="preserve">predicted to swim to new islands (i.e. settle new habitat patches) to reach a</w:t>
-      </w:r>
-      <w:r>
-        <w:t xml:space="preserve"> </w:t>
-      </w:r>
-      <w:r>
-        <w:t xml:space="preserve">fitness equilibrium. While this is an ultimate explanation to a series of</w:t>
-      </w:r>
-      <w:r>
-        <w:t xml:space="preserve"> </w:t>
-      </w:r>
-      <w:r>
-        <w:t xml:space="preserve">proximate observations, it is possible for density-dependent habitat selection</w:t>
-      </w:r>
-      <w:r>
-        <w:t xml:space="preserve"> </w:t>
-      </w:r>
-      <w:r>
-        <w:t xml:space="preserve">to operate at such a fine-scale (Webber &amp; Vander Wal 2018). Evidence from the</w:t>
-      </w:r>
-      <w:r>
-        <w:t xml:space="preserve"> </w:t>
-      </w:r>
-      <w:r>
-        <w:t xml:space="preserve">Sable Island horse (Equus ferus caballus) system corroborates our suggestion</w:t>
-      </w:r>
-      <w:r>
-        <w:t xml:space="preserve"> </w:t>
-      </w:r>
-      <w:r>
-        <w:t xml:space="preserve">that swimming among islands could be driven by density-dependent habitat</w:t>
-      </w:r>
-      <w:r>
-        <w:t xml:space="preserve"> </w:t>
-      </w:r>
-      <w:r>
-        <w:t xml:space="preserve">selection (van Beest et al. 2014). For horses, selection for high quality</w:t>
-      </w:r>
-      <w:r>
-        <w:t xml:space="preserve"> </w:t>
-      </w:r>
-      <w:r>
-        <w:t xml:space="preserve">habitat was highest when population density was low, but individuals tended to</w:t>
-      </w:r>
-      <w:r>
-        <w:t xml:space="preserve"> </w:t>
-      </w:r>
-      <w:r>
-        <w:t xml:space="preserve">settle in lower quality habitats as population density increased, following</w:t>
-      </w:r>
-      <w:r>
-        <w:t xml:space="preserve"> </w:t>
-      </w:r>
-      <w:r>
-        <w:t xml:space="preserve">Ideal Free Distribution theory (van Beest et al. 2014). Taken together, caribou</w:t>
-      </w:r>
-      <w:r>
-        <w:t xml:space="preserve"> </w:t>
-      </w:r>
-      <w:r>
-        <w:t xml:space="preserve">may follow density-dependent habitat selection (Wittmer et al. 2007) and as</w:t>
-      </w:r>
-      <w:r>
-        <w:t xml:space="preserve"> </w:t>
-      </w:r>
-      <w:r>
-        <w:t xml:space="preserve">population density increased, forage was depleted and competition increased.</w:t>
-      </w:r>
-    </w:p>
-    <w:p>
-      <w:pPr>
-        <w:pStyle w:val="BodyText"/>
-      </w:pPr>
-      <w:r>
-        <w:t xml:space="preserve">Our observations add to the evidence that caribou can, and occaissionaly do,</w:t>
-      </w:r>
-      <w:r>
-        <w:t xml:space="preserve"> </w:t>
-      </w:r>
-      <w:r>
-        <w:t xml:space="preserve">swim in the ocean (Table 1). While past observations (e.g. Miller 1995, 2002;</w:t>
-      </w:r>
-      <w:r>
-        <w:t xml:space="preserve"> </w:t>
-      </w:r>
-      <w:r>
-        <w:t xml:space="preserve">Jeffery et al. 2007; Ricca et al. 2012) have noted the unique nature of caribou</w:t>
+        <w:t xml:space="preserve">Our observations add to the evidence that caribou can, and occasionally do, swim</w:t>
+      </w:r>
+      <w:r>
+        <w:t xml:space="preserve"> </w:t>
+      </w:r>
+      <w:r>
+        <w:t xml:space="preserve">in the ocean (Table 1). While past observations (e.g. Miller 1995, 2002; Jeffery</w:t>
+      </w:r>
+      <w:r>
+        <w:t xml:space="preserve"> </w:t>
+      </w:r>
+      <w:r>
+        <w:t xml:space="preserve">et al. 2007; Ricca et al. 2012) have noted the exceptional nature of caribou</w:t>
       </w:r>
       <w:r>
         <w:t xml:space="preserve"> </w:t>
@@ -996,42 +1092,54 @@
         <w:t xml:space="preserve"> </w:t>
       </w:r>
       <w:r>
-        <w:t xml:space="preserve">explanation for why caribou swimming in the ocean while predator avoidance is a</w:t>
-      </w:r>
-      <w:r>
-        <w:t xml:space="preserve"> </w:t>
-      </w:r>
-      <w:r>
-        <w:t xml:space="preserve">proximate explanation. Although our inference is limited to observations, our</w:t>
-      </w:r>
-      <w:r>
-        <w:t xml:space="preserve"> </w:t>
-      </w:r>
-      <w:r>
-        <w:t xml:space="preserve">observations suggest that islands represent discrete foraging patches for</w:t>
-      </w:r>
-      <w:r>
-        <w:t xml:space="preserve"> </w:t>
-      </w:r>
-      <w:r>
-        <w:t xml:space="preserve">terrestrial animals that could influence fitness via increased foraging</w:t>
-      </w:r>
-      <w:r>
-        <w:t xml:space="preserve"> </w:t>
-      </w:r>
-      <w:r>
-        <w:t xml:space="preserve">opportunities and safety from predators.</w:t>
+        <w:t xml:space="preserve">explanation for why caribou swimming in the ocean, with predator avoidance as a</w:t>
+      </w:r>
+      <w:r>
+        <w:t xml:space="preserve"> </w:t>
+      </w:r>
+      <w:r>
+        <w:t xml:space="preserve">potential proximate explanation. Although our inference is limited to</w:t>
+      </w:r>
+      <w:r>
+        <w:t xml:space="preserve"> </w:t>
+      </w:r>
+      <w:r>
+        <w:t xml:space="preserve">observations, our observations suggest that islands represent discrete foraging</w:t>
+      </w:r>
+      <w:r>
+        <w:t xml:space="preserve"> </w:t>
+      </w:r>
+      <w:r>
+        <w:t xml:space="preserve">patches for terrestrial animals that could influence fitness via increased</w:t>
+      </w:r>
+      <w:r>
+        <w:t xml:space="preserve"> </w:t>
+      </w:r>
+      <w:r>
+        <w:t xml:space="preserve">foraging opportunities and safety from predators. We also suggest that</w:t>
+      </w:r>
+      <w:r>
+        <w:t xml:space="preserve"> </w:t>
+      </w:r>
+      <w:r>
+        <w:t xml:space="preserve">individuals vary in their evaluation of costs and benefits of movement between</w:t>
+      </w:r>
+      <w:r>
+        <w:t xml:space="preserve"> </w:t>
+      </w:r>
+      <w:r>
+        <w:t xml:space="preserve">these habitat patches.</w:t>
       </w:r>
     </w:p>
     <w:p>
       <w:pPr>
         <w:pStyle w:val="Heading2"/>
       </w:pPr>
-      <w:bookmarkStart w:id="20" w:name="acknowledgements"/>
+      <w:bookmarkStart w:id="25" w:name="acknowledgements"/>
       <w:r>
         <w:t xml:space="preserve">Acknowledgements</w:t>
       </w:r>
-      <w:bookmarkEnd w:id="20"/>
+      <w:bookmarkEnd w:id="25"/>
     </w:p>
     <w:p>
       <w:pPr>
@@ -1044,7 +1152,7 @@
         <w:t xml:space="preserve"> </w:t>
       </w:r>
       <w:r>
-        <w:t xml:space="preserve">Logistical support was provided L. Bixby. We also thank members of the</w:t>
+        <w:t xml:space="preserve">Logistical support was provided by L. Bixby. We also thank members of the</w:t>
       </w:r>
       <w:r>
         <w:t xml:space="preserve"> </w:t>
@@ -1080,51 +1188,48 @@
         <w:t xml:space="preserve"> </w:t>
       </w:r>
       <w:r>
-        <w:t xml:space="preserve">on caribou in Newfoundland. Funding for this study was provided by a National</w:t>
-      </w:r>
-      <w:r>
-        <w:t xml:space="preserve"> </w:t>
-      </w:r>
-      <w:r>
-        <w:t xml:space="preserve">Sciences and Engineering Research Council (NSERC) Vanier Canada Graduate</w:t>
-      </w:r>
-      <w:r>
-        <w:t xml:space="preserve"> </w:t>
-      </w:r>
-      <w:r>
-        <w:t xml:space="preserve">Scholarship to QMRW, NSERC Canda Graduate Scholarship to JGH, and a NSERC</w:t>
-      </w:r>
-      <w:r>
-        <w:t xml:space="preserve"> </w:t>
-      </w:r>
-      <w:r>
-        <w:t xml:space="preserve">Discovery Grant to EVW. We respectfully acknowledge the territory in which data</w:t>
-      </w:r>
-      <w:r>
-        <w:t xml:space="preserve"> </w:t>
-      </w:r>
-      <w:r>
-        <w:t xml:space="preserve">were collected and analyzed as the ancestral homelands of the Beothuk, and the</w:t>
-      </w:r>
-      <w:r>
-        <w:t xml:space="preserve"> </w:t>
-      </w:r>
-      <w:r>
-        <w:t xml:space="preserve">island of Newfoundland as the ancestral homelands of the Mi’kmaq and Beothuk.</w:t>
+        <w:t xml:space="preserve">on caribou in Newfoundland. Funding for this study was provided by the National</w:t>
+      </w:r>
+      <w:r>
+        <w:t xml:space="preserve"> </w:t>
+      </w:r>
+      <w:r>
+        <w:t xml:space="preserve">Sciences and Engineering Research Council (QMRW, JGH, EVW). We respectfully</w:t>
+      </w:r>
+      <w:r>
+        <w:t xml:space="preserve"> </w:t>
+      </w:r>
+      <w:r>
+        <w:t xml:space="preserve">acknowledge the territory in which data were collected and analyzed as the</w:t>
+      </w:r>
+      <w:r>
+        <w:t xml:space="preserve"> </w:t>
+      </w:r>
+      <w:r>
+        <w:t xml:space="preserve">ancestral homelands of the Beothuk, and the island of Newfoundland as the</w:t>
+      </w:r>
+      <w:r>
+        <w:t xml:space="preserve"> </w:t>
+      </w:r>
+      <w:r>
+        <w:t xml:space="preserve">ancestral homelands of the Mi’kmaq and Beothuk.</w:t>
+      </w:r>
+      <w:r>
+        <w:t xml:space="preserve"> </w:t>
       </w:r>
     </w:p>
     <w:p>
       <w:pPr>
         <w:pStyle w:val="Heading2"/>
       </w:pPr>
-      <w:bookmarkStart w:id="21" w:name="literature-cited"/>
+      <w:bookmarkStart w:id="26" w:name="literature-cited"/>
       <w:r>
         <w:t xml:space="preserve">Literature Cited</w:t>
       </w:r>
-      <w:bookmarkEnd w:id="21"/>
-    </w:p>
-    <w:bookmarkStart w:id="24" w:name="refs"/>
-    <w:bookmarkStart w:id="23" w:name="ref-Bergerud_1985"/>
+      <w:bookmarkEnd w:id="26"/>
+    </w:p>
+    <w:bookmarkStart w:id="29" w:name="refs"/>
+    <w:bookmarkStart w:id="28" w:name="ref-Bergerud_1985"/>
     <w:p>
       <w:pPr>
         <w:pStyle w:val="Bibliography"/>
@@ -1145,12 +1250,12 @@
         <w:t xml:space="preserve"> </w:t>
       </w:r>
       <w:r>
-        <w:t xml:space="preserve">63 (6). Canadian Science Publishing: 1324–9.</w:t>
-      </w:r>
-      <w:r>
-        <w:t xml:space="preserve"> </w:t>
-      </w:r>
-      <w:hyperlink r:id="rId22">
+        <w:t xml:space="preserve">63 (6): 1324–9.</w:t>
+      </w:r>
+      <w:r>
+        <w:t xml:space="preserve"> </w:t>
+      </w:r>
+      <w:hyperlink r:id="rId27">
         <w:r>
           <w:rPr>
             <w:rStyle w:val="Hyperlink"/>
@@ -1162,8 +1267,8 @@
         <w:t xml:space="preserve">.</w:t>
       </w:r>
     </w:p>
-    <w:bookmarkEnd w:id="23"/>
-    <w:bookmarkEnd w:id="24"/>
+    <w:bookmarkEnd w:id="28"/>
+    <w:bookmarkEnd w:id="29"/>
     <w:sectPr/>
   </w:body>
 </w:document>
@@ -1195,109 +1300,6 @@
 <file path=word/numbering.xml><?xml version="1.0" encoding="utf-8"?>
 <w:numbering xmlns:w="http://schemas.openxmlformats.org/wordprocessingml/2006/main">
   <w:abstractNum w:abstractNumId="990">
-    <w:nsid w:val="170cd2de"/>
-    <w:multiLevelType w:val="multilevel"/>
-    <w:lvl w:ilvl="0">
-      <w:numFmt w:val="bullet"/>
-      <w:lvlText w:val=" "/>
-      <w:lvlJc w:val="left"/>
-      <w:pPr>
-        <w:tabs>
-          <w:tab w:val="num" w:pos="0"/>
-        </w:tabs>
-        <w:ind w:left="480" w:hanging="480"/>
-      </w:pPr>
-    </w:lvl>
-    <w:lvl w:ilvl="1">
-      <w:numFmt w:val="bullet"/>
-      <w:lvlText w:val=" "/>
-      <w:lvlJc w:val="left"/>
-      <w:pPr>
-        <w:tabs>
-          <w:tab w:val="num" w:pos="720"/>
-        </w:tabs>
-        <w:ind w:left="1200" w:hanging="480"/>
-      </w:pPr>
-    </w:lvl>
-    <w:lvl w:ilvl="2">
-      <w:numFmt w:val="bullet"/>
-      <w:lvlText w:val=" "/>
-      <w:lvlJc w:val="left"/>
-      <w:pPr>
-        <w:tabs>
-          <w:tab w:val="num" w:pos="1440"/>
-        </w:tabs>
-        <w:ind w:left="1920" w:hanging="480"/>
-      </w:pPr>
-    </w:lvl>
-    <w:lvl w:ilvl="3">
-      <w:numFmt w:val="bullet"/>
-      <w:lvlText w:val=" "/>
-      <w:lvlJc w:val="left"/>
-      <w:pPr>
-        <w:tabs>
-          <w:tab w:val="num" w:pos="2160"/>
-        </w:tabs>
-        <w:ind w:left="2640" w:hanging="480"/>
-      </w:pPr>
-    </w:lvl>
-    <w:lvl w:ilvl="4">
-      <w:numFmt w:val="bullet"/>
-      <w:lvlText w:val=" "/>
-      <w:lvlJc w:val="left"/>
-      <w:pPr>
-        <w:tabs>
-          <w:tab w:val="num" w:pos="2880"/>
-        </w:tabs>
-        <w:ind w:left="3360" w:hanging="480"/>
-      </w:pPr>
-    </w:lvl>
-    <w:lvl w:ilvl="5">
-      <w:numFmt w:val="bullet"/>
-      <w:lvlText w:val=" "/>
-      <w:lvlJc w:val="left"/>
-      <w:pPr>
-        <w:tabs>
-          <w:tab w:val="num" w:pos="3600"/>
-        </w:tabs>
-        <w:ind w:left="4080" w:hanging="480"/>
-      </w:pPr>
-    </w:lvl>
-    <w:lvl w:ilvl="6">
-      <w:numFmt w:val="bullet"/>
-      <w:lvlText w:val=" "/>
-      <w:lvlJc w:val="left"/>
-      <w:pPr>
-        <w:tabs>
-          <w:tab w:val="num" w:pos="4320"/>
-        </w:tabs>
-        <w:ind w:left="4800" w:hanging="480"/>
-      </w:pPr>
-    </w:lvl>
-    <w:lvl w:ilvl="7">
-      <w:numFmt w:val="bullet"/>
-      <w:lvlText w:val=" "/>
-      <w:lvlJc w:val="left"/>
-      <w:pPr>
-        <w:tabs>
-          <w:tab w:val="num" w:pos="5040"/>
-        </w:tabs>
-        <w:ind w:left="5520" w:hanging="480"/>
-      </w:pPr>
-    </w:lvl>
-    <w:lvl w:ilvl="8">
-      <w:numFmt w:val="bullet"/>
-      <w:lvlText w:val=" "/>
-      <w:lvlJc w:val="left"/>
-      <w:pPr>
-        <w:tabs>
-          <w:tab w:val="num" w:pos="5760"/>
-        </w:tabs>
-        <w:ind w:left="6240" w:hanging="480"/>
-      </w:pPr>
-    </w:lvl>
-  </w:abstractNum>
-  <w:abstractNum w:abstractNumId="990">
     <w:nsid w:val="2c1ae401"/>
     <w:multiLevelType w:val="multilevel"/>
     <w:lvl w:ilvl="0">
@@ -1400,9 +1402,6 @@
       </w:pPr>
     </w:lvl>
   </w:abstractNum>
-  <w:num w:numId="1000">
-    <w:abstractNumId w:val="990"/>
-  </w:num>
   <w:num w:numId="1000">
     <w:abstractNumId w:val="990"/>
   </w:num>

</xml_diff>

<commit_message>
Update manuscript.Rmd, manuscript.docx, and ~$nuscript.docx
</commit_message>
<xml_diff>
--- a/paper/manuscript.docx
+++ b/paper/manuscript.docx
@@ -154,6 +154,128 @@
       </w:r>
     </w:p>
     <w:p>
+      <w:pPr>
+        <w:pStyle w:val="Date"/>
+      </w:pPr>
+      <w:r>
+        <w:rPr>
+          <w:vertAlign w:val="superscript"/>
+        </w:rPr>
+        <w:t xml:space="preserve">1</w:t>
+      </w:r>
+      <w:r>
+        <w:t xml:space="preserve">Cognitive</w:t>
+      </w:r>
+      <w:r>
+        <w:t xml:space="preserve"> </w:t>
+      </w:r>
+      <w:r>
+        <w:t xml:space="preserve">and</w:t>
+      </w:r>
+      <w:r>
+        <w:t xml:space="preserve"> </w:t>
+      </w:r>
+      <w:r>
+        <w:t xml:space="preserve">Behavioural</w:t>
+      </w:r>
+      <w:r>
+        <w:t xml:space="preserve"> </w:t>
+      </w:r>
+      <w:r>
+        <w:t xml:space="preserve">Ecology</w:t>
+      </w:r>
+      <w:r>
+        <w:t xml:space="preserve"> </w:t>
+      </w:r>
+      <w:r>
+        <w:t xml:space="preserve">Interdisciplinary</w:t>
+      </w:r>
+      <w:r>
+        <w:t xml:space="preserve"> </w:t>
+      </w:r>
+      <w:r>
+        <w:t xml:space="preserve">Program,</w:t>
+      </w:r>
+      <w:r>
+        <w:t xml:space="preserve"> </w:t>
+      </w:r>
+      <w:r>
+        <w:t xml:space="preserve">Memorial</w:t>
+      </w:r>
+      <w:r>
+        <w:t xml:space="preserve"> </w:t>
+      </w:r>
+      <w:r>
+        <w:t xml:space="preserve">University</w:t>
+      </w:r>
+      <w:r>
+        <w:t xml:space="preserve"> </w:t>
+      </w:r>
+      <w:r>
+        <w:t xml:space="preserve">of</w:t>
+      </w:r>
+      <w:r>
+        <w:t xml:space="preserve"> </w:t>
+      </w:r>
+      <w:r>
+        <w:t xml:space="preserve">Newfoundland</w:t>
+      </w:r>
+      <w:r>
+        <w:t xml:space="preserve"> </w:t>
+      </w:r>
+      <w:r>
+        <w:rPr>
+          <w:vertAlign w:val="superscript"/>
+        </w:rPr>
+        <w:t xml:space="preserve">2</w:t>
+      </w:r>
+      <w:r>
+        <w:t xml:space="preserve">Department</w:t>
+      </w:r>
+      <w:r>
+        <w:t xml:space="preserve"> </w:t>
+      </w:r>
+      <w:r>
+        <w:t xml:space="preserve">of</w:t>
+      </w:r>
+      <w:r>
+        <w:t xml:space="preserve"> </w:t>
+      </w:r>
+      <w:r>
+        <w:t xml:space="preserve">Biology,</w:t>
+      </w:r>
+      <w:r>
+        <w:t xml:space="preserve"> </w:t>
+      </w:r>
+      <w:r>
+        <w:t xml:space="preserve">Memorial</w:t>
+      </w:r>
+      <w:r>
+        <w:t xml:space="preserve"> </w:t>
+      </w:r>
+      <w:r>
+        <w:t xml:space="preserve">University</w:t>
+      </w:r>
+      <w:r>
+        <w:t xml:space="preserve"> </w:t>
+      </w:r>
+      <w:r>
+        <w:t xml:space="preserve">of</w:t>
+      </w:r>
+      <w:r>
+        <w:t xml:space="preserve"> </w:t>
+      </w:r>
+      <w:r>
+        <w:t xml:space="preserve">Newfoundland,</w:t>
+      </w:r>
+      <w:r>
+        <w:t xml:space="preserve"> </w:t>
+      </w:r>
+      <w:r>
+        <w:t xml:space="preserve">Canada</w:t>
+      </w:r>
+    </w:p>
+    <w:p>
       <w:r>
         <w:br w:type="page"/>
       </w:r>
@@ -188,13 +310,13 @@
         <w:t xml:space="preserve"> </w:t>
       </w:r>
       <w:r>
-        <w:t xml:space="preserve">that caribou swim in streams, rivers, and lakes during migration (Leblond et al.</w:t>
-      </w:r>
-      <w:r>
-        <w:t xml:space="preserve"> </w:t>
-      </w:r>
-      <w:r>
-        <w:t xml:space="preserve">2016) to avoid predators</w:t>
+        <w:t xml:space="preserve">that caribou swim in streams, rivers, and lakes during migration (Leblond et</w:t>
+      </w:r>
+      <w:r>
+        <w:t xml:space="preserve"> </w:t>
+      </w:r>
+      <w:r>
+        <w:t xml:space="preserve">al. 2016) to avoid predators</w:t>
       </w:r>
       <w:r>
         <w:t xml:space="preserve"> </w:t>
@@ -419,43 +541,19 @@
         <w:t xml:space="preserve"> </w:t>
       </w:r>
       <w:r>
-        <w:t xml:space="preserve">throughout the province (Bergerud &amp; Mercer 1989). While caribou populations are</w:t>
-      </w:r>
-      <w:r>
-        <w:t xml:space="preserve"> </w:t>
-      </w:r>
-      <w:r>
-        <w:t xml:space="preserve">in decline throughout Canada (Festa-Bianchet et al. 2011), as well as in</w:t>
-      </w:r>
-      <w:r>
-        <w:t xml:space="preserve"> </w:t>
-      </w:r>
-      <w:r>
-        <w:t xml:space="preserve">Newfoundland (Bastille-Rousseau et al. 2013), the Fogo Island herd has not</w:t>
-      </w:r>
-      <w:r>
-        <w:t xml:space="preserve"> </w:t>
-      </w:r>
-      <w:r>
-        <w:t xml:space="preserve">declined to the same extent and currently consists of approximately 300 animals</w:t>
-      </w:r>
-      <w:r>
-        <w:t xml:space="preserve"> </w:t>
-      </w:r>
-      <w:r>
-        <w:t xml:space="preserve">(Newfoundland and Labrador Wildlife Division, unpublished data). Since 2016 we</w:t>
-      </w:r>
-      <w:r>
-        <w:t xml:space="preserve"> </w:t>
-      </w:r>
-      <w:r>
-        <w:t xml:space="preserve">have been studying the Fogo Island caribou herd (Bonar et al. 2017; Bonar et al.</w:t>
-      </w:r>
-      <w:r>
-        <w:t xml:space="preserve"> </w:t>
-      </w:r>
-      <w:r>
-        <w:t xml:space="preserve">2018; Peignier et al. 2019). To date, we have fitted 29 adult female caribou</w:t>
+        <w:t xml:space="preserve">throughout the province (Bergerud &amp; Mercer 1989). Since 2016 we</w:t>
+      </w:r>
+      <w:r>
+        <w:t xml:space="preserve"> </w:t>
+      </w:r>
+      <w:r>
+        <w:t xml:space="preserve">have been studying the Fogo Island caribou herd (Bonar et al. 2017; Bonar et</w:t>
+      </w:r>
+      <w:r>
+        <w:t xml:space="preserve"> </w:t>
+      </w:r>
+      <w:r>
+        <w:t xml:space="preserve">al. 2018; Peignier et al. 2019). To date, we have fitted 29 adult female caribou</w:t>
       </w:r>
       <w:r>
         <w:t xml:space="preserve"> </w:t>
@@ -861,9 +959,11 @@
       <w:r>
         <w:t xml:space="preserve"> </w:t>
       </w:r>
-      <w:r>
-        <w:t xml:space="preserve"> </w:t>
-      </w:r>
+    </w:p>
+    <w:p>
+      <w:pPr>
+        <w:pStyle w:val="BodyText"/>
+      </w:pPr>
       <w:r>
         <w:t xml:space="preserve">The two hypotheses presented above are generally thought to apply uniformly</w:t>
       </w:r>
@@ -1250,7 +1350,7 @@
         <w:t xml:space="preserve"> </w:t>
       </w:r>
       <w:r>
-        <w:t xml:space="preserve">63 (6): 1324–9.</w:t>
+        <w:t xml:space="preserve">63 (6). Canadian Science Publishing: 1324–9.</w:t>
       </w:r>
       <w:r>
         <w:t xml:space="preserve"> </w:t>
@@ -1300,6 +1400,109 @@
 <file path=word/numbering.xml><?xml version="1.0" encoding="utf-8"?>
 <w:numbering xmlns:w="http://schemas.openxmlformats.org/wordprocessingml/2006/main">
   <w:abstractNum w:abstractNumId="990">
+    <w:nsid w:val="170cd2de"/>
+    <w:multiLevelType w:val="multilevel"/>
+    <w:lvl w:ilvl="0">
+      <w:numFmt w:val="bullet"/>
+      <w:lvlText w:val=" "/>
+      <w:lvlJc w:val="left"/>
+      <w:pPr>
+        <w:tabs>
+          <w:tab w:val="num" w:pos="0"/>
+        </w:tabs>
+        <w:ind w:left="480" w:hanging="480"/>
+      </w:pPr>
+    </w:lvl>
+    <w:lvl w:ilvl="1">
+      <w:numFmt w:val="bullet"/>
+      <w:lvlText w:val=" "/>
+      <w:lvlJc w:val="left"/>
+      <w:pPr>
+        <w:tabs>
+          <w:tab w:val="num" w:pos="720"/>
+        </w:tabs>
+        <w:ind w:left="1200" w:hanging="480"/>
+      </w:pPr>
+    </w:lvl>
+    <w:lvl w:ilvl="2">
+      <w:numFmt w:val="bullet"/>
+      <w:lvlText w:val=" "/>
+      <w:lvlJc w:val="left"/>
+      <w:pPr>
+        <w:tabs>
+          <w:tab w:val="num" w:pos="1440"/>
+        </w:tabs>
+        <w:ind w:left="1920" w:hanging="480"/>
+      </w:pPr>
+    </w:lvl>
+    <w:lvl w:ilvl="3">
+      <w:numFmt w:val="bullet"/>
+      <w:lvlText w:val=" "/>
+      <w:lvlJc w:val="left"/>
+      <w:pPr>
+        <w:tabs>
+          <w:tab w:val="num" w:pos="2160"/>
+        </w:tabs>
+        <w:ind w:left="2640" w:hanging="480"/>
+      </w:pPr>
+    </w:lvl>
+    <w:lvl w:ilvl="4">
+      <w:numFmt w:val="bullet"/>
+      <w:lvlText w:val=" "/>
+      <w:lvlJc w:val="left"/>
+      <w:pPr>
+        <w:tabs>
+          <w:tab w:val="num" w:pos="2880"/>
+        </w:tabs>
+        <w:ind w:left="3360" w:hanging="480"/>
+      </w:pPr>
+    </w:lvl>
+    <w:lvl w:ilvl="5">
+      <w:numFmt w:val="bullet"/>
+      <w:lvlText w:val=" "/>
+      <w:lvlJc w:val="left"/>
+      <w:pPr>
+        <w:tabs>
+          <w:tab w:val="num" w:pos="3600"/>
+        </w:tabs>
+        <w:ind w:left="4080" w:hanging="480"/>
+      </w:pPr>
+    </w:lvl>
+    <w:lvl w:ilvl="6">
+      <w:numFmt w:val="bullet"/>
+      <w:lvlText w:val=" "/>
+      <w:lvlJc w:val="left"/>
+      <w:pPr>
+        <w:tabs>
+          <w:tab w:val="num" w:pos="4320"/>
+        </w:tabs>
+        <w:ind w:left="4800" w:hanging="480"/>
+      </w:pPr>
+    </w:lvl>
+    <w:lvl w:ilvl="7">
+      <w:numFmt w:val="bullet"/>
+      <w:lvlText w:val=" "/>
+      <w:lvlJc w:val="left"/>
+      <w:pPr>
+        <w:tabs>
+          <w:tab w:val="num" w:pos="5040"/>
+        </w:tabs>
+        <w:ind w:left="5520" w:hanging="480"/>
+      </w:pPr>
+    </w:lvl>
+    <w:lvl w:ilvl="8">
+      <w:numFmt w:val="bullet"/>
+      <w:lvlText w:val=" "/>
+      <w:lvlJc w:val="left"/>
+      <w:pPr>
+        <w:tabs>
+          <w:tab w:val="num" w:pos="5760"/>
+        </w:tabs>
+        <w:ind w:left="6240" w:hanging="480"/>
+      </w:pPr>
+    </w:lvl>
+  </w:abstractNum>
+  <w:abstractNum w:abstractNumId="990">
     <w:nsid w:val="2c1ae401"/>
     <w:multiLevelType w:val="multilevel"/>
     <w:lvl w:ilvl="0">
@@ -1402,6 +1605,9 @@
       </w:pPr>
     </w:lvl>
   </w:abstractNum>
+  <w:num w:numId="1000">
+    <w:abstractNumId w:val="990"/>
+  </w:num>
   <w:num w:numId="1000">
     <w:abstractNumId w:val="990"/>
   </w:num>

</xml_diff>

<commit_message>
Update manuscript.Rmd, manuscript.docx, and 2 more files...
</commit_message>
<xml_diff>
--- a/paper/manuscript.docx
+++ b/paper/manuscript.docx
@@ -282,7 +282,7 @@
     </w:p>
     <w:p>
       <w:pPr>
-        <w:pStyle w:val="Heading2"/>
+        <w:pStyle w:val="Heading1"/>
       </w:pPr>
       <w:bookmarkStart w:id="20" w:name="introduction"/>
       <w:r>
@@ -325,6 +325,9 @@
         <w:t xml:space="preserve">’e 2016)</w:t>
       </w:r>
       <w:r>
+        <w:t xml:space="preserve">,</w:t>
+      </w:r>
+      <w:r>
         <w:t xml:space="preserve"> </w:t>
       </w:r>
       <w:r>
@@ -337,10 +340,7 @@
         <w:t xml:space="preserve">(Bergerud 1985)</w:t>
       </w:r>
       <w:r>
-        <w:t xml:space="preserve"> </w:t>
-      </w:r>
-      <w:r>
-        <w:t xml:space="preserve">and access islands during calving</w:t>
+        <w:t xml:space="preserve">, and access islands during calving</w:t>
       </w:r>
       <w:r>
         <w:t xml:space="preserve"> </w:t>
@@ -361,7 +361,16 @@
         <w:t xml:space="preserve"> </w:t>
       </w:r>
       <w:r>
-        <w:t xml:space="preserve">walking or running, while drowning is also possible</w:t>
+        <w:t xml:space="preserve">walking or running</w:t>
+      </w:r>
+      <w:r>
+        <w:t xml:space="preserve"> </w:t>
+      </w:r>
+      <w:r>
+        <w:t xml:space="preserve">(Fish 1994)</w:t>
+      </w:r>
+      <w:r>
+        <w:t xml:space="preserve">, while drowning is also possible</w:t>
       </w:r>
       <w:r>
         <w:t xml:space="preserve"> </w:t>
@@ -671,7 +680,7 @@
     </w:p>
     <w:p>
       <w:pPr>
-        <w:pStyle w:val="Heading2"/>
+        <w:pStyle w:val="Heading1"/>
       </w:pPr>
       <w:bookmarkStart w:id="21" w:name="forage-limitation"/>
       <w:r>
@@ -856,7 +865,7 @@
     </w:p>
     <w:p>
       <w:pPr>
-        <w:pStyle w:val="Heading2"/>
+        <w:pStyle w:val="Heading1"/>
       </w:pPr>
       <w:bookmarkStart w:id="22" w:name="predator-avoidance"/>
       <w:r>
@@ -1029,7 +1038,7 @@
     </w:p>
     <w:p>
       <w:pPr>
-        <w:pStyle w:val="Heading2"/>
+        <w:pStyle w:val="Heading1"/>
       </w:pPr>
       <w:bookmarkStart w:id="23" w:name="individual-variation"/>
       <w:r>
@@ -1196,7 +1205,7 @@
     </w:p>
     <w:p>
       <w:pPr>
-        <w:pStyle w:val="Heading2"/>
+        <w:pStyle w:val="Heading1"/>
       </w:pPr>
       <w:bookmarkStart w:id="24" w:name="summary-and-conclusion"/>
       <w:r>
@@ -1444,7 +1453,7 @@
     </w:p>
     <w:p>
       <w:pPr>
-        <w:pStyle w:val="Heading2"/>
+        <w:pStyle w:val="Heading1"/>
       </w:pPr>
       <w:bookmarkStart w:id="25" w:name="acknowledgements"/>
       <w:r>
@@ -1531,7 +1540,7 @@
     </w:p>
     <w:p>
       <w:pPr>
-        <w:pStyle w:val="Heading2"/>
+        <w:pStyle w:val="Heading1"/>
       </w:pPr>
       <w:bookmarkStart w:id="26" w:name="literature-cited"/>
       <w:r>
@@ -1539,7 +1548,7 @@
       </w:r>
       <w:bookmarkEnd w:id="26"/>
     </w:p>
-    <w:bookmarkStart w:id="53" w:name="refs"/>
+    <w:bookmarkStart w:id="55" w:name="refs"/>
     <w:bookmarkStart w:id="28" w:name="ref-Bergerud_1985"/>
     <w:p>
       <w:pPr>
@@ -1696,7 +1705,46 @@
       </w:r>
     </w:p>
     <w:bookmarkEnd w:id="34"/>
-    <w:bookmarkStart w:id="36" w:name="ref-Jeffery_2007"/>
+    <w:bookmarkStart w:id="36" w:name="ref-Fish_1994"/>
+    <w:p>
+      <w:pPr>
+        <w:pStyle w:val="Bibliography"/>
+      </w:pPr>
+      <w:r>
+        <w:t xml:space="preserve">Fish, FE. 1994. “Influence of Hydrodynamic-Design and Propulsive Mode on Mammalian Swimming Energetics.”</w:t>
+      </w:r>
+      <w:r>
+        <w:t xml:space="preserve"> </w:t>
+      </w:r>
+      <w:r>
+        <w:rPr>
+          <w:i/>
+        </w:rPr>
+        <w:t xml:space="preserve">Australian Journal of Zoology</w:t>
+      </w:r>
+      <w:r>
+        <w:t xml:space="preserve"> </w:t>
+      </w:r>
+      <w:r>
+        <w:t xml:space="preserve">42 (1). CSIRO Publishing: 79.</w:t>
+      </w:r>
+      <w:r>
+        <w:t xml:space="preserve"> </w:t>
+      </w:r>
+      <w:hyperlink r:id="rId35">
+        <w:r>
+          <w:rPr>
+            <w:rStyle w:val="Hyperlink"/>
+          </w:rPr>
+          <w:t xml:space="preserve">https://doi.org/10.1071/zo9940079</w:t>
+        </w:r>
+      </w:hyperlink>
+      <w:r>
+        <w:t xml:space="preserve">.</w:t>
+      </w:r>
+    </w:p>
+    <w:bookmarkEnd w:id="36"/>
+    <w:bookmarkStart w:id="38" w:name="ref-Jeffery_2007"/>
     <w:p>
       <w:pPr>
         <w:pStyle w:val="Bibliography"/>
@@ -1722,7 +1770,7 @@
       <w:r>
         <w:t xml:space="preserve"> </w:t>
       </w:r>
-      <w:hyperlink r:id="rId35">
+      <w:hyperlink r:id="rId37">
         <w:r>
           <w:rPr>
             <w:rStyle w:val="Hyperlink"/>
@@ -1734,8 +1782,8 @@
         <w:t xml:space="preserve">.</w:t>
       </w:r>
     </w:p>
-    <w:bookmarkEnd w:id="36"/>
-    <w:bookmarkStart w:id="38" w:name="ref-Leblond_2016"/>
+    <w:bookmarkEnd w:id="38"/>
+    <w:bookmarkStart w:id="40" w:name="ref-Leblond_2016"/>
     <w:p>
       <w:pPr>
         <w:pStyle w:val="Bibliography"/>
@@ -1767,7 +1815,7 @@
       <w:r>
         <w:t xml:space="preserve"> </w:t>
       </w:r>
-      <w:hyperlink r:id="rId37">
+      <w:hyperlink r:id="rId39">
         <w:r>
           <w:rPr>
             <w:rStyle w:val="Hyperlink"/>
@@ -1779,8 +1827,8 @@
         <w:t xml:space="preserve">.</w:t>
       </w:r>
     </w:p>
-    <w:bookmarkEnd w:id="38"/>
-    <w:bookmarkStart w:id="40" w:name="ref-Miller_1986"/>
+    <w:bookmarkEnd w:id="40"/>
+    <w:bookmarkStart w:id="42" w:name="ref-Miller_1986"/>
     <w:p>
       <w:pPr>
         <w:pStyle w:val="Bibliography"/>
@@ -1806,7 +1854,7 @@
       <w:r>
         <w:t xml:space="preserve"> </w:t>
       </w:r>
-      <w:hyperlink r:id="rId39">
+      <w:hyperlink r:id="rId41">
         <w:r>
           <w:rPr>
             <w:rStyle w:val="Hyperlink"/>
@@ -1818,8 +1866,8 @@
         <w:t xml:space="preserve">.</w:t>
       </w:r>
     </w:p>
-    <w:bookmarkEnd w:id="40"/>
-    <w:bookmarkStart w:id="42" w:name="ref-Miller_1977"/>
+    <w:bookmarkEnd w:id="42"/>
+    <w:bookmarkStart w:id="44" w:name="ref-Miller_1977"/>
     <w:p>
       <w:pPr>
         <w:pStyle w:val="Bibliography"/>
@@ -1845,7 +1893,7 @@
       <w:r>
         <w:t xml:space="preserve"> </w:t>
       </w:r>
-      <w:hyperlink r:id="rId41">
+      <w:hyperlink r:id="rId43">
         <w:r>
           <w:rPr>
             <w:rStyle w:val="Hyperlink"/>
@@ -1857,8 +1905,8 @@
         <w:t xml:space="preserve">.</w:t>
       </w:r>
     </w:p>
-    <w:bookmarkEnd w:id="42"/>
-    <w:bookmarkStart w:id="44" w:name="ref-Morris_1987"/>
+    <w:bookmarkEnd w:id="44"/>
+    <w:bookmarkStart w:id="46" w:name="ref-Morris_1987"/>
     <w:p>
       <w:pPr>
         <w:pStyle w:val="Bibliography"/>
@@ -1884,7 +1932,7 @@
       <w:r>
         <w:t xml:space="preserve"> </w:t>
       </w:r>
-      <w:hyperlink r:id="rId43">
+      <w:hyperlink r:id="rId45">
         <w:r>
           <w:rPr>
             <w:rStyle w:val="Hyperlink"/>
@@ -1896,8 +1944,8 @@
         <w:t xml:space="preserve">.</w:t>
       </w:r>
     </w:p>
-    <w:bookmarkEnd w:id="44"/>
-    <w:bookmarkStart w:id="46" w:name="ref-Ricca_2012"/>
+    <w:bookmarkEnd w:id="46"/>
+    <w:bookmarkStart w:id="48" w:name="ref-Ricca_2012"/>
     <w:p>
       <w:pPr>
         <w:pStyle w:val="Bibliography"/>
@@ -1923,7 +1971,7 @@
       <w:r>
         <w:t xml:space="preserve"> </w:t>
       </w:r>
-      <w:hyperlink r:id="rId45">
+      <w:hyperlink r:id="rId47">
         <w:r>
           <w:rPr>
             <w:rStyle w:val="Hyperlink"/>
@@ -1935,8 +1983,8 @@
         <w:t xml:space="preserve">.</w:t>
       </w:r>
     </w:p>
-    <w:bookmarkEnd w:id="46"/>
-    <w:bookmarkStart w:id="48" w:name="ref-Schaefer_2015"/>
+    <w:bookmarkEnd w:id="48"/>
+    <w:bookmarkStart w:id="50" w:name="ref-Schaefer_2015"/>
     <w:p>
       <w:pPr>
         <w:pStyle w:val="Bibliography"/>
@@ -1962,7 +2010,7 @@
       <w:r>
         <w:t xml:space="preserve"> </w:t>
       </w:r>
-      <w:hyperlink r:id="rId47">
+      <w:hyperlink r:id="rId49">
         <w:r>
           <w:rPr>
             <w:rStyle w:val="Hyperlink"/>
@@ -1974,8 +2022,8 @@
         <w:t xml:space="preserve">.</w:t>
       </w:r>
     </w:p>
-    <w:bookmarkEnd w:id="48"/>
-    <w:bookmarkStart w:id="50" w:name="ref-van_Beest_2013"/>
+    <w:bookmarkEnd w:id="50"/>
+    <w:bookmarkStart w:id="52" w:name="ref-van_Beest_2013"/>
     <w:p>
       <w:pPr>
         <w:pStyle w:val="Bibliography"/>
@@ -2001,7 +2049,7 @@
       <w:r>
         <w:t xml:space="preserve"> </w:t>
       </w:r>
-      <w:hyperlink r:id="rId49">
+      <w:hyperlink r:id="rId51">
         <w:r>
           <w:rPr>
             <w:rStyle w:val="Hyperlink"/>
@@ -2013,8 +2061,8 @@
         <w:t xml:space="preserve">.</w:t>
       </w:r>
     </w:p>
-    <w:bookmarkEnd w:id="50"/>
-    <w:bookmarkStart w:id="52" w:name="ref-Webber_2017"/>
+    <w:bookmarkEnd w:id="52"/>
+    <w:bookmarkStart w:id="54" w:name="ref-Webber_2017"/>
     <w:p>
       <w:pPr>
         <w:pStyle w:val="Bibliography"/>
@@ -2040,7 +2088,7 @@
       <w:r>
         <w:t xml:space="preserve"> </w:t>
       </w:r>
-      <w:hyperlink r:id="rId51">
+      <w:hyperlink r:id="rId53">
         <w:r>
           <w:rPr>
             <w:rStyle w:val="Hyperlink"/>
@@ -2052,17 +2100,9 @@
         <w:t xml:space="preserve">.</w:t>
       </w:r>
     </w:p>
-    <w:bookmarkEnd w:id="52"/>
-    <w:bookmarkEnd w:id="53"/>
-    <w:sectPr>
-      <w:footerReference w:type="default" r:id="rId9"/>
-      <w:pgSz w:w="12240" w:h="15840"/>
-      <w:pgMar w:top="1440" w:right="1800" w:bottom="1999" w:left="1800" w:header="0" w:footer="1440" w:gutter="0"/>
-      <w:lnNumType w:countBy="1" w:distance="283" w:restart="continuous"/>
-      <w:cols w:space="720"/>
-      <w:formProt w:val="0"/>
-      <w:docGrid w:linePitch="100"/>
-    </w:sectPr>
+    <w:bookmarkEnd w:id="54"/>
+    <w:bookmarkEnd w:id="55"/>
+    <w:sectPr/>
   </w:body>
 </w:document>
 </file>
@@ -2071,32 +2111,6 @@
 <w:comments xmlns:w="http://schemas.openxmlformats.org/wordprocessingml/2006/main" xmlns:m="http://schemas.openxmlformats.org/officeDocument/2006/math" xmlns:r="http://schemas.openxmlformats.org/officeDocument/2006/relationships" xmlns:o="urn:schemas-microsoft-com:office:office" xmlns:v="urn:schemas-microsoft-com:vml" xmlns:w10="urn:schemas-microsoft-com:office:word" xmlns:a="http://schemas.openxmlformats.org/drawingml/2006/main" xmlns:pic="http://schemas.openxmlformats.org/drawingml/2006/picture" xmlns:wp="http://schemas.openxmlformats.org/drawingml/2006/wordprocessingDrawing"/>
 </file>
 
-<file path=word/footer1.xml><?xml version="1.0" encoding="utf-8"?>
-<w:ftr xmlns:wpc="http://schemas.microsoft.com/office/word/2010/wordprocessingCanvas" xmlns:cx="http://schemas.microsoft.com/office/drawing/2014/chartex" xmlns:cx1="http://schemas.microsoft.com/office/drawing/2015/9/8/chartex" xmlns:cx2="http://schemas.microsoft.com/office/drawing/2015/10/21/chartex" xmlns:cx3="http://schemas.microsoft.com/office/drawing/2016/5/9/chartex" xmlns:cx4="http://schemas.microsoft.com/office/drawing/2016/5/10/chartex" xmlns:cx5="http://schemas.microsoft.com/office/drawing/2016/5/11/chartex" xmlns:cx6="http://schemas.microsoft.com/office/drawing/2016/5/12/chartex" xmlns:cx7="http://schemas.microsoft.com/office/drawing/2016/5/13/chartex" xmlns:cx8="http://schemas.microsoft.com/office/drawing/2016/5/14/chartex" xmlns:mc="http://schemas.openxmlformats.org/markup-compatibility/2006" xmlns:aink="http://schemas.microsoft.com/office/drawing/2016/ink" xmlns:am3d="http://schemas.microsoft.com/office/drawing/2017/model3d" xmlns:o="urn:schemas-microsoft-com:office:office" xmlns:r="http://schemas.openxmlformats.org/officeDocument/2006/relationships" xmlns:m="http://schemas.openxmlformats.org/officeDocument/2006/math" xmlns:v="urn:schemas-microsoft-com:vml" xmlns:wp14="http://schemas.microsoft.com/office/word/2010/wordprocessingDrawing" xmlns:wp="http://schemas.openxmlformats.org/drawingml/2006/wordprocessingDrawing" xmlns:w10="urn:schemas-microsoft-com:office:word" xmlns:w="http://schemas.openxmlformats.org/wordprocessingml/2006/main" xmlns:w14="http://schemas.microsoft.com/office/word/2010/wordml" xmlns:w15="http://schemas.microsoft.com/office/word/2012/wordml" xmlns:w16cid="http://schemas.microsoft.com/office/word/2016/wordml/cid" xmlns:w16se="http://schemas.microsoft.com/office/word/2015/wordml/symex" xmlns:wpg="http://schemas.microsoft.com/office/word/2010/wordprocessingGroup" xmlns:wpi="http://schemas.microsoft.com/office/word/2010/wordprocessingInk" xmlns:wne="http://schemas.microsoft.com/office/word/2006/wordml" xmlns:wps="http://schemas.microsoft.com/office/word/2010/wordprocessingShape" mc:Ignorable="w14 w15 w16se w16cid wp14">
-  <w:p>
-    <w:pPr>
-      <w:pStyle w:val="Footer"/>
-      <w:jc w:val="right"/>
-    </w:pPr>
-    <w:r>
-      <w:fldChar w:fldCharType="begin"/>
-    </w:r>
-    <w:r>
-      <w:instrText>PAGE</w:instrText>
-    </w:r>
-    <w:r>
-      <w:fldChar w:fldCharType="separate"/>
-    </w:r>
-    <w:r>
-      <w:t>1</w:t>
-    </w:r>
-    <w:r>
-      <w:fldChar w:fldCharType="end"/>
-    </w:r>
-  </w:p>
-</w:ftr>
-</file>
-
 <file path=word/footnotes.xml><?xml version="1.0" encoding="utf-8"?>
 <w:footnotes xmlns:w="http://schemas.openxmlformats.org/wordprocessingml/2006/main" xmlns:m="http://schemas.openxmlformats.org/officeDocument/2006/math" xmlns:r="http://schemas.openxmlformats.org/officeDocument/2006/relationships" xmlns:o="urn:schemas-microsoft-com:office:office" xmlns:v="urn:schemas-microsoft-com:vml" xmlns:w10="urn:schemas-microsoft-com:office:word" xmlns:a="http://schemas.openxmlformats.org/drawingml/2006/main" xmlns:pic="http://schemas.openxmlformats.org/drawingml/2006/picture" xmlns:wp="http://schemas.openxmlformats.org/drawingml/2006/wordprocessingDrawing">
   <w:footnote w:type="continuationSeparator" w:id="0">
@@ -2117,379 +2131,107 @@
 </file>
 
 <file path=word/numbering.xml><?xml version="1.0" encoding="utf-8"?>
-<w:numbering xmlns:wpc="http://schemas.microsoft.com/office/word/2010/wordprocessingCanvas" xmlns:cx="http://schemas.microsoft.com/office/drawing/2014/chartex" xmlns:cx1="http://schemas.microsoft.com/office/drawing/2015/9/8/chartex" xmlns:cx2="http://schemas.microsoft.com/office/drawing/2015/10/21/chartex" xmlns:cx3="http://schemas.microsoft.com/office/drawing/2016/5/9/chartex" xmlns:cx4="http://schemas.microsoft.com/office/drawing/2016/5/10/chartex" xmlns:cx5="http://schemas.microsoft.com/office/drawing/2016/5/11/chartex" xmlns:cx6="http://schemas.microsoft.com/office/drawing/2016/5/12/chartex" xmlns:cx7="http://schemas.microsoft.com/office/drawing/2016/5/13/chartex" xmlns:cx8="http://schemas.microsoft.com/office/drawing/2016/5/14/chartex" xmlns:mc="http://schemas.openxmlformats.org/markup-compatibility/2006" xmlns:aink="http://schemas.microsoft.com/office/drawing/2016/ink" xmlns:am3d="http://schemas.microsoft.com/office/drawing/2017/model3d" xmlns:o="urn:schemas-microsoft-com:office:office" xmlns:r="http://schemas.openxmlformats.org/officeDocument/2006/relationships" xmlns:m="http://schemas.openxmlformats.org/officeDocument/2006/math" xmlns:v="urn:schemas-microsoft-com:vml" xmlns:wp14="http://schemas.microsoft.com/office/word/2010/wordprocessingDrawing" xmlns:wp="http://schemas.openxmlformats.org/drawingml/2006/wordprocessingDrawing" xmlns:w10="urn:schemas-microsoft-com:office:word" xmlns:w="http://schemas.openxmlformats.org/wordprocessingml/2006/main" xmlns:w14="http://schemas.microsoft.com/office/word/2010/wordml" xmlns:w15="http://schemas.microsoft.com/office/word/2012/wordml" xmlns:w16cid="http://schemas.microsoft.com/office/word/2016/wordml/cid" xmlns:w16se="http://schemas.microsoft.com/office/word/2015/wordml/symex" xmlns:wpg="http://schemas.microsoft.com/office/word/2010/wordprocessingGroup" xmlns:wpi="http://schemas.microsoft.com/office/word/2010/wordprocessingInk" xmlns:wne="http://schemas.microsoft.com/office/word/2006/wordml" xmlns:wps="http://schemas.microsoft.com/office/word/2010/wordprocessingShape" mc:Ignorable="w14 w15 w16se w16cid wp14">
-  <w:abstractNum w:abstractNumId="0" w15:restartNumberingAfterBreak="0">
-    <w:nsid w:val="2B965BC7"/>
-    <w:multiLevelType w:val="hybridMultilevel"/>
-    <w:tmpl w:val="6D12C2AC"/>
-    <w:lvl w:ilvl="0" w:tplc="0409000F">
-      <w:start w:val="1"/>
-      <w:numFmt w:val="decimal"/>
-      <w:lvlText w:val="%1."/>
+<w:numbering xmlns:w="http://schemas.openxmlformats.org/wordprocessingml/2006/main">
+  <w:abstractNum w:abstractNumId="990">
+    <w:nsid w:val="170cd2de"/>
+    <w:multiLevelType w:val="multilevel"/>
+    <w:lvl w:ilvl="0">
+      <w:numFmt w:val="bullet"/>
+      <w:lvlText w:val=" "/>
       <w:lvlJc w:val="left"/>
       <w:pPr>
-        <w:ind w:left="720" w:hanging="360"/>
-      </w:pPr>
-    </w:lvl>
-    <w:lvl w:ilvl="1" w:tplc="04090019" w:tentative="1">
-      <w:start w:val="1"/>
-      <w:numFmt w:val="lowerLetter"/>
-      <w:lvlText w:val="%2."/>
-      <w:lvlJc w:val="left"/>
-      <w:pPr>
-        <w:ind w:left="1440" w:hanging="360"/>
-      </w:pPr>
-    </w:lvl>
-    <w:lvl w:ilvl="2" w:tplc="0409001B" w:tentative="1">
-      <w:start w:val="1"/>
-      <w:numFmt w:val="lowerRoman"/>
-      <w:lvlText w:val="%3."/>
-      <w:lvlJc w:val="right"/>
-      <w:pPr>
-        <w:ind w:left="2160" w:hanging="180"/>
-      </w:pPr>
-    </w:lvl>
-    <w:lvl w:ilvl="3" w:tplc="0409000F" w:tentative="1">
-      <w:start w:val="1"/>
-      <w:numFmt w:val="decimal"/>
-      <w:lvlText w:val="%4."/>
-      <w:lvlJc w:val="left"/>
-      <w:pPr>
-        <w:ind w:left="2880" w:hanging="360"/>
-      </w:pPr>
-    </w:lvl>
-    <w:lvl w:ilvl="4" w:tplc="04090019" w:tentative="1">
-      <w:start w:val="1"/>
-      <w:numFmt w:val="lowerLetter"/>
-      <w:lvlText w:val="%5."/>
-      <w:lvlJc w:val="left"/>
-      <w:pPr>
-        <w:ind w:left="3600" w:hanging="360"/>
-      </w:pPr>
-    </w:lvl>
-    <w:lvl w:ilvl="5" w:tplc="0409001B" w:tentative="1">
-      <w:start w:val="1"/>
-      <w:numFmt w:val="lowerRoman"/>
-      <w:lvlText w:val="%6."/>
-      <w:lvlJc w:val="right"/>
-      <w:pPr>
-        <w:ind w:left="4320" w:hanging="180"/>
-      </w:pPr>
-    </w:lvl>
-    <w:lvl w:ilvl="6" w:tplc="0409000F" w:tentative="1">
-      <w:start w:val="1"/>
-      <w:numFmt w:val="decimal"/>
-      <w:lvlText w:val="%7."/>
-      <w:lvlJc w:val="left"/>
-      <w:pPr>
-        <w:ind w:left="5040" w:hanging="360"/>
-      </w:pPr>
-    </w:lvl>
-    <w:lvl w:ilvl="7" w:tplc="04090019" w:tentative="1">
-      <w:start w:val="1"/>
-      <w:numFmt w:val="lowerLetter"/>
-      <w:lvlText w:val="%8."/>
-      <w:lvlJc w:val="left"/>
-      <w:pPr>
-        <w:ind w:left="5760" w:hanging="360"/>
-      </w:pPr>
-    </w:lvl>
-    <w:lvl w:ilvl="8" w:tplc="0409001B" w:tentative="1">
-      <w:start w:val="1"/>
-      <w:numFmt w:val="lowerRoman"/>
-      <w:lvlText w:val="%9."/>
-      <w:lvlJc w:val="right"/>
-      <w:pPr>
-        <w:ind w:left="6480" w:hanging="180"/>
-      </w:pPr>
-    </w:lvl>
-  </w:abstractNum>
-  <w:abstractNum w:abstractNumId="1" w15:restartNumberingAfterBreak="0">
-    <w:nsid w:val="668E2F83"/>
-    <w:multiLevelType w:val="hybridMultilevel"/>
-    <w:tmpl w:val="FB1614FA"/>
-    <w:lvl w:ilvl="0" w:tplc="0409000F">
-      <w:start w:val="1"/>
-      <w:numFmt w:val="decimal"/>
-      <w:lvlText w:val="%1."/>
-      <w:lvlJc w:val="left"/>
-      <w:pPr>
-        <w:ind w:left="720" w:hanging="360"/>
-      </w:pPr>
-    </w:lvl>
-    <w:lvl w:ilvl="1" w:tplc="04090019" w:tentative="1">
-      <w:start w:val="1"/>
-      <w:numFmt w:val="lowerLetter"/>
-      <w:lvlText w:val="%2."/>
-      <w:lvlJc w:val="left"/>
-      <w:pPr>
-        <w:ind w:left="1440" w:hanging="360"/>
-      </w:pPr>
-    </w:lvl>
-    <w:lvl w:ilvl="2" w:tplc="0409001B" w:tentative="1">
-      <w:start w:val="1"/>
-      <w:numFmt w:val="lowerRoman"/>
-      <w:lvlText w:val="%3."/>
-      <w:lvlJc w:val="right"/>
-      <w:pPr>
-        <w:ind w:left="2160" w:hanging="180"/>
-      </w:pPr>
-    </w:lvl>
-    <w:lvl w:ilvl="3" w:tplc="0409000F" w:tentative="1">
-      <w:start w:val="1"/>
-      <w:numFmt w:val="decimal"/>
-      <w:lvlText w:val="%4."/>
-      <w:lvlJc w:val="left"/>
-      <w:pPr>
-        <w:ind w:left="2880" w:hanging="360"/>
-      </w:pPr>
-    </w:lvl>
-    <w:lvl w:ilvl="4" w:tplc="04090019" w:tentative="1">
-      <w:start w:val="1"/>
-      <w:numFmt w:val="lowerLetter"/>
-      <w:lvlText w:val="%5."/>
-      <w:lvlJc w:val="left"/>
-      <w:pPr>
-        <w:ind w:left="3600" w:hanging="360"/>
-      </w:pPr>
-    </w:lvl>
-    <w:lvl w:ilvl="5" w:tplc="0409001B" w:tentative="1">
-      <w:start w:val="1"/>
-      <w:numFmt w:val="lowerRoman"/>
-      <w:lvlText w:val="%6."/>
-      <w:lvlJc w:val="right"/>
-      <w:pPr>
-        <w:ind w:left="4320" w:hanging="180"/>
-      </w:pPr>
-    </w:lvl>
-    <w:lvl w:ilvl="6" w:tplc="0409000F" w:tentative="1">
-      <w:start w:val="1"/>
-      <w:numFmt w:val="decimal"/>
-      <w:lvlText w:val="%7."/>
-      <w:lvlJc w:val="left"/>
-      <w:pPr>
-        <w:ind w:left="5040" w:hanging="360"/>
-      </w:pPr>
-    </w:lvl>
-    <w:lvl w:ilvl="7" w:tplc="04090019" w:tentative="1">
-      <w:start w:val="1"/>
-      <w:numFmt w:val="lowerLetter"/>
-      <w:lvlText w:val="%8."/>
-      <w:lvlJc w:val="left"/>
-      <w:pPr>
-        <w:ind w:left="5760" w:hanging="360"/>
-      </w:pPr>
-    </w:lvl>
-    <w:lvl w:ilvl="8" w:tplc="0409001B" w:tentative="1">
-      <w:start w:val="1"/>
-      <w:numFmt w:val="lowerRoman"/>
-      <w:lvlText w:val="%9."/>
-      <w:lvlJc w:val="right"/>
-      <w:pPr>
-        <w:ind w:left="6480" w:hanging="180"/>
-      </w:pPr>
-    </w:lvl>
-  </w:abstractNum>
-  <w:abstractNum w:abstractNumId="2" w15:restartNumberingAfterBreak="0">
-    <w:nsid w:val="75CA16C9"/>
-    <w:multiLevelType w:val="hybridMultilevel"/>
-    <w:tmpl w:val="90964C7A"/>
-    <w:lvl w:ilvl="0" w:tplc="04090001">
-      <w:start w:val="1"/>
-      <w:numFmt w:val="bullet"/>
-      <w:lvlText w:val=""/>
-      <w:lvlJc w:val="left"/>
-      <w:pPr>
-        <w:ind w:left="720" w:hanging="360"/>
-      </w:pPr>
-      <w:rPr>
-        <w:rFonts w:ascii="Symbol" w:hAnsi="Symbol" w:hint="default"/>
-      </w:rPr>
-    </w:lvl>
-    <w:lvl w:ilvl="1" w:tplc="04090003" w:tentative="1">
-      <w:start w:val="1"/>
-      <w:numFmt w:val="bullet"/>
-      <w:lvlText w:val="o"/>
-      <w:lvlJc w:val="left"/>
-      <w:pPr>
-        <w:ind w:left="1440" w:hanging="360"/>
-      </w:pPr>
-      <w:rPr>
-        <w:rFonts w:ascii="Courier New" w:hAnsi="Courier New" w:hint="default"/>
-      </w:rPr>
-    </w:lvl>
-    <w:lvl w:ilvl="2" w:tplc="04090005" w:tentative="1">
-      <w:start w:val="1"/>
-      <w:numFmt w:val="bullet"/>
-      <w:lvlText w:val=""/>
-      <w:lvlJc w:val="left"/>
-      <w:pPr>
-        <w:ind w:left="2160" w:hanging="360"/>
-      </w:pPr>
-      <w:rPr>
-        <w:rFonts w:ascii="Wingdings" w:hAnsi="Wingdings" w:hint="default"/>
-      </w:rPr>
-    </w:lvl>
-    <w:lvl w:ilvl="3" w:tplc="04090001" w:tentative="1">
-      <w:start w:val="1"/>
-      <w:numFmt w:val="bullet"/>
-      <w:lvlText w:val=""/>
-      <w:lvlJc w:val="left"/>
-      <w:pPr>
-        <w:ind w:left="2880" w:hanging="360"/>
-      </w:pPr>
-      <w:rPr>
-        <w:rFonts w:ascii="Symbol" w:hAnsi="Symbol" w:hint="default"/>
-      </w:rPr>
-    </w:lvl>
-    <w:lvl w:ilvl="4" w:tplc="04090003" w:tentative="1">
-      <w:start w:val="1"/>
-      <w:numFmt w:val="bullet"/>
-      <w:lvlText w:val="o"/>
-      <w:lvlJc w:val="left"/>
-      <w:pPr>
-        <w:ind w:left="3600" w:hanging="360"/>
-      </w:pPr>
-      <w:rPr>
-        <w:rFonts w:ascii="Courier New" w:hAnsi="Courier New" w:hint="default"/>
-      </w:rPr>
-    </w:lvl>
-    <w:lvl w:ilvl="5" w:tplc="04090005" w:tentative="1">
-      <w:start w:val="1"/>
-      <w:numFmt w:val="bullet"/>
-      <w:lvlText w:val=""/>
-      <w:lvlJc w:val="left"/>
-      <w:pPr>
-        <w:ind w:left="4320" w:hanging="360"/>
-      </w:pPr>
-      <w:rPr>
-        <w:rFonts w:ascii="Wingdings" w:hAnsi="Wingdings" w:hint="default"/>
-      </w:rPr>
-    </w:lvl>
-    <w:lvl w:ilvl="6" w:tplc="04090001" w:tentative="1">
-      <w:start w:val="1"/>
-      <w:numFmt w:val="bullet"/>
-      <w:lvlText w:val=""/>
-      <w:lvlJc w:val="left"/>
-      <w:pPr>
-        <w:ind w:left="5040" w:hanging="360"/>
-      </w:pPr>
-      <w:rPr>
-        <w:rFonts w:ascii="Symbol" w:hAnsi="Symbol" w:hint="default"/>
-      </w:rPr>
-    </w:lvl>
-    <w:lvl w:ilvl="7" w:tplc="04090003" w:tentative="1">
-      <w:start w:val="1"/>
-      <w:numFmt w:val="bullet"/>
-      <w:lvlText w:val="o"/>
-      <w:lvlJc w:val="left"/>
-      <w:pPr>
-        <w:ind w:left="5760" w:hanging="360"/>
-      </w:pPr>
-      <w:rPr>
-        <w:rFonts w:ascii="Courier New" w:hAnsi="Courier New" w:hint="default"/>
-      </w:rPr>
-    </w:lvl>
-    <w:lvl w:ilvl="8" w:tplc="04090005" w:tentative="1">
-      <w:start w:val="1"/>
-      <w:numFmt w:val="bullet"/>
-      <w:lvlText w:val=""/>
-      <w:lvlJc w:val="left"/>
-      <w:pPr>
-        <w:ind w:left="6480" w:hanging="360"/>
-      </w:pPr>
-      <w:rPr>
-        <w:rFonts w:ascii="Wingdings" w:hAnsi="Wingdings" w:hint="default"/>
-      </w:rPr>
-    </w:lvl>
-  </w:abstractNum>
-  <w:abstractNum w:abstractNumId="3" w15:restartNumberingAfterBreak="0">
-    <w:nsid w:val="7E4F5FE8"/>
-    <w:multiLevelType w:val="multilevel"/>
-    <w:tmpl w:val="017AF92E"/>
-    <w:lvl w:ilvl="0">
-      <w:start w:val="1"/>
-      <w:numFmt w:val="decimal"/>
-      <w:pStyle w:val="Heading1"/>
-      <w:lvlText w:val="%1"/>
-      <w:lvlJc w:val="left"/>
-      <w:pPr>
-        <w:ind w:left="0" w:firstLine="0"/>
+        <w:tabs>
+          <w:tab w:val="num" w:pos="0"/>
+        </w:tabs>
+        <w:ind w:left="480" w:hanging="480"/>
       </w:pPr>
     </w:lvl>
     <w:lvl w:ilvl="1">
-      <w:start w:val="1"/>
-      <w:numFmt w:val="decimal"/>
-      <w:pStyle w:val="Heading2"/>
-      <w:lvlText w:val="%1.%2"/>
+      <w:numFmt w:val="bullet"/>
+      <w:lvlText w:val=" "/>
       <w:lvlJc w:val="left"/>
       <w:pPr>
-        <w:ind w:left="0" w:firstLine="0"/>
+        <w:tabs>
+          <w:tab w:val="num" w:pos="720"/>
+        </w:tabs>
+        <w:ind w:left="1200" w:hanging="480"/>
       </w:pPr>
     </w:lvl>
     <w:lvl w:ilvl="2">
-      <w:start w:val="1"/>
-      <w:numFmt w:val="decimal"/>
-      <w:pStyle w:val="Heading3"/>
-      <w:lvlText w:val="%1.%2.%3"/>
+      <w:numFmt w:val="bullet"/>
+      <w:lvlText w:val=" "/>
       <w:lvlJc w:val="left"/>
       <w:pPr>
-        <w:ind w:left="0" w:firstLine="0"/>
+        <w:tabs>
+          <w:tab w:val="num" w:pos="1440"/>
+        </w:tabs>
+        <w:ind w:left="1920" w:hanging="480"/>
       </w:pPr>
     </w:lvl>
     <w:lvl w:ilvl="3">
-      <w:start w:val="1"/>
-      <w:numFmt w:val="decimal"/>
-      <w:pStyle w:val="Heading4"/>
-      <w:lvlText w:val="%1.%2.%3.%4"/>
+      <w:numFmt w:val="bullet"/>
+      <w:lvlText w:val=" "/>
       <w:lvlJc w:val="left"/>
       <w:pPr>
-        <w:ind w:left="0" w:firstLine="0"/>
+        <w:tabs>
+          <w:tab w:val="num" w:pos="2160"/>
+        </w:tabs>
+        <w:ind w:left="2640" w:hanging="480"/>
       </w:pPr>
     </w:lvl>
     <w:lvl w:ilvl="4">
-      <w:start w:val="1"/>
-      <w:numFmt w:val="decimal"/>
-      <w:lvlText w:val="%1.%2.%3.%4.%5"/>
+      <w:numFmt w:val="bullet"/>
+      <w:lvlText w:val=" "/>
       <w:lvlJc w:val="left"/>
       <w:pPr>
-        <w:ind w:left="0" w:firstLine="0"/>
+        <w:tabs>
+          <w:tab w:val="num" w:pos="2880"/>
+        </w:tabs>
+        <w:ind w:left="3360" w:hanging="480"/>
       </w:pPr>
     </w:lvl>
     <w:lvl w:ilvl="5">
-      <w:start w:val="1"/>
-      <w:numFmt w:val="decimal"/>
-      <w:lvlText w:val="%1.%2.%3.%4.%5.%6"/>
+      <w:numFmt w:val="bullet"/>
+      <w:lvlText w:val=" "/>
       <w:lvlJc w:val="left"/>
       <w:pPr>
-        <w:ind w:left="0" w:firstLine="0"/>
+        <w:tabs>
+          <w:tab w:val="num" w:pos="3600"/>
+        </w:tabs>
+        <w:ind w:left="4080" w:hanging="480"/>
       </w:pPr>
     </w:lvl>
     <w:lvl w:ilvl="6">
-      <w:start w:val="1"/>
-      <w:numFmt w:val="decimal"/>
-      <w:lvlText w:val="%1.%2.%3.%4.%5.%6.%7"/>
+      <w:numFmt w:val="bullet"/>
+      <w:lvlText w:val=" "/>
       <w:lvlJc w:val="left"/>
       <w:pPr>
-        <w:ind w:left="0" w:firstLine="0"/>
+        <w:tabs>
+          <w:tab w:val="num" w:pos="4320"/>
+        </w:tabs>
+        <w:ind w:left="4800" w:hanging="480"/>
       </w:pPr>
     </w:lvl>
     <w:lvl w:ilvl="7">
-      <w:start w:val="1"/>
-      <w:numFmt w:val="decimal"/>
-      <w:lvlText w:val="%1.%2.%3.%4.%5.%6.%7.%8"/>
+      <w:numFmt w:val="bullet"/>
+      <w:lvlText w:val=" "/>
       <w:lvlJc w:val="left"/>
       <w:pPr>
-        <w:ind w:left="0" w:firstLine="0"/>
+        <w:tabs>
+          <w:tab w:val="num" w:pos="5040"/>
+        </w:tabs>
+        <w:ind w:left="5520" w:hanging="480"/>
       </w:pPr>
     </w:lvl>
     <w:lvl w:ilvl="8">
-      <w:start w:val="1"/>
-      <w:numFmt w:val="decimal"/>
-      <w:lvlText w:val="%1.%2.%3.%4.%5.%6.%7.%8.%9"/>
+      <w:numFmt w:val="bullet"/>
+      <w:lvlText w:val=" "/>
       <w:lvlJc w:val="left"/>
       <w:pPr>
-        <w:ind w:left="0" w:firstLine="0"/>
+        <w:tabs>
+          <w:tab w:val="num" w:pos="5760"/>
+        </w:tabs>
+        <w:ind w:left="6240" w:hanging="480"/>
       </w:pPr>
     </w:lvl>
   </w:abstractNum>
@@ -2596,17 +2338,8 @@
       </w:pPr>
     </w:lvl>
   </w:abstractNum>
-  <w:num w:numId="1">
-    <w:abstractNumId w:val="3"/>
-  </w:num>
-  <w:num w:numId="2">
-    <w:abstractNumId w:val="2"/>
-  </w:num>
-  <w:num w:numId="3">
-    <w:abstractNumId w:val="1"/>
-  </w:num>
-  <w:num w:numId="4">
-    <w:abstractNumId w:val="0"/>
+  <w:num w:numId="1000">
+    <w:abstractNumId w:val="990"/>
   </w:num>
   <w:num w:numId="1000">
     <w:abstractNumId w:val="990"/>
@@ -2615,368 +2348,131 @@
 </file>
 
 <file path=word/styles.xml><?xml version="1.0" encoding="utf-8"?>
-<w:styles xmlns:mc="http://schemas.openxmlformats.org/markup-compatibility/2006" xmlns:r="http://schemas.openxmlformats.org/officeDocument/2006/relationships" xmlns:w="http://schemas.openxmlformats.org/wordprocessingml/2006/main" xmlns:w14="http://schemas.microsoft.com/office/word/2010/wordml" xmlns:w15="http://schemas.microsoft.com/office/word/2012/wordml" xmlns:w16cid="http://schemas.microsoft.com/office/word/2016/wordml/cid" xmlns:w16se="http://schemas.microsoft.com/office/word/2015/wordml/symex" mc:Ignorable="w14 w15 w16se w16cid">
+<w:styles xmlns:r="http://schemas.openxmlformats.org/officeDocument/2006/relationships" xmlns:w="http://schemas.openxmlformats.org/wordprocessingml/2006/main">
   <w:docDefaults>
     <w:rPrDefault>
       <w:rPr>
         <w:rFonts w:asciiTheme="minorHAnsi" w:eastAsiaTheme="minorHAnsi" w:hAnsiTheme="minorHAnsi" w:cstheme="minorBidi"/>
+        <w:sz w:val="24"/>
         <w:szCs w:val="24"/>
         <w:lang w:val="en-US" w:eastAsia="en-US" w:bidi="ar-SA"/>
       </w:rPr>
     </w:rPrDefault>
-    <w:pPrDefault/>
+    <w:pPrDefault>
+      <w:pPr>
+        <w:spacing w:after="200"/>
+      </w:pPr>
+    </w:pPrDefault>
   </w:docDefaults>
-  <w:latentStyles w:defLockedState="0" w:defUIPriority="0" w:defSemiHidden="0" w:defUnhideWhenUsed="0" w:defQFormat="0" w:count="376">
-    <w:lsdException w:name="heading 5" w:semiHidden="1" w:unhideWhenUsed="1"/>
-    <w:lsdException w:name="index 2" w:semiHidden="1" w:unhideWhenUsed="1"/>
-    <w:lsdException w:name="index 3" w:semiHidden="1" w:unhideWhenUsed="1"/>
-    <w:lsdException w:name="index 4" w:semiHidden="1" w:unhideWhenUsed="1"/>
-    <w:lsdException w:name="index 5" w:semiHidden="1" w:unhideWhenUsed="1"/>
-    <w:lsdException w:name="index 6" w:semiHidden="1" w:unhideWhenUsed="1"/>
-    <w:lsdException w:name="index 7" w:semiHidden="1" w:unhideWhenUsed="1"/>
-    <w:lsdException w:name="index 8" w:semiHidden="1" w:unhideWhenUsed="1"/>
-    <w:lsdException w:name="index 9" w:semiHidden="1" w:unhideWhenUsed="1"/>
-    <w:lsdException w:name="toc 1" w:semiHidden="1" w:unhideWhenUsed="1"/>
-    <w:lsdException w:name="toc 2" w:semiHidden="1" w:unhideWhenUsed="1"/>
-    <w:lsdException w:name="toc 3" w:semiHidden="1" w:unhideWhenUsed="1"/>
-    <w:lsdException w:name="toc 4" w:semiHidden="1" w:unhideWhenUsed="1"/>
-    <w:lsdException w:name="toc 5" w:semiHidden="1" w:unhideWhenUsed="1"/>
-    <w:lsdException w:name="toc 6" w:semiHidden="1" w:unhideWhenUsed="1"/>
-    <w:lsdException w:name="toc 7" w:semiHidden="1" w:unhideWhenUsed="1"/>
-    <w:lsdException w:name="toc 8" w:semiHidden="1" w:unhideWhenUsed="1"/>
-    <w:lsdException w:name="toc 9" w:semiHidden="1" w:unhideWhenUsed="1"/>
-    <w:lsdException w:name="Normal Indent" w:semiHidden="1" w:unhideWhenUsed="1"/>
-    <w:lsdException w:name="footnote text" w:semiHidden="1" w:unhideWhenUsed="1"/>
-    <w:lsdException w:name="annotation text" w:semiHidden="1" w:unhideWhenUsed="1"/>
-    <w:lsdException w:name="header" w:semiHidden="1" w:unhideWhenUsed="1"/>
-    <w:lsdException w:name="footer" w:semiHidden="1" w:unhideWhenUsed="1"/>
-    <w:lsdException w:name="index heading" w:semiHidden="1" w:unhideWhenUsed="1"/>
-    <w:lsdException w:name="caption" w:semiHidden="1" w:unhideWhenUsed="1"/>
-    <w:lsdException w:name="table of figures" w:semiHidden="1" w:unhideWhenUsed="1"/>
-    <w:lsdException w:name="envelope address" w:semiHidden="1" w:unhideWhenUsed="1"/>
-    <w:lsdException w:name="envelope return" w:semiHidden="1" w:unhideWhenUsed="1"/>
-    <w:lsdException w:name="footnote reference" w:semiHidden="1" w:unhideWhenUsed="1"/>
-    <w:lsdException w:name="annotation reference" w:semiHidden="1" w:unhideWhenUsed="1"/>
-    <w:lsdException w:name="line number" w:semiHidden="1" w:unhideWhenUsed="1"/>
-    <w:lsdException w:name="page number" w:semiHidden="1" w:unhideWhenUsed="1"/>
-    <w:lsdException w:name="endnote reference" w:semiHidden="1" w:unhideWhenUsed="1"/>
-    <w:lsdException w:name="endnote text" w:semiHidden="1" w:unhideWhenUsed="1"/>
-    <w:lsdException w:name="table of authorities" w:semiHidden="1" w:unhideWhenUsed="1"/>
-    <w:lsdException w:name="macro" w:semiHidden="1" w:unhideWhenUsed="1"/>
-    <w:lsdException w:name="toa heading" w:semiHidden="1" w:unhideWhenUsed="1"/>
-    <w:lsdException w:name="List" w:semiHidden="1" w:unhideWhenUsed="1"/>
-    <w:lsdException w:name="List Bullet" w:semiHidden="1" w:unhideWhenUsed="1"/>
-    <w:lsdException w:name="List Number" w:semiHidden="1" w:unhideWhenUsed="1"/>
-    <w:lsdException w:name="List 2" w:semiHidden="1" w:unhideWhenUsed="1"/>
-    <w:lsdException w:name="List 3" w:semiHidden="1" w:unhideWhenUsed="1"/>
-    <w:lsdException w:name="List 4" w:semiHidden="1" w:unhideWhenUsed="1"/>
-    <w:lsdException w:name="List Bullet 2" w:semiHidden="1" w:unhideWhenUsed="1"/>
-    <w:lsdException w:name="List Bullet 3" w:semiHidden="1" w:unhideWhenUsed="1"/>
-    <w:lsdException w:name="List Number 2" w:semiHidden="1" w:unhideWhenUsed="1"/>
-    <w:lsdException w:name="List Number 3" w:semiHidden="1" w:unhideWhenUsed="1"/>
-    <w:lsdException w:name="List Number 4" w:semiHidden="1" w:unhideWhenUsed="1"/>
-    <w:lsdException w:name="List Number 5" w:semiHidden="1" w:unhideWhenUsed="1"/>
-    <w:lsdException w:name="Closing" w:semiHidden="1" w:unhideWhenUsed="1"/>
-    <w:lsdException w:name="Signature" w:semiHidden="1" w:unhideWhenUsed="1"/>
-    <w:lsdException w:name="Default Paragraph Font" w:semiHidden="1" w:unhideWhenUsed="1"/>
-    <w:lsdException w:name="Body Text" w:semiHidden="1" w:unhideWhenUsed="1"/>
-    <w:lsdException w:name="Body Text Indent" w:semiHidden="1" w:unhideWhenUsed="1"/>
-    <w:lsdException w:name="List Continue" w:semiHidden="1" w:unhideWhenUsed="1"/>
-    <w:lsdException w:name="List Continue 2" w:semiHidden="1" w:unhideWhenUsed="1"/>
-    <w:lsdException w:name="List Continue 3" w:semiHidden="1" w:unhideWhenUsed="1"/>
-    <w:lsdException w:name="List Continue 4" w:semiHidden="1" w:unhideWhenUsed="1"/>
-    <w:lsdException w:name="List Continue 5" w:semiHidden="1" w:unhideWhenUsed="1"/>
-    <w:lsdException w:name="Message Header" w:semiHidden="1" w:unhideWhenUsed="1"/>
-    <w:lsdException w:name="Salutation" w:semiHidden="1" w:unhideWhenUsed="1"/>
-    <w:lsdException w:name="Date" w:semiHidden="1" w:unhideWhenUsed="1"/>
-    <w:lsdException w:name="Body Text First Indent" w:semiHidden="1" w:unhideWhenUsed="1"/>
-    <w:lsdException w:name="Body Text Indent 2" w:semiHidden="1" w:unhideWhenUsed="1"/>
-    <w:lsdException w:name="Body Text Indent 3" w:semiHidden="1" w:unhideWhenUsed="1"/>
-    <w:lsdException w:name="Block Text" w:semiHidden="1" w:unhideWhenUsed="1"/>
-    <w:lsdException w:name="Hyperlink" w:semiHidden="1" w:unhideWhenUsed="1"/>
-    <w:lsdException w:name="FollowedHyperlink" w:semiHidden="1" w:unhideWhenUsed="1"/>
-    <w:lsdException w:name="Document Map" w:semiHidden="1" w:unhideWhenUsed="1"/>
-    <w:lsdException w:name="Plain Text" w:semiHidden="1" w:unhideWhenUsed="1"/>
-    <w:lsdException w:name="E-mail Signature" w:semiHidden="1" w:unhideWhenUsed="1"/>
-    <w:lsdException w:name="HTML Top of Form" w:semiHidden="1" w:unhideWhenUsed="1"/>
-    <w:lsdException w:name="HTML Bottom of Form" w:semiHidden="1" w:unhideWhenUsed="1"/>
-    <w:lsdException w:name="Normal (Web)" w:semiHidden="1" w:unhideWhenUsed="1"/>
-    <w:lsdException w:name="HTML Acronym" w:semiHidden="1" w:unhideWhenUsed="1"/>
-    <w:lsdException w:name="HTML Address" w:semiHidden="1" w:unhideWhenUsed="1"/>
-    <w:lsdException w:name="HTML Cite" w:semiHidden="1" w:unhideWhenUsed="1"/>
-    <w:lsdException w:name="HTML Code" w:semiHidden="1" w:unhideWhenUsed="1"/>
-    <w:lsdException w:name="HTML Definition" w:semiHidden="1" w:unhideWhenUsed="1"/>
-    <w:lsdException w:name="HTML Keyboard" w:semiHidden="1" w:unhideWhenUsed="1"/>
-    <w:lsdException w:name="HTML Preformatted" w:semiHidden="1" w:unhideWhenUsed="1"/>
-    <w:lsdException w:name="HTML Sample" w:semiHidden="1" w:unhideWhenUsed="1"/>
-    <w:lsdException w:name="HTML Typewriter" w:semiHidden="1" w:unhideWhenUsed="1"/>
-    <w:lsdException w:name="HTML Variable" w:semiHidden="1" w:unhideWhenUsed="1"/>
-    <w:lsdException w:name="Normal Table" w:semiHidden="1" w:unhideWhenUsed="1"/>
-    <w:lsdException w:name="annotation subject" w:semiHidden="1" w:unhideWhenUsed="1"/>
-    <w:lsdException w:name="No List" w:semiHidden="1" w:unhideWhenUsed="1"/>
-    <w:lsdException w:name="Outline List 1" w:semiHidden="1" w:unhideWhenUsed="1"/>
-    <w:lsdException w:name="Outline List 2" w:semiHidden="1" w:unhideWhenUsed="1"/>
-    <w:lsdException w:name="Outline List 3" w:semiHidden="1" w:unhideWhenUsed="1"/>
-    <w:lsdException w:name="Table Simple 1" w:semiHidden="1" w:unhideWhenUsed="1"/>
-    <w:lsdException w:name="Table Simple 2" w:semiHidden="1" w:unhideWhenUsed="1"/>
-    <w:lsdException w:name="Table Simple 3" w:semiHidden="1" w:unhideWhenUsed="1"/>
-    <w:lsdException w:name="Table Classic 1" w:semiHidden="1" w:unhideWhenUsed="1"/>
-    <w:lsdException w:name="Table Classic 2" w:semiHidden="1" w:unhideWhenUsed="1"/>
-    <w:lsdException w:name="Table Classic 3" w:semiHidden="1" w:unhideWhenUsed="1"/>
-    <w:lsdException w:name="Table Classic 4" w:semiHidden="1" w:unhideWhenUsed="1"/>
-    <w:lsdException w:name="Table Colorful 1" w:semiHidden="1" w:unhideWhenUsed="1"/>
-    <w:lsdException w:name="Table Colorful 2" w:semiHidden="1" w:unhideWhenUsed="1"/>
-    <w:lsdException w:name="Table Colorful 3" w:semiHidden="1" w:unhideWhenUsed="1"/>
-    <w:lsdException w:name="Table Columns 1" w:semiHidden="1" w:unhideWhenUsed="1"/>
-    <w:lsdException w:name="Table Columns 2" w:semiHidden="1" w:unhideWhenUsed="1"/>
-    <w:lsdException w:name="Table Columns 3" w:semiHidden="1" w:unhideWhenUsed="1"/>
-    <w:lsdException w:name="Table Columns 4" w:semiHidden="1" w:unhideWhenUsed="1"/>
-    <w:lsdException w:name="Table Columns 5" w:semiHidden="1" w:unhideWhenUsed="1"/>
-    <w:lsdException w:name="Table Grid 1" w:semiHidden="1" w:unhideWhenUsed="1"/>
-    <w:lsdException w:name="Table Grid 2" w:semiHidden="1" w:unhideWhenUsed="1"/>
-    <w:lsdException w:name="Table Grid 3" w:semiHidden="1" w:unhideWhenUsed="1"/>
-    <w:lsdException w:name="Table Grid 4" w:semiHidden="1" w:unhideWhenUsed="1"/>
-    <w:lsdException w:name="Table Grid 5" w:semiHidden="1" w:unhideWhenUsed="1"/>
-    <w:lsdException w:name="Table Grid 6" w:semiHidden="1" w:unhideWhenUsed="1"/>
-    <w:lsdException w:name="Table Grid 7" w:semiHidden="1" w:unhideWhenUsed="1"/>
-    <w:lsdException w:name="Table Grid 8" w:semiHidden="1" w:unhideWhenUsed="1"/>
-    <w:lsdException w:name="Table List 1" w:semiHidden="1" w:unhideWhenUsed="1"/>
-    <w:lsdException w:name="Table List 2" w:semiHidden="1" w:unhideWhenUsed="1"/>
-    <w:lsdException w:name="Table List 3" w:semiHidden="1" w:unhideWhenUsed="1"/>
-    <w:lsdException w:name="Table List 4" w:semiHidden="1" w:unhideWhenUsed="1"/>
-    <w:lsdException w:name="Table List 5" w:semiHidden="1" w:unhideWhenUsed="1"/>
-    <w:lsdException w:name="Table List 6" w:semiHidden="1" w:unhideWhenUsed="1"/>
-    <w:lsdException w:name="Table List 7" w:semiHidden="1" w:unhideWhenUsed="1"/>
-    <w:lsdException w:name="Table List 8" w:semiHidden="1" w:unhideWhenUsed="1"/>
-    <w:lsdException w:name="Table 3D effects 1" w:semiHidden="1" w:unhideWhenUsed="1"/>
-    <w:lsdException w:name="Table 3D effects 2" w:semiHidden="1" w:unhideWhenUsed="1"/>
-    <w:lsdException w:name="Table 3D effects 3" w:semiHidden="1" w:unhideWhenUsed="1"/>
-    <w:lsdException w:name="Table Contemporary" w:semiHidden="1" w:unhideWhenUsed="1"/>
-    <w:lsdException w:name="Table Elegant" w:semiHidden="1" w:unhideWhenUsed="1"/>
-    <w:lsdException w:name="Table Professional" w:semiHidden="1" w:unhideWhenUsed="1"/>
-    <w:lsdException w:name="Table Subtle 1" w:semiHidden="1" w:unhideWhenUsed="1"/>
-    <w:lsdException w:name="Table Subtle 2" w:semiHidden="1" w:unhideWhenUsed="1"/>
-    <w:lsdException w:name="Table Web 1" w:semiHidden="1" w:unhideWhenUsed="1"/>
-    <w:lsdException w:name="Table Web 2" w:semiHidden="1" w:unhideWhenUsed="1"/>
-    <w:lsdException w:name="Table Web 3" w:semiHidden="1" w:unhideWhenUsed="1"/>
-    <w:lsdException w:name="Balloon Text" w:semiHidden="1" w:unhideWhenUsed="1"/>
-    <w:lsdException w:name="Table Theme" w:semiHidden="1" w:unhideWhenUsed="1"/>
-    <w:lsdException w:name="Placeholder Text" w:semiHidden="1"/>
-    <w:lsdException w:name="Light Shading"/>
-    <w:lsdException w:name="Light List"/>
-    <w:lsdException w:name="Light Grid"/>
-    <w:lsdException w:name="Medium Shading 1"/>
-    <w:lsdException w:name="Medium Shading 2"/>
-    <w:lsdException w:name="Medium List 1"/>
-    <w:lsdException w:name="Medium List 2"/>
-    <w:lsdException w:name="Medium Grid 1"/>
-    <w:lsdException w:name="Medium Grid 2"/>
-    <w:lsdException w:name="Medium Grid 3"/>
-    <w:lsdException w:name="Dark List"/>
-    <w:lsdException w:name="Colorful Shading"/>
-    <w:lsdException w:name="Colorful List"/>
-    <w:lsdException w:name="Colorful Grid"/>
-    <w:lsdException w:name="Light Shading Accent 1"/>
-    <w:lsdException w:name="Light List Accent 1"/>
-    <w:lsdException w:name="Light Grid Accent 1"/>
-    <w:lsdException w:name="Medium Shading 1 Accent 1"/>
-    <w:lsdException w:name="Medium Shading 2 Accent 1"/>
-    <w:lsdException w:name="Medium List 1 Accent 1"/>
-    <w:lsdException w:name="Revision" w:semiHidden="1"/>
-    <w:lsdException w:name="Medium List 2 Accent 1"/>
-    <w:lsdException w:name="Medium Grid 1 Accent 1"/>
-    <w:lsdException w:name="Medium Grid 2 Accent 1"/>
-    <w:lsdException w:name="Medium Grid 3 Accent 1"/>
-    <w:lsdException w:name="Dark List Accent 1"/>
-    <w:lsdException w:name="Colorful Shading Accent 1"/>
-    <w:lsdException w:name="Colorful List Accent 1"/>
-    <w:lsdException w:name="Colorful Grid Accent 1"/>
-    <w:lsdException w:name="Light Shading Accent 2"/>
-    <w:lsdException w:name="Light List Accent 2"/>
-    <w:lsdException w:name="Light Grid Accent 2"/>
-    <w:lsdException w:name="Medium Shading 1 Accent 2"/>
-    <w:lsdException w:name="Medium Shading 2 Accent 2"/>
-    <w:lsdException w:name="Medium List 1 Accent 2"/>
-    <w:lsdException w:name="Medium List 2 Accent 2"/>
-    <w:lsdException w:name="Medium Grid 1 Accent 2"/>
-    <w:lsdException w:name="Medium Grid 2 Accent 2"/>
-    <w:lsdException w:name="Medium Grid 3 Accent 2"/>
-    <w:lsdException w:name="Dark List Accent 2"/>
-    <w:lsdException w:name="Colorful Shading Accent 2"/>
-    <w:lsdException w:name="Colorful List Accent 2"/>
-    <w:lsdException w:name="Colorful Grid Accent 2"/>
-    <w:lsdException w:name="Light Shading Accent 3"/>
-    <w:lsdException w:name="Light List Accent 3"/>
-    <w:lsdException w:name="Light Grid Accent 3"/>
-    <w:lsdException w:name="Medium Shading 1 Accent 3"/>
-    <w:lsdException w:name="Medium Shading 2 Accent 3"/>
-    <w:lsdException w:name="Medium List 1 Accent 3"/>
-    <w:lsdException w:name="Medium List 2 Accent 3"/>
-    <w:lsdException w:name="Medium Grid 1 Accent 3"/>
-    <w:lsdException w:name="Medium Grid 2 Accent 3"/>
-    <w:lsdException w:name="Medium Grid 3 Accent 3"/>
-    <w:lsdException w:name="Dark List Accent 3"/>
-    <w:lsdException w:name="Colorful Shading Accent 3"/>
-    <w:lsdException w:name="Colorful List Accent 3"/>
-    <w:lsdException w:name="Colorful Grid Accent 3"/>
-    <w:lsdException w:name="Light Shading Accent 4"/>
-    <w:lsdException w:name="Light List Accent 4"/>
-    <w:lsdException w:name="Light Grid Accent 4"/>
-    <w:lsdException w:name="Medium Shading 1 Accent 4"/>
-    <w:lsdException w:name="Medium Shading 2 Accent 4"/>
-    <w:lsdException w:name="Medium List 1 Accent 4"/>
-    <w:lsdException w:name="Medium List 2 Accent 4"/>
-    <w:lsdException w:name="Medium Grid 1 Accent 4"/>
-    <w:lsdException w:name="Medium Grid 2 Accent 4"/>
-    <w:lsdException w:name="Medium Grid 3 Accent 4"/>
-    <w:lsdException w:name="Dark List Accent 4"/>
-    <w:lsdException w:name="Colorful Shading Accent 4"/>
-    <w:lsdException w:name="Colorful List Accent 4"/>
-    <w:lsdException w:name="Colorful Grid Accent 4"/>
-    <w:lsdException w:name="Light Shading Accent 5"/>
-    <w:lsdException w:name="Light List Accent 5"/>
-    <w:lsdException w:name="Light Grid Accent 5"/>
-    <w:lsdException w:name="Medium Shading 1 Accent 5"/>
-    <w:lsdException w:name="Medium Shading 2 Accent 5"/>
-    <w:lsdException w:name="Medium List 1 Accent 5"/>
-    <w:lsdException w:name="Medium List 2 Accent 5"/>
-    <w:lsdException w:name="Medium Grid 1 Accent 5"/>
-    <w:lsdException w:name="Medium Grid 2 Accent 5"/>
-    <w:lsdException w:name="Medium Grid 3 Accent 5"/>
-    <w:lsdException w:name="Dark List Accent 5"/>
-    <w:lsdException w:name="Colorful Shading Accent 5"/>
-    <w:lsdException w:name="Colorful List Accent 5"/>
-    <w:lsdException w:name="Colorful Grid Accent 5"/>
-    <w:lsdException w:name="Light Shading Accent 6"/>
-    <w:lsdException w:name="Light List Accent 6"/>
-    <w:lsdException w:name="Light Grid Accent 6"/>
-    <w:lsdException w:name="Medium Shading 1 Accent 6"/>
-    <w:lsdException w:name="Medium Shading 2 Accent 6"/>
-    <w:lsdException w:name="Medium List 1 Accent 6"/>
-    <w:lsdException w:name="Medium List 2 Accent 6"/>
-    <w:lsdException w:name="Medium Grid 1 Accent 6"/>
-    <w:lsdException w:name="Medium Grid 2 Accent 6"/>
-    <w:lsdException w:name="Medium Grid 3 Accent 6"/>
-    <w:lsdException w:name="Dark List Accent 6"/>
-    <w:lsdException w:name="Colorful Shading Accent 6"/>
-    <w:lsdException w:name="Colorful List Accent 6"/>
-    <w:lsdException w:name="Colorful Grid Accent 6"/>
-    <w:lsdException w:name="Bibliography" w:semiHidden="1" w:unhideWhenUsed="1"/>
-    <w:lsdException w:name="TOC Heading" w:semiHidden="1" w:unhideWhenUsed="1"/>
-    <w:lsdException w:name="Grid Table 4" w:uiPriority="49"/>
-    <w:lsdException w:name="Grid Table 5 Dark" w:uiPriority="50"/>
-    <w:lsdException w:name="Grid Table 6 Colorful" w:uiPriority="51"/>
-    <w:lsdException w:name="Grid Table 7 Colorful" w:uiPriority="52"/>
-    <w:lsdException w:name="Grid Table 1 Light Accent 1" w:uiPriority="46"/>
-    <w:lsdException w:name="Grid Table 2 Accent 1" w:uiPriority="47"/>
-    <w:lsdException w:name="Grid Table 3 Accent 1" w:uiPriority="48"/>
-    <w:lsdException w:name="Grid Table 4 Accent 1" w:uiPriority="49"/>
-    <w:lsdException w:name="Grid Table 5 Dark Accent 1" w:uiPriority="50"/>
-    <w:lsdException w:name="Grid Table 6 Colorful Accent 1" w:uiPriority="51"/>
-    <w:lsdException w:name="Grid Table 7 Colorful Accent 1" w:uiPriority="52"/>
-    <w:lsdException w:name="Grid Table 1 Light Accent 2" w:uiPriority="46"/>
-    <w:lsdException w:name="Grid Table 2 Accent 2" w:uiPriority="47"/>
-    <w:lsdException w:name="Grid Table 3 Accent 2" w:uiPriority="48"/>
-    <w:lsdException w:name="Grid Table 4 Accent 2" w:uiPriority="49"/>
-    <w:lsdException w:name="Grid Table 5 Dark Accent 2" w:uiPriority="50"/>
-    <w:lsdException w:name="Grid Table 6 Colorful Accent 2" w:uiPriority="51"/>
-    <w:lsdException w:name="Grid Table 7 Colorful Accent 2" w:uiPriority="52"/>
-    <w:lsdException w:name="Grid Table 1 Light Accent 3" w:uiPriority="46"/>
-    <w:lsdException w:name="Grid Table 2 Accent 3" w:uiPriority="47"/>
-    <w:lsdException w:name="Grid Table 3 Accent 3" w:uiPriority="48"/>
-    <w:lsdException w:name="Grid Table 4 Accent 3" w:uiPriority="49"/>
-    <w:lsdException w:name="Grid Table 5 Dark Accent 3" w:uiPriority="50"/>
-    <w:lsdException w:name="Grid Table 6 Colorful Accent 3" w:uiPriority="51"/>
-    <w:lsdException w:name="Grid Table 7 Colorful Accent 3" w:uiPriority="52"/>
-    <w:lsdException w:name="Grid Table 1 Light Accent 4" w:uiPriority="46"/>
-    <w:lsdException w:name="Grid Table 2 Accent 4" w:uiPriority="47"/>
-    <w:lsdException w:name="Grid Table 3 Accent 4" w:uiPriority="48"/>
-    <w:lsdException w:name="Grid Table 4 Accent 4" w:uiPriority="49"/>
-    <w:lsdException w:name="Grid Table 5 Dark Accent 4" w:uiPriority="50"/>
-    <w:lsdException w:name="Grid Table 6 Colorful Accent 4" w:uiPriority="51"/>
-    <w:lsdException w:name="Grid Table 7 Colorful Accent 4" w:uiPriority="52"/>
-    <w:lsdException w:name="Grid Table 1 Light Accent 5" w:uiPriority="46"/>
-    <w:lsdException w:name="Grid Table 2 Accent 5" w:uiPriority="47"/>
-    <w:lsdException w:name="Grid Table 3 Accent 5" w:uiPriority="48"/>
-    <w:lsdException w:name="Grid Table 4 Accent 5" w:uiPriority="49"/>
-    <w:lsdException w:name="Grid Table 5 Dark Accent 5" w:uiPriority="50"/>
-    <w:lsdException w:name="Grid Table 6 Colorful Accent 5" w:uiPriority="51"/>
-    <w:lsdException w:name="Grid Table 7 Colorful Accent 5" w:uiPriority="52"/>
-    <w:lsdException w:name="Grid Table 1 Light Accent 6" w:uiPriority="46"/>
-    <w:lsdException w:name="Grid Table 2 Accent 6" w:uiPriority="47"/>
-    <w:lsdException w:name="Grid Table 3 Accent 6" w:uiPriority="48"/>
-    <w:lsdException w:name="Grid Table 4 Accent 6" w:uiPriority="49"/>
-    <w:lsdException w:name="Grid Table 5 Dark Accent 6" w:uiPriority="50"/>
-    <w:lsdException w:name="Grid Table 6 Colorful Accent 6" w:uiPriority="51"/>
-    <w:lsdException w:name="Grid Table 7 Colorful Accent 6" w:uiPriority="52"/>
-    <w:lsdException w:name="List Table 1 Light" w:uiPriority="46"/>
-    <w:lsdException w:name="List Table 2" w:uiPriority="47"/>
-    <w:lsdException w:name="List Table 3" w:uiPriority="48"/>
-    <w:lsdException w:name="List Table 4" w:uiPriority="49"/>
-    <w:lsdException w:name="List Table 5 Dark" w:uiPriority="50"/>
-    <w:lsdException w:name="List Table 6 Colorful" w:uiPriority="51"/>
-    <w:lsdException w:name="List Table 7 Colorful" w:uiPriority="52"/>
-    <w:lsdException w:name="List Table 1 Light Accent 1" w:uiPriority="46"/>
-    <w:lsdException w:name="List Table 2 Accent 1" w:uiPriority="47"/>
-    <w:lsdException w:name="List Table 3 Accent 1" w:uiPriority="48"/>
-    <w:lsdException w:name="List Table 4 Accent 1" w:uiPriority="49"/>
-    <w:lsdException w:name="List Table 5 Dark Accent 1" w:uiPriority="50"/>
-    <w:lsdException w:name="List Table 6 Colorful Accent 1" w:uiPriority="51"/>
-    <w:lsdException w:name="List Table 7 Colorful Accent 1" w:uiPriority="52"/>
-    <w:lsdException w:name="List Table 1 Light Accent 2" w:uiPriority="46"/>
-    <w:lsdException w:name="List Table 2 Accent 2" w:uiPriority="47"/>
-    <w:lsdException w:name="List Table 3 Accent 2" w:uiPriority="48"/>
-    <w:lsdException w:name="List Table 4 Accent 2" w:uiPriority="49"/>
-    <w:lsdException w:name="List Table 5 Dark Accent 2" w:uiPriority="50"/>
-    <w:lsdException w:name="List Table 6 Colorful Accent 2" w:uiPriority="51"/>
-    <w:lsdException w:name="List Table 7 Colorful Accent 2" w:uiPriority="52"/>
-    <w:lsdException w:name="List Table 1 Light Accent 3" w:uiPriority="46"/>
-    <w:lsdException w:name="List Table 2 Accent 3" w:uiPriority="47"/>
-    <w:lsdException w:name="List Table 3 Accent 3" w:uiPriority="48"/>
-    <w:lsdException w:name="List Table 4 Accent 3" w:uiPriority="49"/>
-    <w:lsdException w:name="List Table 5 Dark Accent 3" w:uiPriority="50"/>
-    <w:lsdException w:name="List Table 6 Colorful Accent 3" w:uiPriority="51"/>
-    <w:lsdException w:name="List Table 7 Colorful Accent 3" w:uiPriority="52"/>
-    <w:lsdException w:name="List Table 1 Light Accent 4" w:uiPriority="46"/>
-    <w:lsdException w:name="List Table 2 Accent 4" w:uiPriority="47"/>
-    <w:lsdException w:name="List Table 3 Accent 4" w:uiPriority="48"/>
-    <w:lsdException w:name="List Table 4 Accent 4" w:uiPriority="49"/>
-    <w:lsdException w:name="List Table 5 Dark Accent 4" w:uiPriority="50"/>
-    <w:lsdException w:name="List Table 6 Colorful Accent 4" w:uiPriority="51"/>
-    <w:lsdException w:name="List Table 7 Colorful Accent 4" w:uiPriority="52"/>
-    <w:lsdException w:name="List Table 1 Light Accent 5" w:uiPriority="46"/>
-    <w:lsdException w:name="List Table 2 Accent 5" w:uiPriority="47"/>
-    <w:lsdException w:name="List Table 3 Accent 5" w:uiPriority="48"/>
-    <w:lsdException w:name="List Table 4 Accent 5" w:uiPriority="49"/>
-    <w:lsdException w:name="List Table 5 Dark Accent 5" w:uiPriority="50"/>
-    <w:lsdException w:name="List Table 6 Colorful Accent 5" w:uiPriority="51"/>
-    <w:lsdException w:name="List Table 7 Colorful Accent 5" w:uiPriority="52"/>
-    <w:lsdException w:name="List Table 1 Light Accent 6" w:uiPriority="46"/>
-    <w:lsdException w:name="List Table 2 Accent 6" w:uiPriority="47"/>
-    <w:lsdException w:name="List Table 3 Accent 6" w:uiPriority="48"/>
-    <w:lsdException w:name="List Table 4 Accent 6" w:uiPriority="49"/>
-    <w:lsdException w:name="List Table 5 Dark Accent 6" w:uiPriority="50"/>
-    <w:lsdException w:name="List Table 6 Colorful Accent 6" w:uiPriority="51"/>
-    <w:lsdException w:name="List Table 7 Colorful Accent 6" w:uiPriority="52"/>
-    <w:lsdException w:name="Mention" w:semiHidden="1" w:uiPriority="99" w:unhideWhenUsed="1"/>
-    <w:lsdException w:name="Smart Hyperlink" w:semiHidden="1" w:uiPriority="99" w:unhideWhenUsed="1"/>
-    <w:lsdException w:name="Hashtag" w:semiHidden="1" w:uiPriority="99" w:unhideWhenUsed="1"/>
-    <w:lsdException w:name="Unresolved Mention" w:semiHidden="1" w:uiPriority="99" w:unhideWhenUsed="1"/>
-    <w:lsdException w:name="Smart Link" w:semiHidden="1" w:uiPriority="99" w:unhideWhenUsed="1"/>
-  </w:latentStyles>
+  <w:latentStyles w:defLockedState="0" w:defUIPriority="0" w:defSemiHidden="0" w:defUnhideWhenUsed="0" w:defQFormat="0" w:count="276"/>
   <w:style w:type="paragraph" w:default="1" w:styleId="Normal">
     <w:name w:val="Normal"/>
     <w:qFormat/>
+  </w:style>
+  <w:style w:type="paragraph" w:styleId="BodyText">
+    <w:name w:val="Body Text"/>
+    <w:basedOn w:val="Normal"/>
+    <w:link w:val="BodyTextChar"/>
     <w:pPr>
-      <w:spacing w:after="198" w:line="480" w:lineRule="auto"/>
+      <w:spacing w:before="180" w:after="180"/>
     </w:pPr>
-    <w:rPr>
-      <w:rFonts w:ascii="Times New Roman" w:hAnsi="Times New Roman"/>
-      <w:sz w:val="24"/>
-    </w:rPr>
+    <w:qFormat/>
+  </w:style>
+  <w:style w:type="paragraph" w:customStyle="1" w:styleId="FirstParagraph">
+    <w:name w:val="First Paragraph"/>
+    <w:basedOn w:val="BodyText"/>
+    <w:next w:val="BodyText"/>
+    <w:qFormat/>
+  </w:style>
+  <w:style w:type="paragraph" w:customStyle="1" w:styleId="Compact">
+    <w:name w:val="Compact"/>
+    <w:basedOn w:val="BodyText"/>
+    <w:qFormat/>
+    <w:pPr>
+      <w:spacing w:before="36" w:after="36"/>
+    </w:pPr>
+  </w:style>
+  <w:style w:type="paragraph" w:styleId="Title">
+    <w:name w:val="Title"/>
+    <w:basedOn w:val="Normal"/>
+    <w:next w:val="BodyText"/>
+    <w:qFormat/>
+    <w:pPr>
+      <w:keepNext/>
+      <w:keepLines/>
+      <w:spacing w:before="480" w:after="240"/>
+      <w:jc w:val="center"/>
+    </w:pPr>
+    <w:rPr>
+      <w:rFonts w:asciiTheme="majorHAnsi" w:eastAsiaTheme="majorEastAsia" w:hAnsiTheme="majorHAnsi" w:cstheme="majorBidi"/>
+      <w:b/>
+      <w:bCs/>
+      <w:color w:val="345A8A" w:themeColor="accent1" w:themeShade="B5"/>
+      <w:sz w:val="36"/>
+      <w:szCs w:val="36"/>
+    </w:rPr>
+  </w:style>
+  <w:style w:type="paragraph" w:styleId="Subtitle">
+    <w:name w:val="Subtitle"/>
+    <w:basedOn w:val="Title"/>
+    <w:next w:val="BodyText"/>
+    <w:qFormat/>
+    <w:pPr>
+      <w:keepNext/>
+      <w:keepLines/>
+      <w:spacing w:before="240" w:after="240"/>
+      <w:jc w:val="center"/>
+    </w:pPr>
+    <w:rPr>
+      <w:sz w:val="30"/>
+      <w:szCs w:val="30"/>
+    </w:rPr>
+  </w:style>
+  <w:style w:type="paragraph" w:customStyle="1" w:styleId="Author">
+    <w:name w:val="Author"/>
+    <w:next w:val="BodyText"/>
+    <w:qFormat/>
+    <w:pPr>
+      <w:keepNext/>
+      <w:keepLines/>
+      <w:jc w:val="center"/>
+    </w:pPr>
+  </w:style>
+  <w:style w:type="paragraph" w:styleId="Date">
+    <w:name w:val="Date"/>
+    <w:next w:val="BodyText"/>
+    <w:qFormat/>
+    <w:pPr>
+      <w:keepNext/>
+      <w:keepLines/>
+      <w:jc w:val="center"/>
+    </w:pPr>
+  </w:style>
+  <w:style w:type="paragraph" w:customStyle="1" w:styleId="Abstract">
+    <w:name w:val="Abstract"/>
+    <w:basedOn w:val="Normal"/>
+    <w:next w:val="BodyText"/>
+    <w:qFormat/>
+    <w:pPr>
+      <w:keepNext/>
+      <w:keepLines/>
+      <w:spacing w:before="300" w:after="300"/>
+    </w:pPr>
+    <w:rPr>
+      <w:sz w:val="20"/>
+      <w:szCs w:val="20"/>
+    </w:rPr>
+  </w:style>
+  <w:style w:type="paragraph" w:styleId="Bibliography">
+    <w:name w:val="Bibliography"/>
+    <w:basedOn w:val="Normal"/>
+    <w:next w:val="Bibliography"/>
+    <w:qFormat/>
+    <w:pPr/>
+    <w:rPr/>
   </w:style>
   <w:style w:type="paragraph" w:styleId="Heading1">
-    <w:name w:val="heading 1"/>
+    <w:name w:val="Heading 1"/>
     <w:basedOn w:val="Normal"/>
     <w:next w:val="BodyText"/>
     <w:uiPriority w:val="9"/>
@@ -2984,24 +2480,20 @@
     <w:pPr>
       <w:keepNext/>
       <w:keepLines/>
-      <w:widowControl w:val="0"/>
-      <w:numPr>
-        <w:numId w:val="1"/>
-      </w:numPr>
       <w:spacing w:before="480" w:after="0"/>
       <w:outlineLvl w:val="0"/>
     </w:pPr>
     <w:rPr>
-      <w:rFonts w:eastAsiaTheme="majorEastAsia" w:cstheme="majorBidi"/>
+      <w:rFonts w:asciiTheme="majorHAnsi" w:eastAsiaTheme="majorEastAsia" w:hAnsiTheme="majorHAnsi" w:cstheme="majorBidi"/>
       <w:b/>
       <w:bCs/>
-      <w:color w:val="000000"/>
+      <w:color w:val="345A8A" w:themeColor="accent1" w:themeShade="B5"/>
       <w:sz w:val="32"/>
       <w:szCs w:val="32"/>
     </w:rPr>
   </w:style>
   <w:style w:type="paragraph" w:styleId="Heading2">
-    <w:name w:val="heading 2"/>
+    <w:name w:val="Heading 2"/>
     <w:basedOn w:val="Normal"/>
     <w:next w:val="BodyText"/>
     <w:uiPriority w:val="9"/>
@@ -3010,24 +2502,20 @@
     <w:pPr>
       <w:keepNext/>
       <w:keepLines/>
-      <w:numPr>
-        <w:ilvl w:val="1"/>
-        <w:numId w:val="1"/>
-      </w:numPr>
       <w:spacing w:before="200" w:after="0"/>
       <w:outlineLvl w:val="1"/>
     </w:pPr>
     <w:rPr>
-      <w:rFonts w:eastAsiaTheme="majorEastAsia" w:cstheme="majorBidi"/>
+      <w:rFonts w:asciiTheme="majorHAnsi" w:eastAsiaTheme="majorEastAsia" w:hAnsiTheme="majorHAnsi" w:cstheme="majorBidi"/>
       <w:b/>
       <w:bCs/>
-      <w:color w:val="000000"/>
+      <w:color w:val="4F81BD" w:themeColor="accent1"/>
       <w:sz w:val="32"/>
       <w:szCs w:val="32"/>
     </w:rPr>
   </w:style>
   <w:style w:type="paragraph" w:styleId="Heading3">
-    <w:name w:val="heading 3"/>
+    <w:name w:val="Heading 3"/>
     <w:basedOn w:val="Normal"/>
     <w:next w:val="BodyText"/>
     <w:uiPriority w:val="9"/>
@@ -3036,23 +2524,20 @@
     <w:pPr>
       <w:keepNext/>
       <w:keepLines/>
-      <w:numPr>
-        <w:ilvl w:val="2"/>
-        <w:numId w:val="1"/>
-      </w:numPr>
       <w:spacing w:before="200" w:after="0"/>
       <w:outlineLvl w:val="2"/>
     </w:pPr>
     <w:rPr>
-      <w:rFonts w:eastAsiaTheme="majorEastAsia" w:cstheme="majorBidi"/>
+      <w:rFonts w:asciiTheme="majorHAnsi" w:eastAsiaTheme="majorEastAsia" w:hAnsiTheme="majorHAnsi" w:cstheme="majorBidi"/>
       <w:b/>
       <w:bCs/>
+      <w:color w:val="4F81BD" w:themeColor="accent1"/>
       <w:sz w:val="28"/>
       <w:szCs w:val="28"/>
     </w:rPr>
   </w:style>
   <w:style w:type="paragraph" w:styleId="Heading4">
-    <w:name w:val="heading 4"/>
+    <w:name w:val="Heading 4"/>
     <w:basedOn w:val="Normal"/>
     <w:next w:val="BodyText"/>
     <w:uiPriority w:val="9"/>
@@ -3061,21 +2546,20 @@
     <w:pPr>
       <w:keepNext/>
       <w:keepLines/>
-      <w:numPr>
-        <w:ilvl w:val="3"/>
-        <w:numId w:val="1"/>
-      </w:numPr>
       <w:spacing w:before="200" w:after="0"/>
       <w:outlineLvl w:val="3"/>
     </w:pPr>
     <w:rPr>
-      <w:rFonts w:eastAsiaTheme="majorEastAsia" w:cstheme="majorBidi"/>
+      <w:rFonts w:asciiTheme="majorHAnsi" w:eastAsiaTheme="majorEastAsia" w:hAnsiTheme="majorHAnsi" w:cstheme="majorBidi"/>
       <w:b/>
       <w:bCs/>
+      <w:color w:val="4F81BD" w:themeColor="accent1"/>
+      <w:sz w:val="24"/>
+      <w:szCs w:val="24"/>
     </w:rPr>
   </w:style>
   <w:style w:type="paragraph" w:styleId="Heading5">
-    <w:name w:val="heading 5"/>
+    <w:name w:val="Heading 5"/>
     <w:basedOn w:val="Normal"/>
     <w:next w:val="BodyText"/>
     <w:uiPriority w:val="9"/>
@@ -3092,10 +2576,12 @@
       <w:i/>
       <w:iCs/>
       <w:color w:val="4F81BD" w:themeColor="accent1"/>
+      <w:sz w:val="24"/>
+      <w:szCs w:val="24"/>
     </w:rPr>
   </w:style>
   <w:style w:type="paragraph" w:styleId="Heading6">
-    <w:name w:val="heading 6"/>
+    <w:name w:val="Heading 6"/>
     <w:basedOn w:val="Normal"/>
     <w:next w:val="BodyText"/>
     <w:uiPriority w:val="9"/>
@@ -3110,10 +2596,12 @@
     <w:rPr>
       <w:rFonts w:asciiTheme="majorHAnsi" w:eastAsiaTheme="majorEastAsia" w:hAnsiTheme="majorHAnsi" w:cstheme="majorBidi"/>
       <w:color w:val="4F81BD" w:themeColor="accent1"/>
+      <w:sz w:val="24"/>
+      <w:szCs w:val="24"/>
     </w:rPr>
   </w:style>
   <w:style w:type="paragraph" w:styleId="Heading7">
-    <w:name w:val="heading 7"/>
+    <w:name w:val="Heading 7"/>
     <w:basedOn w:val="Normal"/>
     <w:next w:val="BodyText"/>
     <w:uiPriority w:val="9"/>
@@ -3128,10 +2616,12 @@
     <w:rPr>
       <w:rFonts w:asciiTheme="majorHAnsi" w:eastAsiaTheme="majorEastAsia" w:hAnsiTheme="majorHAnsi" w:cstheme="majorBidi"/>
       <w:color w:val="4F81BD" w:themeColor="accent1"/>
+      <w:sz w:val="24"/>
+      <w:szCs w:val="24"/>
     </w:rPr>
   </w:style>
   <w:style w:type="paragraph" w:styleId="Heading8">
-    <w:name w:val="heading 8"/>
+    <w:name w:val="Heading 8"/>
     <w:basedOn w:val="Normal"/>
     <w:next w:val="BodyText"/>
     <w:uiPriority w:val="9"/>
@@ -3146,10 +2636,12 @@
     <w:rPr>
       <w:rFonts w:asciiTheme="majorHAnsi" w:eastAsiaTheme="majorEastAsia" w:hAnsiTheme="majorHAnsi" w:cstheme="majorBidi"/>
       <w:color w:val="4F81BD" w:themeColor="accent1"/>
+      <w:sz w:val="24"/>
+      <w:szCs w:val="24"/>
     </w:rPr>
   </w:style>
   <w:style w:type="paragraph" w:styleId="Heading9">
-    <w:name w:val="heading 9"/>
+    <w:name w:val="Heading 9"/>
     <w:basedOn w:val="Normal"/>
     <w:next w:val="BodyText"/>
     <w:uiPriority w:val="9"/>
@@ -3164,577 +2656,9 @@
     <w:rPr>
       <w:rFonts w:asciiTheme="majorHAnsi" w:eastAsiaTheme="majorEastAsia" w:hAnsiTheme="majorHAnsi" w:cstheme="majorBidi"/>
       <w:color w:val="4F81BD" w:themeColor="accent1"/>
-    </w:rPr>
-  </w:style>
-  <w:style w:type="character" w:default="1" w:styleId="DefaultParagraphFont">
-    <w:name w:val="Default Paragraph Font"/>
-    <w:uiPriority w:val="1"/>
-    <w:semiHidden/>
-    <w:unhideWhenUsed/>
-  </w:style>
-  <w:style w:type="table" w:default="1" w:styleId="TableNormal">
-    <w:name w:val="Normal Table"/>
-    <w:uiPriority w:val="99"/>
-    <w:semiHidden/>
-    <w:unhideWhenUsed/>
-    <w:tblPr>
-      <w:tblInd w:w="0" w:type="dxa"/>
-      <w:tblCellMar>
-        <w:top w:w="0" w:type="dxa"/>
-        <w:left w:w="108" w:type="dxa"/>
-        <w:bottom w:w="0" w:type="dxa"/>
-        <w:right w:w="108" w:type="dxa"/>
-      </w:tblCellMar>
-    </w:tblPr>
-  </w:style>
-  <w:style w:type="numbering" w:default="1" w:styleId="NoList">
-    <w:name w:val="No List"/>
-    <w:uiPriority w:val="99"/>
-    <w:semiHidden/>
-    <w:unhideWhenUsed/>
-  </w:style>
-  <w:style w:type="character" w:customStyle="1" w:styleId="CaptionChar">
-    <w:name w:val="Caption Char"/>
-    <w:basedOn w:val="DefaultParagraphFont"/>
-    <w:link w:val="Caption"/>
-    <w:qFormat/>
-  </w:style>
-  <w:style w:type="character" w:customStyle="1" w:styleId="VerbatimChar">
-    <w:name w:val="Verbatim Char"/>
-    <w:basedOn w:val="CaptionChar"/>
-    <w:link w:val="SourceCode"/>
-    <w:qFormat/>
-    <w:rPr>
-      <w:rFonts w:ascii="Consolas" w:hAnsi="Consolas"/>
-      <w:sz w:val="22"/>
-    </w:rPr>
-  </w:style>
-  <w:style w:type="character" w:customStyle="1" w:styleId="FootnoteCharacters">
-    <w:name w:val="Footnote Characters"/>
-    <w:basedOn w:val="CaptionChar"/>
-    <w:qFormat/>
-    <w:rPr>
-      <w:vertAlign w:val="superscript"/>
-    </w:rPr>
-  </w:style>
-  <w:style w:type="character" w:customStyle="1" w:styleId="FootnoteAnchor">
-    <w:name w:val="Footnote Anchor"/>
-    <w:rPr>
-      <w:vertAlign w:val="superscript"/>
-    </w:rPr>
-  </w:style>
-  <w:style w:type="character" w:customStyle="1" w:styleId="InternetLink">
-    <w:name w:val="Internet Link"/>
-    <w:basedOn w:val="CaptionChar"/>
-    <w:rPr>
-      <w:color w:val="4F81BD" w:themeColor="accent1"/>
-    </w:rPr>
-  </w:style>
-  <w:style w:type="character" w:customStyle="1" w:styleId="KeywordTok">
-    <w:name w:val="KeywordTok"/>
-    <w:basedOn w:val="VerbatimChar"/>
-    <w:qFormat/>
-    <w:rPr>
-      <w:rFonts w:ascii="Consolas" w:hAnsi="Consolas"/>
-      <w:color w:val="204A87"/>
-      <w:sz w:val="22"/>
-      <w:shd w:val="clear" w:color="auto" w:fill="F8F8F8"/>
-    </w:rPr>
-  </w:style>
-  <w:style w:type="character" w:customStyle="1" w:styleId="DataTypeTok">
-    <w:name w:val="DataTypeTok"/>
-    <w:basedOn w:val="VerbatimChar"/>
-    <w:qFormat/>
-    <w:rPr>
-      <w:rFonts w:ascii="Consolas" w:hAnsi="Consolas"/>
-      <w:color w:val="204A87"/>
-      <w:sz w:val="22"/>
-      <w:shd w:val="clear" w:color="auto" w:fill="F8F8F8"/>
-    </w:rPr>
-  </w:style>
-  <w:style w:type="character" w:customStyle="1" w:styleId="DecValTok">
-    <w:name w:val="DecValTok"/>
-    <w:basedOn w:val="VerbatimChar"/>
-    <w:qFormat/>
-    <w:rPr>
-      <w:rFonts w:ascii="Consolas" w:hAnsi="Consolas"/>
-      <w:color w:val="0000CF"/>
-      <w:sz w:val="22"/>
-      <w:shd w:val="clear" w:color="auto" w:fill="F8F8F8"/>
-    </w:rPr>
-  </w:style>
-  <w:style w:type="character" w:customStyle="1" w:styleId="BaseNTok">
-    <w:name w:val="BaseNTok"/>
-    <w:basedOn w:val="VerbatimChar"/>
-    <w:qFormat/>
-    <w:rPr>
-      <w:rFonts w:ascii="Consolas" w:hAnsi="Consolas"/>
-      <w:color w:val="0000CF"/>
-      <w:sz w:val="22"/>
-      <w:shd w:val="clear" w:color="auto" w:fill="F8F8F8"/>
-    </w:rPr>
-  </w:style>
-  <w:style w:type="character" w:customStyle="1" w:styleId="FloatTok">
-    <w:name w:val="FloatTok"/>
-    <w:basedOn w:val="VerbatimChar"/>
-    <w:qFormat/>
-    <w:rPr>
-      <w:rFonts w:ascii="Consolas" w:hAnsi="Consolas"/>
-      <w:color w:val="0000CF"/>
-      <w:sz w:val="22"/>
-      <w:shd w:val="clear" w:color="auto" w:fill="F8F8F8"/>
-    </w:rPr>
-  </w:style>
-  <w:style w:type="character" w:customStyle="1" w:styleId="ConstantTok">
-    <w:name w:val="ConstantTok"/>
-    <w:basedOn w:val="VerbatimChar"/>
-    <w:qFormat/>
-    <w:rPr>
-      <w:rFonts w:ascii="Consolas" w:hAnsi="Consolas"/>
-      <w:color w:val="000000"/>
-      <w:sz w:val="22"/>
-      <w:shd w:val="clear" w:color="auto" w:fill="F8F8F8"/>
-    </w:rPr>
-  </w:style>
-  <w:style w:type="character" w:customStyle="1" w:styleId="CharTok">
-    <w:name w:val="CharTok"/>
-    <w:basedOn w:val="VerbatimChar"/>
-    <w:qFormat/>
-    <w:rPr>
-      <w:rFonts w:ascii="Consolas" w:hAnsi="Consolas"/>
-      <w:color w:val="4E9A06"/>
-      <w:sz w:val="22"/>
-      <w:shd w:val="clear" w:color="auto" w:fill="F8F8F8"/>
-    </w:rPr>
-  </w:style>
-  <w:style w:type="character" w:customStyle="1" w:styleId="SpecialCharTok">
-    <w:name w:val="SpecialCharTok"/>
-    <w:basedOn w:val="VerbatimChar"/>
-    <w:qFormat/>
-    <w:rPr>
-      <w:rFonts w:ascii="Consolas" w:hAnsi="Consolas"/>
-      <w:color w:val="000000"/>
-      <w:sz w:val="22"/>
-      <w:shd w:val="clear" w:color="auto" w:fill="F8F8F8"/>
-    </w:rPr>
-  </w:style>
-  <w:style w:type="character" w:customStyle="1" w:styleId="StringTok">
-    <w:name w:val="StringTok"/>
-    <w:basedOn w:val="VerbatimChar"/>
-    <w:qFormat/>
-    <w:rPr>
-      <w:rFonts w:ascii="Consolas" w:hAnsi="Consolas"/>
-      <w:color w:val="4E9A06"/>
-      <w:sz w:val="22"/>
-      <w:shd w:val="clear" w:color="auto" w:fill="F8F8F8"/>
-    </w:rPr>
-  </w:style>
-  <w:style w:type="character" w:customStyle="1" w:styleId="VerbatimStringTok">
-    <w:name w:val="VerbatimStringTok"/>
-    <w:basedOn w:val="VerbatimChar"/>
-    <w:qFormat/>
-    <w:rPr>
-      <w:rFonts w:ascii="Consolas" w:hAnsi="Consolas"/>
-      <w:color w:val="4E9A06"/>
-      <w:sz w:val="22"/>
-      <w:shd w:val="clear" w:color="auto" w:fill="F8F8F8"/>
-    </w:rPr>
-  </w:style>
-  <w:style w:type="character" w:customStyle="1" w:styleId="SpecialStringTok">
-    <w:name w:val="SpecialStringTok"/>
-    <w:basedOn w:val="VerbatimChar"/>
-    <w:qFormat/>
-    <w:rPr>
-      <w:rFonts w:ascii="Consolas" w:hAnsi="Consolas"/>
-      <w:color w:val="4E9A06"/>
-      <w:sz w:val="22"/>
-      <w:shd w:val="clear" w:color="auto" w:fill="F8F8F8"/>
-    </w:rPr>
-  </w:style>
-  <w:style w:type="character" w:customStyle="1" w:styleId="ImportTok">
-    <w:name w:val="ImportTok"/>
-    <w:basedOn w:val="VerbatimChar"/>
-    <w:qFormat/>
-    <w:rPr>
-      <w:rFonts w:ascii="Consolas" w:hAnsi="Consolas"/>
-      <w:sz w:val="22"/>
-      <w:shd w:val="clear" w:color="auto" w:fill="F8F8F8"/>
-    </w:rPr>
-  </w:style>
-  <w:style w:type="character" w:customStyle="1" w:styleId="CommentTok">
-    <w:name w:val="CommentTok"/>
-    <w:basedOn w:val="VerbatimChar"/>
-    <w:qFormat/>
-    <w:rPr>
-      <w:rFonts w:ascii="Consolas" w:hAnsi="Consolas"/>
-      <w:i/>
-      <w:color w:val="8F5902"/>
-      <w:sz w:val="22"/>
-      <w:shd w:val="clear" w:color="auto" w:fill="F8F8F8"/>
-    </w:rPr>
-  </w:style>
-  <w:style w:type="character" w:customStyle="1" w:styleId="DocumentationTok">
-    <w:name w:val="DocumentationTok"/>
-    <w:basedOn w:val="VerbatimChar"/>
-    <w:qFormat/>
-    <w:rPr>
-      <w:rFonts w:ascii="Consolas" w:hAnsi="Consolas"/>
-      <w:i/>
-      <w:color w:val="8F5902"/>
-      <w:sz w:val="22"/>
-      <w:shd w:val="clear" w:color="auto" w:fill="F8F8F8"/>
-    </w:rPr>
-  </w:style>
-  <w:style w:type="character" w:customStyle="1" w:styleId="AnnotationTok">
-    <w:name w:val="AnnotationTok"/>
-    <w:basedOn w:val="VerbatimChar"/>
-    <w:qFormat/>
-    <w:rPr>
-      <w:rFonts w:ascii="Consolas" w:hAnsi="Consolas"/>
-      <w:i/>
-      <w:color w:val="8F5902"/>
-      <w:sz w:val="22"/>
-      <w:shd w:val="clear" w:color="auto" w:fill="F8F8F8"/>
-    </w:rPr>
-  </w:style>
-  <w:style w:type="character" w:customStyle="1" w:styleId="CommentVarTok">
-    <w:name w:val="CommentVarTok"/>
-    <w:basedOn w:val="VerbatimChar"/>
-    <w:qFormat/>
-    <w:rPr>
-      <w:rFonts w:ascii="Consolas" w:hAnsi="Consolas"/>
-      <w:i/>
-      <w:color w:val="8F5902"/>
-      <w:sz w:val="22"/>
-      <w:shd w:val="clear" w:color="auto" w:fill="F8F8F8"/>
-    </w:rPr>
-  </w:style>
-  <w:style w:type="character" w:customStyle="1" w:styleId="OtherTok">
-    <w:name w:val="OtherTok"/>
-    <w:basedOn w:val="VerbatimChar"/>
-    <w:qFormat/>
-    <w:rPr>
-      <w:rFonts w:ascii="Consolas" w:hAnsi="Consolas"/>
-      <w:color w:val="8F5902"/>
-      <w:sz w:val="22"/>
-      <w:shd w:val="clear" w:color="auto" w:fill="F8F8F8"/>
-    </w:rPr>
-  </w:style>
-  <w:style w:type="character" w:customStyle="1" w:styleId="FunctionTok">
-    <w:name w:val="FunctionTok"/>
-    <w:basedOn w:val="VerbatimChar"/>
-    <w:qFormat/>
-    <w:rPr>
-      <w:rFonts w:ascii="Consolas" w:hAnsi="Consolas"/>
-      <w:color w:val="000000"/>
-      <w:sz w:val="22"/>
-      <w:shd w:val="clear" w:color="auto" w:fill="F8F8F8"/>
-    </w:rPr>
-  </w:style>
-  <w:style w:type="character" w:customStyle="1" w:styleId="VariableTok">
-    <w:name w:val="VariableTok"/>
-    <w:basedOn w:val="VerbatimChar"/>
-    <w:qFormat/>
-    <w:rPr>
-      <w:rFonts w:ascii="Consolas" w:hAnsi="Consolas"/>
-      <w:color w:val="000000"/>
-      <w:sz w:val="22"/>
-      <w:shd w:val="clear" w:color="auto" w:fill="F8F8F8"/>
-    </w:rPr>
-  </w:style>
-  <w:style w:type="character" w:customStyle="1" w:styleId="ControlFlowTok">
-    <w:name w:val="ControlFlowTok"/>
-    <w:basedOn w:val="VerbatimChar"/>
-    <w:qFormat/>
-    <w:rPr>
-      <w:rFonts w:ascii="Consolas" w:hAnsi="Consolas"/>
-      <w:color w:val="204A87"/>
-      <w:sz w:val="22"/>
-      <w:shd w:val="clear" w:color="auto" w:fill="F8F8F8"/>
-    </w:rPr>
-  </w:style>
-  <w:style w:type="character" w:customStyle="1" w:styleId="OperatorTok">
-    <w:name w:val="OperatorTok"/>
-    <w:basedOn w:val="VerbatimChar"/>
-    <w:qFormat/>
-    <w:rPr>
-      <w:rFonts w:ascii="Consolas" w:hAnsi="Consolas"/>
-      <w:color w:val="CE5C00"/>
-      <w:sz w:val="22"/>
-      <w:shd w:val="clear" w:color="auto" w:fill="F8F8F8"/>
-    </w:rPr>
-  </w:style>
-  <w:style w:type="character" w:customStyle="1" w:styleId="BuiltInTok">
-    <w:name w:val="BuiltInTok"/>
-    <w:basedOn w:val="VerbatimChar"/>
-    <w:qFormat/>
-    <w:rPr>
-      <w:rFonts w:ascii="Consolas" w:hAnsi="Consolas"/>
-      <w:sz w:val="22"/>
-      <w:shd w:val="clear" w:color="auto" w:fill="F8F8F8"/>
-    </w:rPr>
-  </w:style>
-  <w:style w:type="character" w:customStyle="1" w:styleId="ExtensionTok">
-    <w:name w:val="ExtensionTok"/>
-    <w:basedOn w:val="VerbatimChar"/>
-    <w:qFormat/>
-    <w:rPr>
-      <w:rFonts w:ascii="Consolas" w:hAnsi="Consolas"/>
-      <w:sz w:val="22"/>
-      <w:shd w:val="clear" w:color="auto" w:fill="F8F8F8"/>
-    </w:rPr>
-  </w:style>
-  <w:style w:type="character" w:customStyle="1" w:styleId="PreprocessorTok">
-    <w:name w:val="PreprocessorTok"/>
-    <w:basedOn w:val="VerbatimChar"/>
-    <w:qFormat/>
-    <w:rPr>
-      <w:rFonts w:ascii="Consolas" w:hAnsi="Consolas"/>
-      <w:i/>
-      <w:color w:val="8F5902"/>
-      <w:sz w:val="22"/>
-      <w:shd w:val="clear" w:color="auto" w:fill="F8F8F8"/>
-    </w:rPr>
-  </w:style>
-  <w:style w:type="character" w:customStyle="1" w:styleId="AttributeTok">
-    <w:name w:val="AttributeTok"/>
-    <w:basedOn w:val="VerbatimChar"/>
-    <w:qFormat/>
-    <w:rPr>
-      <w:rFonts w:ascii="Consolas" w:hAnsi="Consolas"/>
-      <w:color w:val="C4A000"/>
-      <w:sz w:val="22"/>
-      <w:shd w:val="clear" w:color="auto" w:fill="F8F8F8"/>
-    </w:rPr>
-  </w:style>
-  <w:style w:type="character" w:customStyle="1" w:styleId="RegionMarkerTok">
-    <w:name w:val="RegionMarkerTok"/>
-    <w:basedOn w:val="VerbatimChar"/>
-    <w:qFormat/>
-    <w:rPr>
-      <w:rFonts w:ascii="Consolas" w:hAnsi="Consolas"/>
-      <w:sz w:val="22"/>
-      <w:shd w:val="clear" w:color="auto" w:fill="F8F8F8"/>
-    </w:rPr>
-  </w:style>
-  <w:style w:type="character" w:customStyle="1" w:styleId="InformationTok">
-    <w:name w:val="InformationTok"/>
-    <w:basedOn w:val="VerbatimChar"/>
-    <w:qFormat/>
-    <w:rPr>
-      <w:rFonts w:ascii="Consolas" w:hAnsi="Consolas"/>
-      <w:i/>
-      <w:color w:val="8F5902"/>
-      <w:sz w:val="22"/>
-      <w:shd w:val="clear" w:color="auto" w:fill="F8F8F8"/>
-    </w:rPr>
-  </w:style>
-  <w:style w:type="character" w:customStyle="1" w:styleId="WarningTok">
-    <w:name w:val="WarningTok"/>
-    <w:basedOn w:val="VerbatimChar"/>
-    <w:qFormat/>
-    <w:rPr>
-      <w:rFonts w:ascii="Consolas" w:hAnsi="Consolas"/>
-      <w:i/>
-      <w:color w:val="8F5902"/>
-      <w:sz w:val="22"/>
-      <w:shd w:val="clear" w:color="auto" w:fill="F8F8F8"/>
-    </w:rPr>
-  </w:style>
-  <w:style w:type="character" w:customStyle="1" w:styleId="AlertTok">
-    <w:name w:val="AlertTok"/>
-    <w:basedOn w:val="VerbatimChar"/>
-    <w:qFormat/>
-    <w:rPr>
-      <w:rFonts w:ascii="Consolas" w:hAnsi="Consolas"/>
-      <w:color w:val="EF2929"/>
-      <w:sz w:val="22"/>
-      <w:shd w:val="clear" w:color="auto" w:fill="F8F8F8"/>
-    </w:rPr>
-  </w:style>
-  <w:style w:type="character" w:customStyle="1" w:styleId="ErrorTok">
-    <w:name w:val="ErrorTok"/>
-    <w:basedOn w:val="VerbatimChar"/>
-    <w:qFormat/>
-    <w:rPr>
-      <w:rFonts w:ascii="Consolas" w:hAnsi="Consolas"/>
-      <w:color w:val="A40000"/>
-      <w:sz w:val="22"/>
-      <w:shd w:val="clear" w:color="auto" w:fill="F8F8F8"/>
-    </w:rPr>
-  </w:style>
-  <w:style w:type="character" w:customStyle="1" w:styleId="NormalTok">
-    <w:name w:val="NormalTok"/>
-    <w:basedOn w:val="VerbatimChar"/>
-    <w:qFormat/>
-    <w:rPr>
-      <w:rFonts w:ascii="Consolas" w:hAnsi="Consolas"/>
-      <w:sz w:val="22"/>
-      <w:shd w:val="clear" w:color="auto" w:fill="F8F8F8"/>
-    </w:rPr>
-  </w:style>
-  <w:style w:type="character" w:customStyle="1" w:styleId="LineNumbering">
-    <w:name w:val="Line Numbering"/>
-  </w:style>
-  <w:style w:type="character" w:customStyle="1" w:styleId="SourceText">
-    <w:name w:val="Source Text"/>
-    <w:qFormat/>
-    <w:rPr>
-      <w:rFonts w:ascii="Liberation Mono" w:eastAsia="Liberation Mono" w:hAnsi="Liberation Mono" w:cs="Liberation Mono"/>
-    </w:rPr>
-  </w:style>
-  <w:style w:type="character" w:customStyle="1" w:styleId="NumberingSymbols">
-    <w:name w:val="Numbering Symbols"/>
-    <w:qFormat/>
-  </w:style>
-  <w:style w:type="paragraph" w:customStyle="1" w:styleId="Heading">
-    <w:name w:val="Heading"/>
-    <w:basedOn w:val="Normal"/>
-    <w:next w:val="BodyText"/>
-    <w:qFormat/>
-    <w:pPr>
-      <w:keepNext/>
-      <w:spacing w:before="240" w:after="120"/>
-    </w:pPr>
-    <w:rPr>
-      <w:rFonts w:ascii="Liberation Sans" w:eastAsia="Droid Sans Fallback" w:hAnsi="Liberation Sans" w:cs="Noto Sans Devanagari"/>
-      <w:color w:val="000000"/>
-      <w:sz w:val="28"/>
-      <w:szCs w:val="28"/>
-    </w:rPr>
-  </w:style>
-  <w:style w:type="paragraph" w:styleId="BodyText">
-    <w:name w:val="Body Text"/>
-    <w:basedOn w:val="Normal"/>
-    <w:qFormat/>
-    <w:pPr>
-      <w:spacing w:before="180" w:after="180"/>
-    </w:pPr>
-  </w:style>
-  <w:style w:type="paragraph" w:styleId="List">
-    <w:name w:val="List"/>
-    <w:basedOn w:val="BodyText"/>
-    <w:rPr>
-      <w:rFonts w:cs="Noto Sans Devanagari"/>
-    </w:rPr>
-  </w:style>
-  <w:style w:type="paragraph" w:styleId="Caption">
-    <w:name w:val="caption"/>
-    <w:basedOn w:val="Normal"/>
-    <w:link w:val="CaptionChar"/>
-    <w:qFormat/>
-    <w:pPr>
-      <w:spacing w:after="120"/>
-    </w:pPr>
-    <w:rPr>
-      <w:i/>
-    </w:rPr>
-  </w:style>
-  <w:style w:type="paragraph" w:customStyle="1" w:styleId="Index">
-    <w:name w:val="Index"/>
-    <w:basedOn w:val="Normal"/>
-    <w:qFormat/>
-    <w:pPr>
-      <w:suppressLineNumbers/>
-    </w:pPr>
-    <w:rPr>
-      <w:rFonts w:cs="Noto Sans Devanagari"/>
-    </w:rPr>
-  </w:style>
-  <w:style w:type="paragraph" w:customStyle="1" w:styleId="FirstParagraph">
-    <w:name w:val="First Paragraph"/>
-    <w:basedOn w:val="BodyText"/>
-    <w:next w:val="BodyText"/>
-    <w:qFormat/>
-  </w:style>
-  <w:style w:type="paragraph" w:customStyle="1" w:styleId="Compact">
-    <w:name w:val="Compact"/>
-    <w:basedOn w:val="BodyText"/>
-    <w:qFormat/>
-    <w:pPr>
-      <w:spacing w:before="36" w:after="36"/>
-    </w:pPr>
-  </w:style>
-  <w:style w:type="paragraph" w:styleId="Title">
-    <w:name w:val="Title"/>
-    <w:basedOn w:val="Normal"/>
-    <w:next w:val="BodyText"/>
-    <w:qFormat/>
-    <w:pPr>
-      <w:keepNext/>
-      <w:keepLines/>
-      <w:spacing w:before="480" w:after="240"/>
-      <w:jc w:val="center"/>
-    </w:pPr>
-    <w:rPr>
-      <w:rFonts w:eastAsiaTheme="majorEastAsia" w:cstheme="majorBidi"/>
-      <w:b/>
-      <w:bCs/>
-      <w:color w:val="000000"/>
-      <w:sz w:val="36"/>
-      <w:szCs w:val="36"/>
-    </w:rPr>
-  </w:style>
-  <w:style w:type="paragraph" w:styleId="Subtitle">
-    <w:name w:val="Subtitle"/>
-    <w:basedOn w:val="Title"/>
-    <w:next w:val="BodyText"/>
-    <w:qFormat/>
-    <w:pPr>
-      <w:spacing w:before="240"/>
-    </w:pPr>
-    <w:rPr>
-      <w:sz w:val="30"/>
-      <w:szCs w:val="30"/>
-    </w:rPr>
-  </w:style>
-  <w:style w:type="paragraph" w:customStyle="1" w:styleId="Author">
-    <w:name w:val="Author"/>
-    <w:next w:val="BodyText"/>
-    <w:qFormat/>
-    <w:pPr>
-      <w:keepNext/>
-      <w:keepLines/>
-      <w:jc w:val="center"/>
-    </w:pPr>
-    <w:rPr>
-      <w:rFonts w:ascii="Times New Roman" w:hAnsi="Times New Roman"/>
       <w:sz w:val="24"/>
-    </w:rPr>
-  </w:style>
-  <w:style w:type="paragraph" w:styleId="Date">
-    <w:name w:val="Date"/>
-    <w:next w:val="BodyText"/>
-    <w:qFormat/>
-    <w:pPr>
-      <w:keepNext/>
-      <w:keepLines/>
-      <w:jc w:val="center"/>
-    </w:pPr>
-    <w:rPr>
-      <w:rFonts w:ascii="Times New Roman" w:hAnsi="Times New Roman"/>
-      <w:sz w:val="24"/>
-    </w:rPr>
-  </w:style>
-  <w:style w:type="paragraph" w:customStyle="1" w:styleId="Abstract">
-    <w:name w:val="Abstract"/>
-    <w:basedOn w:val="Normal"/>
-    <w:next w:val="BodyText"/>
-    <w:qFormat/>
-    <w:pPr>
-      <w:keepNext/>
-      <w:keepLines/>
-      <w:spacing w:before="300" w:after="300"/>
-    </w:pPr>
-    <w:rPr>
-      <w:sz w:val="20"/>
-      <w:szCs w:val="20"/>
-    </w:rPr>
-  </w:style>
-  <w:style w:type="paragraph" w:styleId="Bibliography">
-    <w:name w:val="Bibliography"/>
-    <w:basedOn w:val="Normal"/>
-    <w:qFormat/>
+      <w:szCs w:val="24"/>
+    </w:rPr>
   </w:style>
   <w:style w:type="paragraph" w:styleId="BlockText">
     <w:name w:val="Block Text"/>
@@ -3745,6 +2669,7 @@
     <w:qFormat/>
     <w:pPr>
       <w:spacing w:before="100" w:after="100"/>
+      <w:ind w:firstLine="0"/>
     </w:pPr>
     <w:rPr>
       <w:rFonts w:asciiTheme="majorHAnsi" w:eastAsiaTheme="majorEastAsia" w:hAnsiTheme="majorHAnsi" w:cstheme="majorBidi"/>
@@ -3754,150 +2679,21 @@
     </w:rPr>
   </w:style>
   <w:style w:type="paragraph" w:styleId="FootnoteText">
-    <w:name w:val="footnote text"/>
+    <w:name w:val="Footnote Text"/>
     <w:basedOn w:val="Normal"/>
+    <w:next w:val="FootnoteText"/>
     <w:uiPriority w:val="9"/>
     <w:unhideWhenUsed/>
     <w:qFormat/>
   </w:style>
-  <w:style w:type="paragraph" w:customStyle="1" w:styleId="DefinitionTerm">
-    <w:name w:val="Definition Term"/>
-    <w:basedOn w:val="Normal"/>
-    <w:next w:val="Definition"/>
-    <w:qFormat/>
-    <w:pPr>
-      <w:keepNext/>
-      <w:keepLines/>
-      <w:spacing w:after="0"/>
-    </w:pPr>
-    <w:rPr>
-      <w:b/>
-    </w:rPr>
-  </w:style>
-  <w:style w:type="paragraph" w:customStyle="1" w:styleId="Definition">
-    <w:name w:val="Definition"/>
-    <w:basedOn w:val="Normal"/>
-    <w:qFormat/>
-  </w:style>
-  <w:style w:type="paragraph" w:customStyle="1" w:styleId="TableCaption">
-    <w:name w:val="Table Caption"/>
-    <w:basedOn w:val="Caption"/>
-    <w:qFormat/>
-    <w:pPr>
-      <w:keepNext/>
-    </w:pPr>
-  </w:style>
-  <w:style w:type="paragraph" w:customStyle="1" w:styleId="ImageCaption">
-    <w:name w:val="Image Caption"/>
-    <w:basedOn w:val="Caption"/>
-    <w:qFormat/>
-  </w:style>
-  <w:style w:type="paragraph" w:customStyle="1" w:styleId="Figure">
-    <w:name w:val="Figure"/>
-    <w:basedOn w:val="Normal"/>
-    <w:qFormat/>
-  </w:style>
-  <w:style w:type="paragraph" w:customStyle="1" w:styleId="CaptionedFigure">
-    <w:name w:val="Captioned Figure"/>
-    <w:basedOn w:val="Figure"/>
-    <w:qFormat/>
-    <w:pPr>
-      <w:keepNext/>
-    </w:pPr>
-  </w:style>
-  <w:style w:type="paragraph" w:styleId="TOCHeading">
-    <w:name w:val="TOC Heading"/>
-    <w:basedOn w:val="Heading1"/>
-    <w:next w:val="BodyText"/>
-    <w:uiPriority w:val="39"/>
+  <w:style w:type="character" w:default="1" w:styleId="DefaultParagraphFont">
+    <w:name w:val="Default Paragraph Font"/>
+    <w:semiHidden/>
     <w:unhideWhenUsed/>
-    <w:qFormat/>
-    <w:pPr>
-      <w:numPr>
-        <w:numId w:val="0"/>
-      </w:numPr>
-      <w:spacing w:before="240" w:line="259" w:lineRule="auto"/>
-    </w:pPr>
-    <w:rPr>
-      <w:rFonts w:asciiTheme="majorHAnsi" w:hAnsiTheme="majorHAnsi"/>
-      <w:b w:val="0"/>
-      <w:bCs w:val="0"/>
-      <w:color w:val="365F91" w:themeColor="accent1" w:themeShade="BF"/>
-    </w:rPr>
-  </w:style>
-  <w:style w:type="paragraph" w:customStyle="1" w:styleId="SourceCode">
-    <w:name w:val="Source Code"/>
-    <w:basedOn w:val="Normal"/>
-    <w:link w:val="VerbatimChar"/>
-    <w:qFormat/>
-    <w:pPr>
-      <w:shd w:val="clear" w:color="auto" w:fill="F8F8F8"/>
-    </w:pPr>
-    <w:rPr>
-      <w:rFonts w:ascii="Courier New" w:hAnsi="Courier New"/>
-    </w:rPr>
-  </w:style>
-  <w:style w:type="paragraph" w:customStyle="1" w:styleId="HeaderandFooter">
-    <w:name w:val="Header and Footer"/>
-    <w:basedOn w:val="Normal"/>
-    <w:qFormat/>
-  </w:style>
-  <w:style w:type="paragraph" w:styleId="Footer">
-    <w:name w:val="footer"/>
-    <w:basedOn w:val="Normal"/>
-    <w:pPr>
-      <w:suppressLineNumbers/>
-      <w:tabs>
-        <w:tab w:val="center" w:pos="4320"/>
-        <w:tab w:val="right" w:pos="8640"/>
-      </w:tabs>
-    </w:pPr>
-  </w:style>
-  <w:style w:type="paragraph" w:styleId="Header">
-    <w:name w:val="header"/>
-    <w:basedOn w:val="Normal"/>
-    <w:pPr>
-      <w:suppressLineNumbers/>
-      <w:tabs>
-        <w:tab w:val="center" w:pos="4320"/>
-        <w:tab w:val="right" w:pos="8640"/>
-      </w:tabs>
-    </w:pPr>
-  </w:style>
-  <w:style w:type="paragraph" w:customStyle="1" w:styleId="PreformattedText">
-    <w:name w:val="Preformatted Text"/>
-    <w:basedOn w:val="Normal"/>
-    <w:qFormat/>
-    <w:pPr>
-      <w:spacing w:after="0"/>
-    </w:pPr>
-    <w:rPr>
-      <w:rFonts w:ascii="Courier New" w:eastAsia="Liberation Mono" w:hAnsi="Courier New" w:cs="Liberation Mono"/>
-      <w:sz w:val="20"/>
-      <w:szCs w:val="20"/>
-    </w:rPr>
-  </w:style>
-  <w:style w:type="paragraph" w:customStyle="1" w:styleId="Heading10">
-    <w:name w:val="Heading 10"/>
-    <w:basedOn w:val="Heading"/>
-    <w:next w:val="BodyText"/>
-    <w:qFormat/>
-    <w:pPr>
-      <w:spacing w:before="60" w:after="60"/>
-    </w:pPr>
-    <w:rPr>
-      <w:b/>
-      <w:bCs/>
-      <w:sz w:val="21"/>
-      <w:szCs w:val="21"/>
-    </w:rPr>
-  </w:style>
-  <w:style w:type="numbering" w:customStyle="1" w:styleId="Numbering123">
-    <w:name w:val="Numbering 123"/>
-    <w:qFormat/>
-  </w:style>
-  <w:style w:type="table" w:customStyle="1" w:styleId="Table">
+  </w:style>
+  <w:style w:type="table" w:default="1" w:styleId="Table">
     <w:name w:val="Table"/>
+    <w:basedOn w:val="TableNormal"/>
     <w:semiHidden/>
     <w:unhideWhenUsed/>
     <w:qFormat/>
@@ -3911,12 +2707,368 @@
       </w:tblCellMar>
     </w:tblPr>
   </w:style>
-  <w:style w:type="character" w:styleId="LineNumber">
-    <w:name w:val="line number"/>
+  <w:style w:type="paragraph" w:customStyle="1" w:styleId="DefinitionTerm">
+    <w:name w:val="Definition Term"/>
+    <w:basedOn w:val="Normal"/>
+    <w:next w:val="Definition"/>
+    <w:pPr>
+      <w:keepNext/>
+      <w:keepLines/>
+      <w:spacing w:after="0"/>
+    </w:pPr>
+    <w:rPr>
+      <w:b/>
+    </w:rPr>
+  </w:style>
+  <w:style w:type="paragraph" w:customStyle="1" w:styleId="Definition">
+    <w:name w:val="Definition"/>
+    <w:basedOn w:val="Normal"/>
+  </w:style>
+  <w:style w:type="paragraph" w:styleId="Caption">
+    <w:name w:val="Caption"/>
+    <w:basedOn w:val="Normal"/>
+    <w:link w:val="BodyTextChar"/>
+    <w:pPr>
+      <w:spacing w:before="0" w:after="120"/>
+    </w:pPr>
+    <w:rPr>
+      <w:i/>
+    </w:rPr>
+  </w:style>
+  <w:style w:type="paragraph" w:customStyle="1" w:styleId="TableCaption">
+    <w:name w:val="Table Caption"/>
+    <w:basedOn w:val="Caption"/>
+    <w:pPr>
+      <w:keepNext/>
+    </w:pPr>
+  </w:style>
+  <w:style w:type="paragraph" w:customStyle="1" w:styleId="ImageCaption">
+    <w:name w:val="Image Caption"/>
+    <w:basedOn w:val="Caption"/>
+  </w:style>
+  <w:style w:type="paragraph" w:customStyle="1" w:styleId="Figure">
+    <w:name w:val="Figure"/>
+    <w:basedOn w:val="Normal"/>
+  </w:style>
+  <w:style w:type="paragraph" w:customStyle="1" w:styleId="CaptionedFigure">
+    <w:name w:val="Captioned Figure"/>
+    <w:basedOn w:val="Figure"/>
+    <w:pPr>
+      <w:keepNext/>
+    </w:pPr>
+  </w:style>
+  <w:style w:type="character" w:customStyle="1" w:styleId="BodyTextChar">
+    <w:name w:val="Body Text Char"/>
     <w:basedOn w:val="DefaultParagraphFont"/>
-    <w:semiHidden/>
+    <w:link w:val="BodyText"/>
+  </w:style>
+  <w:style w:type="character" w:customStyle="1" w:styleId="VerbatimChar">
+    <w:name w:val="Verbatim Char"/>
+    <w:basedOn w:val="BodyTextChar"/>
+    <w:rPr>
+      <w:rFonts w:ascii="Consolas" w:hAnsi="Consolas"/>
+      <w:sz w:val="22"/>
+    </w:rPr>
+  </w:style>
+  <w:style w:type="character" w:styleId="FootnoteReference">
+    <w:name w:val="Footnote Reference"/>
+    <w:basedOn w:val="BodyTextChar"/>
+    <w:rPr>
+      <w:vertAlign w:val="superscript"/>
+    </w:rPr>
+  </w:style>
+  <w:style w:type="character" w:styleId="Hyperlink">
+    <w:name w:val="Hyperlink"/>
+    <w:basedOn w:val="BodyTextChar"/>
+    <w:rPr>
+      <w:color w:val="4F81BD" w:themeColor="accent1"/>
+    </w:rPr>
+  </w:style>
+  <w:style w:type="paragraph" w:styleId="TOCHeading">
+    <w:name w:val="TOC Heading"/>
+    <w:basedOn w:val="Heading1"/>
+    <w:next w:val="BodyText"/>
+    <w:uiPriority w:val="39"/>
     <w:unhideWhenUsed/>
-    <w:rsid w:val="00C8083D"/>
+    <w:qFormat/>
+    <w:pPr>
+      <w:spacing w:before="240" w:line="259" w:lineRule="auto"/>
+      <w:outlineLvl w:val="9"/>
+    </w:pPr>
+    <w:rPr>
+      <w:rFonts w:asciiTheme="majorHAnsi" w:eastAsiaTheme="majorEastAsia" w:hAnsiTheme="majorHAnsi" w:cstheme="majorBidi"/>
+      <w:b w:val="0"/>
+      <w:bCs w:val="0"/>
+      <w:color w:val="365F91" w:themeColor="accent1" w:themeShade="BF"/>
+    </w:rPr>
+  </w:style>
+  <w:style w:type="paragraph" w:customStyle="1" w:styleId="SourceCode">
+    <w:name w:val="Source Code"/>
+    <w:basedOn w:val="Normal"/>
+    <w:link w:val="VerbatimChar"/>
+    <w:pPr>
+      <w:wordWrap w:val="off"/>
+      <w:shd w:val="clear" w:fill="f8f8f8"/>
+    </w:pPr>
+  </w:style>
+  <w:style w:type="character" w:customStyle="1" w:styleId="KeywordTok">
+    <w:name w:val="KeywordTok"/>
+    <w:basedOn w:val="VerbatimChar"/>
+    <w:rPr>
+      <w:color w:val="204a87"/>
+      <w:shd w:val="clear" w:fill="f8f8f8"/>
+      <w:b/>
+    </w:rPr>
+  </w:style>
+  <w:style w:type="character" w:customStyle="1" w:styleId="DataTypeTok">
+    <w:name w:val="DataTypeTok"/>
+    <w:basedOn w:val="VerbatimChar"/>
+    <w:rPr>
+      <w:color w:val="204a87"/>
+      <w:shd w:val="clear" w:fill="f8f8f8"/>
+    </w:rPr>
+  </w:style>
+  <w:style w:type="character" w:customStyle="1" w:styleId="DecValTok">
+    <w:name w:val="DecValTok"/>
+    <w:basedOn w:val="VerbatimChar"/>
+    <w:rPr>
+      <w:color w:val="0000cf"/>
+      <w:shd w:val="clear" w:fill="f8f8f8"/>
+    </w:rPr>
+  </w:style>
+  <w:style w:type="character" w:customStyle="1" w:styleId="BaseNTok">
+    <w:name w:val="BaseNTok"/>
+    <w:basedOn w:val="VerbatimChar"/>
+    <w:rPr>
+      <w:color w:val="0000cf"/>
+      <w:shd w:val="clear" w:fill="f8f8f8"/>
+    </w:rPr>
+  </w:style>
+  <w:style w:type="character" w:customStyle="1" w:styleId="FloatTok">
+    <w:name w:val="FloatTok"/>
+    <w:basedOn w:val="VerbatimChar"/>
+    <w:rPr>
+      <w:color w:val="0000cf"/>
+      <w:shd w:val="clear" w:fill="f8f8f8"/>
+    </w:rPr>
+  </w:style>
+  <w:style w:type="character" w:customStyle="1" w:styleId="ConstantTok">
+    <w:name w:val="ConstantTok"/>
+    <w:basedOn w:val="VerbatimChar"/>
+    <w:rPr>
+      <w:color w:val="000000"/>
+      <w:shd w:val="clear" w:fill="f8f8f8"/>
+    </w:rPr>
+  </w:style>
+  <w:style w:type="character" w:customStyle="1" w:styleId="CharTok">
+    <w:name w:val="CharTok"/>
+    <w:basedOn w:val="VerbatimChar"/>
+    <w:rPr>
+      <w:color w:val="4e9a06"/>
+      <w:shd w:val="clear" w:fill="f8f8f8"/>
+    </w:rPr>
+  </w:style>
+  <w:style w:type="character" w:customStyle="1" w:styleId="SpecialCharTok">
+    <w:name w:val="SpecialCharTok"/>
+    <w:basedOn w:val="VerbatimChar"/>
+    <w:rPr>
+      <w:color w:val="000000"/>
+      <w:shd w:val="clear" w:fill="f8f8f8"/>
+    </w:rPr>
+  </w:style>
+  <w:style w:type="character" w:customStyle="1" w:styleId="StringTok">
+    <w:name w:val="StringTok"/>
+    <w:basedOn w:val="VerbatimChar"/>
+    <w:rPr>
+      <w:color w:val="4e9a06"/>
+      <w:shd w:val="clear" w:fill="f8f8f8"/>
+    </w:rPr>
+  </w:style>
+  <w:style w:type="character" w:customStyle="1" w:styleId="VerbatimStringTok">
+    <w:name w:val="VerbatimStringTok"/>
+    <w:basedOn w:val="VerbatimChar"/>
+    <w:rPr>
+      <w:color w:val="4e9a06"/>
+      <w:shd w:val="clear" w:fill="f8f8f8"/>
+    </w:rPr>
+  </w:style>
+  <w:style w:type="character" w:customStyle="1" w:styleId="SpecialStringTok">
+    <w:name w:val="SpecialStringTok"/>
+    <w:basedOn w:val="VerbatimChar"/>
+    <w:rPr>
+      <w:color w:val="4e9a06"/>
+      <w:shd w:val="clear" w:fill="f8f8f8"/>
+    </w:rPr>
+  </w:style>
+  <w:style w:type="character" w:customStyle="1" w:styleId="ImportTok">
+    <w:name w:val="ImportTok"/>
+    <w:basedOn w:val="VerbatimChar"/>
+    <w:rPr>
+      <w:shd w:val="clear" w:fill="f8f8f8"/>
+    </w:rPr>
+  </w:style>
+  <w:style w:type="character" w:customStyle="1" w:styleId="CommentTok">
+    <w:name w:val="CommentTok"/>
+    <w:basedOn w:val="VerbatimChar"/>
+    <w:rPr>
+      <w:color w:val="8f5902"/>
+      <w:shd w:val="clear" w:fill="f8f8f8"/>
+      <w:i/>
+    </w:rPr>
+  </w:style>
+  <w:style w:type="character" w:customStyle="1" w:styleId="DocumentationTok">
+    <w:name w:val="DocumentationTok"/>
+    <w:basedOn w:val="VerbatimChar"/>
+    <w:rPr>
+      <w:color w:val="8f5902"/>
+      <w:shd w:val="clear" w:fill="f8f8f8"/>
+      <w:b/>
+      <w:i/>
+    </w:rPr>
+  </w:style>
+  <w:style w:type="character" w:customStyle="1" w:styleId="AnnotationTok">
+    <w:name w:val="AnnotationTok"/>
+    <w:basedOn w:val="VerbatimChar"/>
+    <w:rPr>
+      <w:color w:val="8f5902"/>
+      <w:shd w:val="clear" w:fill="f8f8f8"/>
+      <w:b/>
+      <w:i/>
+    </w:rPr>
+  </w:style>
+  <w:style w:type="character" w:customStyle="1" w:styleId="CommentVarTok">
+    <w:name w:val="CommentVarTok"/>
+    <w:basedOn w:val="VerbatimChar"/>
+    <w:rPr>
+      <w:color w:val="8f5902"/>
+      <w:shd w:val="clear" w:fill="f8f8f8"/>
+      <w:b/>
+      <w:i/>
+    </w:rPr>
+  </w:style>
+  <w:style w:type="character" w:customStyle="1" w:styleId="OtherTok">
+    <w:name w:val="OtherTok"/>
+    <w:basedOn w:val="VerbatimChar"/>
+    <w:rPr>
+      <w:color w:val="8f5902"/>
+      <w:shd w:val="clear" w:fill="f8f8f8"/>
+    </w:rPr>
+  </w:style>
+  <w:style w:type="character" w:customStyle="1" w:styleId="FunctionTok">
+    <w:name w:val="FunctionTok"/>
+    <w:basedOn w:val="VerbatimChar"/>
+    <w:rPr>
+      <w:color w:val="000000"/>
+      <w:shd w:val="clear" w:fill="f8f8f8"/>
+    </w:rPr>
+  </w:style>
+  <w:style w:type="character" w:customStyle="1" w:styleId="VariableTok">
+    <w:name w:val="VariableTok"/>
+    <w:basedOn w:val="VerbatimChar"/>
+    <w:rPr>
+      <w:color w:val="000000"/>
+      <w:shd w:val="clear" w:fill="f8f8f8"/>
+    </w:rPr>
+  </w:style>
+  <w:style w:type="character" w:customStyle="1" w:styleId="ControlFlowTok">
+    <w:name w:val="ControlFlowTok"/>
+    <w:basedOn w:val="VerbatimChar"/>
+    <w:rPr>
+      <w:color w:val="204a87"/>
+      <w:shd w:val="clear" w:fill="f8f8f8"/>
+      <w:b/>
+    </w:rPr>
+  </w:style>
+  <w:style w:type="character" w:customStyle="1" w:styleId="OperatorTok">
+    <w:name w:val="OperatorTok"/>
+    <w:basedOn w:val="VerbatimChar"/>
+    <w:rPr>
+      <w:color w:val="ce5c00"/>
+      <w:shd w:val="clear" w:fill="f8f8f8"/>
+      <w:b/>
+    </w:rPr>
+  </w:style>
+  <w:style w:type="character" w:customStyle="1" w:styleId="BuiltInTok">
+    <w:name w:val="BuiltInTok"/>
+    <w:basedOn w:val="VerbatimChar"/>
+    <w:rPr>
+      <w:shd w:val="clear" w:fill="f8f8f8"/>
+    </w:rPr>
+  </w:style>
+  <w:style w:type="character" w:customStyle="1" w:styleId="ExtensionTok">
+    <w:name w:val="ExtensionTok"/>
+    <w:basedOn w:val="VerbatimChar"/>
+    <w:rPr>
+      <w:shd w:val="clear" w:fill="f8f8f8"/>
+    </w:rPr>
+  </w:style>
+  <w:style w:type="character" w:customStyle="1" w:styleId="PreprocessorTok">
+    <w:name w:val="PreprocessorTok"/>
+    <w:basedOn w:val="VerbatimChar"/>
+    <w:rPr>
+      <w:color w:val="8f5902"/>
+      <w:shd w:val="clear" w:fill="f8f8f8"/>
+      <w:i/>
+    </w:rPr>
+  </w:style>
+  <w:style w:type="character" w:customStyle="1" w:styleId="AttributeTok">
+    <w:name w:val="AttributeTok"/>
+    <w:basedOn w:val="VerbatimChar"/>
+    <w:rPr>
+      <w:color w:val="c4a000"/>
+      <w:shd w:val="clear" w:fill="f8f8f8"/>
+    </w:rPr>
+  </w:style>
+  <w:style w:type="character" w:customStyle="1" w:styleId="RegionMarkerTok">
+    <w:name w:val="RegionMarkerTok"/>
+    <w:basedOn w:val="VerbatimChar"/>
+    <w:rPr>
+      <w:shd w:val="clear" w:fill="f8f8f8"/>
+    </w:rPr>
+  </w:style>
+  <w:style w:type="character" w:customStyle="1" w:styleId="InformationTok">
+    <w:name w:val="InformationTok"/>
+    <w:basedOn w:val="VerbatimChar"/>
+    <w:rPr>
+      <w:color w:val="8f5902"/>
+      <w:shd w:val="clear" w:fill="f8f8f8"/>
+      <w:b/>
+      <w:i/>
+    </w:rPr>
+  </w:style>
+  <w:style w:type="character" w:customStyle="1" w:styleId="WarningTok">
+    <w:name w:val="WarningTok"/>
+    <w:basedOn w:val="VerbatimChar"/>
+    <w:rPr>
+      <w:color w:val="8f5902"/>
+      <w:shd w:val="clear" w:fill="f8f8f8"/>
+      <w:b/>
+      <w:i/>
+    </w:rPr>
+  </w:style>
+  <w:style w:type="character" w:customStyle="1" w:styleId="AlertTok">
+    <w:name w:val="AlertTok"/>
+    <w:basedOn w:val="VerbatimChar"/>
+    <w:rPr>
+      <w:color w:val="ef2929"/>
+      <w:shd w:val="clear" w:fill="f8f8f8"/>
+    </w:rPr>
+  </w:style>
+  <w:style w:type="character" w:customStyle="1" w:styleId="ErrorTok">
+    <w:name w:val="ErrorTok"/>
+    <w:basedOn w:val="VerbatimChar"/>
+    <w:rPr>
+      <w:color w:val="a40000"/>
+      <w:shd w:val="clear" w:fill="f8f8f8"/>
+      <w:b/>
+    </w:rPr>
+  </w:style>
+  <w:style w:type="character" w:customStyle="1" w:styleId="NormalTok">
+    <w:name w:val="NormalTok"/>
+    <w:basedOn w:val="VerbatimChar"/>
+    <w:rPr>
+      <w:shd w:val="clear" w:fill="f8f8f8"/>
+    </w:rPr>
   </w:style>
 </w:styles>
 </file>

</xml_diff>

<commit_message>
blah blah blah blah
</commit_message>
<xml_diff>
--- a/paper/manuscript.docx
+++ b/paper/manuscript.docx
@@ -172,128 +172,6 @@
       </w:r>
     </w:p>
     <w:p>
-      <w:pPr>
-        <w:pStyle w:val="Date"/>
-      </w:pPr>
-      <w:r>
-        <w:rPr>
-          <w:vertAlign w:val="superscript"/>
-        </w:rPr>
-        <w:t xml:space="preserve">1</w:t>
-      </w:r>
-      <w:r>
-        <w:t xml:space="preserve">Cognitive</w:t>
-      </w:r>
-      <w:r>
-        <w:t xml:space="preserve"> </w:t>
-      </w:r>
-      <w:r>
-        <w:t xml:space="preserve">and</w:t>
-      </w:r>
-      <w:r>
-        <w:t xml:space="preserve"> </w:t>
-      </w:r>
-      <w:r>
-        <w:t xml:space="preserve">Behavioural</w:t>
-      </w:r>
-      <w:r>
-        <w:t xml:space="preserve"> </w:t>
-      </w:r>
-      <w:r>
-        <w:t xml:space="preserve">Ecology</w:t>
-      </w:r>
-      <w:r>
-        <w:t xml:space="preserve"> </w:t>
-      </w:r>
-      <w:r>
-        <w:t xml:space="preserve">Interdisciplinary</w:t>
-      </w:r>
-      <w:r>
-        <w:t xml:space="preserve"> </w:t>
-      </w:r>
-      <w:r>
-        <w:t xml:space="preserve">Program,</w:t>
-      </w:r>
-      <w:r>
-        <w:t xml:space="preserve"> </w:t>
-      </w:r>
-      <w:r>
-        <w:t xml:space="preserve">Memorial</w:t>
-      </w:r>
-      <w:r>
-        <w:t xml:space="preserve"> </w:t>
-      </w:r>
-      <w:r>
-        <w:t xml:space="preserve">University</w:t>
-      </w:r>
-      <w:r>
-        <w:t xml:space="preserve"> </w:t>
-      </w:r>
-      <w:r>
-        <w:t xml:space="preserve">of</w:t>
-      </w:r>
-      <w:r>
-        <w:t xml:space="preserve"> </w:t>
-      </w:r>
-      <w:r>
-        <w:t xml:space="preserve">Newfoundland</w:t>
-      </w:r>
-      <w:r>
-        <w:t xml:space="preserve"> </w:t>
-      </w:r>
-      <w:r>
-        <w:rPr>
-          <w:vertAlign w:val="superscript"/>
-        </w:rPr>
-        <w:t xml:space="preserve">2</w:t>
-      </w:r>
-      <w:r>
-        <w:t xml:space="preserve">Department</w:t>
-      </w:r>
-      <w:r>
-        <w:t xml:space="preserve"> </w:t>
-      </w:r>
-      <w:r>
-        <w:t xml:space="preserve">of</w:t>
-      </w:r>
-      <w:r>
-        <w:t xml:space="preserve"> </w:t>
-      </w:r>
-      <w:r>
-        <w:t xml:space="preserve">Biology,</w:t>
-      </w:r>
-      <w:r>
-        <w:t xml:space="preserve"> </w:t>
-      </w:r>
-      <w:r>
-        <w:t xml:space="preserve">Memorial</w:t>
-      </w:r>
-      <w:r>
-        <w:t xml:space="preserve"> </w:t>
-      </w:r>
-      <w:r>
-        <w:t xml:space="preserve">University</w:t>
-      </w:r>
-      <w:r>
-        <w:t xml:space="preserve"> </w:t>
-      </w:r>
-      <w:r>
-        <w:t xml:space="preserve">of</w:t>
-      </w:r>
-      <w:r>
-        <w:t xml:space="preserve"> </w:t>
-      </w:r>
-      <w:r>
-        <w:t xml:space="preserve">Newfoundland,</w:t>
-      </w:r>
-      <w:r>
-        <w:t xml:space="preserve"> </w:t>
-      </w:r>
-      <w:r>
-        <w:t xml:space="preserve">Canada</w:t>
-      </w:r>
-    </w:p>
-    <w:p>
       <w:r>
         <w:br w:type="page"/>
       </w:r>
@@ -484,31 +362,34 @@
         <w:t xml:space="preserve"> </w:t>
       </w:r>
       <w:r>
-        <w:t xml:space="preserve">data to the ice-free period of the year (April 1 - November 25) and we</w:t>
-      </w:r>
-      <w:r>
-        <w:t xml:space="preserve"> </w:t>
-      </w:r>
-      <w:r>
-        <w:t xml:space="preserve">identified three adult female caribou that collectively had 86 swimming events</w:t>
-      </w:r>
-      <w:r>
-        <w:t xml:space="preserve"> </w:t>
-      </w:r>
-      <w:r>
-        <w:t xml:space="preserve">(Figure 2). In addition to our own visual and remotely sensed observations,</w:t>
-      </w:r>
-      <w:r>
-        <w:t xml:space="preserve"> </w:t>
-      </w:r>
-      <w:r>
-        <w:t xml:space="preserve">residents of Fogo Island have also reported observing caribou swimming between</w:t>
-      </w:r>
-      <w:r>
-        <w:t xml:space="preserve"> </w:t>
-      </w:r>
-      <w:r>
-        <w:t xml:space="preserve">islands on numerous occaisions.</w:t>
+        <w:t xml:space="preserve">data to the ice-free period of the year (April 1 - November 25)</w:t>
+      </w:r>
+      <w:r>
+        <w:t xml:space="preserve"> </w:t>
+      </w:r>
+      <w:r>
+        <w:t xml:space="preserve"> </w:t>
+      </w:r>
+      <w:r>
+        <w:t xml:space="preserve">and we identified three adult female caribou that collectively had 86</w:t>
+      </w:r>
+      <w:r>
+        <w:t xml:space="preserve"> </w:t>
+      </w:r>
+      <w:r>
+        <w:t xml:space="preserve">swimming events (Figure 2). In addition to our own visual and remotely sensed</w:t>
+      </w:r>
+      <w:r>
+        <w:t xml:space="preserve"> </w:t>
+      </w:r>
+      <w:r>
+        <w:t xml:space="preserve">observations, residents of Fogo Island have also reported observing caribou</w:t>
+      </w:r>
+      <w:r>
+        <w:t xml:space="preserve"> </w:t>
+      </w:r>
+      <w:r>
+        <w:t xml:space="preserve">swimming between islands on numerous occaisions.</w:t>
       </w:r>
     </w:p>
     <w:p>
@@ -538,98 +419,6 @@
       </w:r>
       <w:r>
         <w:t xml:space="preserve"> </w:t>
-      </w:r>
-    </w:p>
-    <w:p>
-      <w:pPr>
-        <w:pStyle w:val="BodyText"/>
-      </w:pPr>
-      <w:r>
-        <w:t xml:space="preserve">Fogo Island is the</w:t>
-      </w:r>
-      <w:r>
-        <w:t xml:space="preserve"> </w:t>
-      </w:r>
-      <w:r>
-        <w:t xml:space="preserve">largest island in the archipelago (237.71 km</w:t>
-      </w:r>
-      <w:r>
-        <w:rPr>
-          <w:vertAlign w:val="superscript"/>
-        </w:rPr>
-        <w:t xml:space="preserve">2</w:t>
-      </w:r>
-      <w:r>
-        <w:t xml:space="preserve">), but there are at least three</w:t>
-      </w:r>
-      <w:r>
-        <w:t xml:space="preserve"> </w:t>
-      </w:r>
-      <w:r>
-        <w:t xml:space="preserve">other large islands: Western Indian (77.6 km2), Eastern Indian (38.7 km2) and</w:t>
-      </w:r>
-      <w:r>
-        <w:t xml:space="preserve"> </w:t>
-      </w:r>
-      <w:r>
-        <w:t xml:space="preserve">Change (XX km2) Islands, as well as numerous smaller islands, including</w:t>
-      </w:r>
-      <w:r>
-        <w:t xml:space="preserve"> </w:t>
-      </w:r>
-      <w:r>
-        <w:t xml:space="preserve">Blundon’s (1.18 km2), North Long (1.01 km2), South Long (0.48 km2), Kate’s (1.64</w:t>
-      </w:r>
-      <w:r>
-        <w:t xml:space="preserve"> </w:t>
-      </w:r>
-      <w:r>
-        <w:t xml:space="preserve">km2), and Brother’s (1.59 km2) Islands (see Figure 1). Habitats are similar</w:t>
-      </w:r>
-      <w:r>
-        <w:t xml:space="preserve"> </w:t>
-      </w:r>
-      <w:r>
-        <w:t xml:space="preserve">across the archipelago, consisting largely of coniferous and mixed forests of</w:t>
-      </w:r>
-      <w:r>
-        <w:t xml:space="preserve"> </w:t>
-      </w:r>
-      <w:r>
-        <w:t xml:space="preserve">balsam fir (</w:t>
-      </w:r>
-      <w:r>
-        <w:rPr>
-          <w:i/>
-        </w:rPr>
-        <w:t xml:space="preserve">Abies balsamea</w:t>
-      </w:r>
-      <w:r>
-        <w:t xml:space="preserve">), black spruce (</w:t>
-      </w:r>
-      <w:r>
-        <w:rPr>
-          <w:i/>
-        </w:rPr>
-        <w:t xml:space="preserve">Picea mariana</w:t>
-      </w:r>
-      <w:r>
-        <w:t xml:space="preserve">), and white birch</w:t>
-      </w:r>
-      <w:r>
-        <w:t xml:space="preserve"> </w:t>
-      </w:r>
-      <w:r>
-        <w:t xml:space="preserve">(</w:t>
-      </w:r>
-      <w:r>
-        <w:rPr>
-          <w:i/>
-        </w:rPr>
-        <w:t xml:space="preserve">Betula papyrifera</w:t>
-      </w:r>
-      <w:r>
-        <w:t xml:space="preserve">) as well as bogs, lakes, lichen and rocky barrens.</w:t>
       </w:r>
     </w:p>
     <w:p>
@@ -1653,16 +1442,198 @@
     </w:p>
     <w:p>
       <w:pPr>
-        <w:pStyle w:val="Heading1"/>
-      </w:pPr>
-      <w:bookmarkStart w:id="21" w:name="literature-cited"/>
-      <w:r>
+        <w:pStyle w:val="BodyText"/>
+      </w:pPr>
+      <w:r>
+        <w:rPr>
+          <w:b/>
+        </w:rPr>
+        <w:t xml:space="preserve">Figure 2</w:t>
+      </w:r>
+      <w:r>
+        <w:t xml:space="preserve">: Map of the Fogo Island archipelago. Fogo Island is the largest</w:t>
+      </w:r>
+      <w:r>
+        <w:t xml:space="preserve"> </w:t>
+      </w:r>
+      <w:r>
+        <w:t xml:space="preserve">island in the archipelago (237.71 km</w:t>
+      </w:r>
+      <w:r>
+        <w:rPr>
+          <w:vertAlign w:val="superscript"/>
+        </w:rPr>
+        <w:t xml:space="preserve">2</w:t>
+      </w:r>
+      <w:r>
+        <w:t xml:space="preserve">), but there are at least three other</w:t>
+      </w:r>
+      <w:r>
+        <w:t xml:space="preserve"> </w:t>
+      </w:r>
+      <w:r>
+        <w:t xml:space="preserve">large islands: Western Indian (77.6 km</w:t>
+      </w:r>
+      <w:r>
+        <w:rPr>
+          <w:vertAlign w:val="superscript"/>
+        </w:rPr>
+        <w:t xml:space="preserve">2</w:t>
+      </w:r>
+      <w:r>
+        <w:t xml:space="preserve">), Eastern Indian (38.7 km</w:t>
+      </w:r>
+      <w:r>
+        <w:rPr>
+          <w:vertAlign w:val="superscript"/>
+        </w:rPr>
+        <w:t xml:space="preserve">2</w:t>
+      </w:r>
+      <w:r>
+        <w:t xml:space="preserve">) and</w:t>
+      </w:r>
+      <w:r>
+        <w:t xml:space="preserve"> </w:t>
+      </w:r>
+      <w:r>
+        <w:t xml:space="preserve">Change (XX km</w:t>
+      </w:r>
+      <w:r>
+        <w:rPr>
+          <w:vertAlign w:val="superscript"/>
+        </w:rPr>
+        <w:t xml:space="preserve">2</w:t>
+      </w:r>
+      <w:r>
+        <w:t xml:space="preserve">) Islands, as well as numerous smaller islands, including</w:t>
+      </w:r>
+      <w:r>
+        <w:t xml:space="preserve"> </w:t>
+      </w:r>
+      <w:r>
+        <w:t xml:space="preserve">Blundon’s (1.18 km</w:t>
+      </w:r>
+      <w:r>
+        <w:rPr>
+          <w:vertAlign w:val="superscript"/>
+        </w:rPr>
+        <w:t xml:space="preserve">2</w:t>
+      </w:r>
+      <w:r>
+        <w:t xml:space="preserve">), North Long (1.01 km</w:t>
+      </w:r>
+      <w:r>
+        <w:rPr>
+          <w:vertAlign w:val="superscript"/>
+        </w:rPr>
+        <w:t xml:space="preserve">2</w:t>
+      </w:r>
+      <w:r>
+        <w:t xml:space="preserve">), South Long (0.48 km</w:t>
+      </w:r>
+      <w:r>
+        <w:rPr>
+          <w:vertAlign w:val="superscript"/>
+        </w:rPr>
+        <w:t xml:space="preserve">2</w:t>
+      </w:r>
+      <w:r>
+        <w:t xml:space="preserve">), Kate’s</w:t>
+      </w:r>
+      <w:r>
+        <w:t xml:space="preserve"> </w:t>
+      </w:r>
+      <w:r>
+        <w:t xml:space="preserve">(1.64 km</w:t>
+      </w:r>
+      <w:r>
+        <w:rPr>
+          <w:vertAlign w:val="superscript"/>
+        </w:rPr>
+        <w:t xml:space="preserve">2</w:t>
+      </w:r>
+      <w:r>
+        <w:t xml:space="preserve">), and Brother’s (1.59 km</w:t>
+      </w:r>
+      <w:r>
+        <w:rPr>
+          <w:vertAlign w:val="superscript"/>
+        </w:rPr>
+        <w:t xml:space="preserve">2</w:t>
+      </w:r>
+      <w:r>
+        <w:t xml:space="preserve">) Islands. Habitats are similar across</w:t>
+      </w:r>
+      <w:r>
+        <w:t xml:space="preserve"> </w:t>
+      </w:r>
+      <w:r>
+        <w:t xml:space="preserve">the archipelago, consisting largely of coniferous and mixed forests of balsam</w:t>
+      </w:r>
+      <w:r>
+        <w:t xml:space="preserve"> </w:t>
+      </w:r>
+      <w:r>
+        <w:t xml:space="preserve">fir (</w:t>
+      </w:r>
+      <w:r>
+        <w:rPr>
+          <w:i/>
+        </w:rPr>
+        <w:t xml:space="preserve">Abies balsamea</w:t>
+      </w:r>
+      <w:r>
+        <w:t xml:space="preserve">), black spruce (</w:t>
+      </w:r>
+      <w:r>
+        <w:rPr>
+          <w:i/>
+        </w:rPr>
+        <w:t xml:space="preserve">Picea mariana</w:t>
+      </w:r>
+      <w:r>
+        <w:t xml:space="preserve">), and white birch</w:t>
+      </w:r>
+      <w:r>
+        <w:t xml:space="preserve"> </w:t>
+      </w:r>
+      <w:r>
+        <w:t xml:space="preserve">(</w:t>
+      </w:r>
+      <w:r>
+        <w:rPr>
+          <w:i/>
+        </w:rPr>
+        <w:t xml:space="preserve">Betula papyrifera</w:t>
+      </w:r>
+      <w:r>
+        <w:t xml:space="preserve">) as well as bogs, lakes, lichen and rocky</w:t>
+      </w:r>
+      <w:r>
+        <w:t xml:space="preserve"> </w:t>
+      </w:r>
+      <w:r>
+        <w:t xml:space="preserve">barrens.</w:t>
+      </w:r>
+    </w:p>
+    <w:p>
+      <w:r>
+        <w:br w:type="page"/>
+      </w:r>
+    </w:p>
+    <w:p>
+      <w:pPr>
+        <w:pStyle w:val="BodyText"/>
+      </w:pPr>
+      <w:r>
+        <w:rPr>
+          <w:b/>
+        </w:rPr>
         <w:t xml:space="preserve">Literature Cited</w:t>
       </w:r>
-      <w:bookmarkEnd w:id="21"/>
-    </w:p>
-    <w:bookmarkStart w:id="49" w:name="refs"/>
-    <w:bookmarkStart w:id="23" w:name="ref-Bastille-Rousseau2016"/>
+    </w:p>
+    <w:bookmarkStart w:id="48" w:name="refs"/>
+    <w:bookmarkStart w:id="22" w:name="ref-Bastille-Rousseau2016"/>
     <w:p>
       <w:pPr>
         <w:pStyle w:val="Bibliography"/>
@@ -1688,7 +1659,7 @@
       <w:r>
         <w:t xml:space="preserve"> </w:t>
       </w:r>
-      <w:hyperlink r:id="rId22">
+      <w:hyperlink r:id="rId21">
         <w:r>
           <w:rPr>
             <w:rStyle w:val="Hyperlink"/>
@@ -1700,8 +1671,8 @@
         <w:t xml:space="preserve">.</w:t>
       </w:r>
     </w:p>
-    <w:bookmarkEnd w:id="23"/>
-    <w:bookmarkStart w:id="25" w:name="ref-Bergerud1985"/>
+    <w:bookmarkEnd w:id="22"/>
+    <w:bookmarkStart w:id="24" w:name="ref-Bergerud1985"/>
     <w:p>
       <w:pPr>
         <w:pStyle w:val="Bibliography"/>
@@ -1727,7 +1698,7 @@
       <w:r>
         <w:t xml:space="preserve"> </w:t>
       </w:r>
-      <w:hyperlink r:id="rId24">
+      <w:hyperlink r:id="rId23">
         <w:r>
           <w:rPr>
             <w:rStyle w:val="Hyperlink"/>
@@ -1739,14 +1710,39 @@
         <w:t xml:space="preserve">.</w:t>
       </w:r>
     </w:p>
+    <w:bookmarkEnd w:id="24"/>
+    <w:bookmarkStart w:id="25" w:name="ref-Bergerud1990"/>
+    <w:p>
+      <w:pPr>
+        <w:pStyle w:val="Bibliography"/>
+      </w:pPr>
+      <w:r>
+        <w:t xml:space="preserve">Bergerud, A.T., R. Ferguson, and H.E. Butler. 1990. “Spring migration and dispersion of woodland caribou at calving.”</w:t>
+      </w:r>
+      <w:r>
+        <w:t xml:space="preserve"> </w:t>
+      </w:r>
+      <w:r>
+        <w:rPr>
+          <w:i/>
+        </w:rPr>
+        <w:t xml:space="preserve">Animal Behaviour</w:t>
+      </w:r>
+      <w:r>
+        <w:t xml:space="preserve"> </w:t>
+      </w:r>
+      <w:r>
+        <w:t xml:space="preserve">39: 360–68.</w:t>
+      </w:r>
+    </w:p>
     <w:bookmarkEnd w:id="25"/>
-    <w:bookmarkStart w:id="26" w:name="ref-Bergerud1990"/>
+    <w:bookmarkStart w:id="26" w:name="ref-Bergerud1989"/>
     <w:p>
       <w:pPr>
         <w:pStyle w:val="Bibliography"/>
       </w:pPr>
       <w:r>
-        <w:t xml:space="preserve">Bergerud, A.T., R. Ferguson, and H.E. Butler. 1990. “Spring migration and dispersion of woodland caribou at calving.”</w:t>
+        <w:t xml:space="preserve">Bergerud, A.T., and W.E. Mercer. 1989. “Caribou Introductions in Eastern North America.”</w:t>
       </w:r>
       <w:r>
         <w:t xml:space="preserve"> </w:t>
@@ -1755,23 +1751,23 @@
         <w:rPr>
           <w:i/>
         </w:rPr>
-        <w:t xml:space="preserve">Animal Behaviour</w:t>
-      </w:r>
-      <w:r>
-        <w:t xml:space="preserve"> </w:t>
-      </w:r>
-      <w:r>
-        <w:t xml:space="preserve">39: 360–68.</w:t>
+        <w:t xml:space="preserve">Wildlife Society Bulletin</w:t>
+      </w:r>
+      <w:r>
+        <w:t xml:space="preserve"> </w:t>
+      </w:r>
+      <w:r>
+        <w:t xml:space="preserve">17 (2): 111–20.</w:t>
       </w:r>
     </w:p>
     <w:bookmarkEnd w:id="26"/>
-    <w:bookmarkStart w:id="27" w:name="ref-Bergerud1989"/>
+    <w:bookmarkStart w:id="28" w:name="ref-Bradbury2015"/>
     <w:p>
       <w:pPr>
         <w:pStyle w:val="Bibliography"/>
       </w:pPr>
       <w:r>
-        <w:t xml:space="preserve">Bergerud, A.T., and W.E. Mercer. 1989. “Caribou Introductions in Eastern North America.”</w:t>
+        <w:t xml:space="preserve">Bradbury, J.W., S.L. Vehrencamp, and K.E. Clifton. 2015. “The ideal free antelope: foraging dispersions.”</w:t>
       </w:r>
       <w:r>
         <w:t xml:space="preserve"> </w:t>
@@ -1780,31 +1776,6 @@
         <w:rPr>
           <w:i/>
         </w:rPr>
-        <w:t xml:space="preserve">Wildlife Society Bulletin</w:t>
-      </w:r>
-      <w:r>
-        <w:t xml:space="preserve"> </w:t>
-      </w:r>
-      <w:r>
-        <w:t xml:space="preserve">17 (2): 111–20.</w:t>
-      </w:r>
-    </w:p>
-    <w:bookmarkEnd w:id="27"/>
-    <w:bookmarkStart w:id="29" w:name="ref-Bradbury2015"/>
-    <w:p>
-      <w:pPr>
-        <w:pStyle w:val="Bibliography"/>
-      </w:pPr>
-      <w:r>
-        <w:t xml:space="preserve">Bradbury, J.W., S.L. Vehrencamp, and K.E. Clifton. 2015. “The ideal free antelope: foraging dispersions.”</w:t>
-      </w:r>
-      <w:r>
-        <w:t xml:space="preserve"> </w:t>
-      </w:r>
-      <w:r>
-        <w:rPr>
-          <w:i/>
-        </w:rPr>
         <w:t xml:space="preserve">Behavioral Ecology</w:t>
       </w:r>
       <w:r>
@@ -1816,7 +1787,7 @@
       <w:r>
         <w:t xml:space="preserve"> </w:t>
       </w:r>
-      <w:hyperlink r:id="rId28">
+      <w:hyperlink r:id="rId27">
         <w:r>
           <w:rPr>
             <w:rStyle w:val="Hyperlink"/>
@@ -1828,14 +1799,36 @@
         <w:t xml:space="preserve">.</w:t>
       </w:r>
     </w:p>
+    <w:bookmarkEnd w:id="28"/>
+    <w:bookmarkStart w:id="29" w:name="ref-Jeffery2007"/>
+    <w:p>
+      <w:pPr>
+        <w:pStyle w:val="Bibliography"/>
+      </w:pPr>
+      <w:r>
+        <w:t xml:space="preserve">Jeffery, Rebecca A, Robert D Otto, and Frank R Phillips. 2007. “George’s Island, Labrador - A high-density predator-free refuge for a woodland caribou subpopulation?”</w:t>
+      </w:r>
+      <w:r>
+        <w:t xml:space="preserve"> </w:t>
+      </w:r>
+      <w:r>
+        <w:rPr>
+          <w:i/>
+        </w:rPr>
+        <w:t xml:space="preserve">Rangifer</w:t>
+      </w:r>
+      <w:r>
+        <w:t xml:space="preserve">, no. 17: 51–56.</w:t>
+      </w:r>
+    </w:p>
     <w:bookmarkEnd w:id="29"/>
-    <w:bookmarkStart w:id="30" w:name="ref-Jeffery2007"/>
+    <w:bookmarkStart w:id="31" w:name="ref-Leblond2016"/>
     <w:p>
       <w:pPr>
         <w:pStyle w:val="Bibliography"/>
       </w:pPr>
       <w:r>
-        <w:t xml:space="preserve">Jeffery, Rebecca A, Robert D Otto, and Frank R Phillips. 2007. “George’s Island, Labrador - A high-density predator-free refuge for a woodland caribou subpopulation?”</w:t>
+        <w:t xml:space="preserve">Leblond, Mathieu, Martin-Hugues St-Laurent, and Steeve D. Côté. 2016. “Caribou, water, and ice – fine-scale movements of a migratory arctic ungulate in the context of climate change.”</w:t>
       </w:r>
       <w:r>
         <w:t xml:space="preserve"> </w:t>
@@ -1844,28 +1837,6 @@
         <w:rPr>
           <w:i/>
         </w:rPr>
-        <w:t xml:space="preserve">Rangifer</w:t>
-      </w:r>
-      <w:r>
-        <w:t xml:space="preserve">, no. 17: 51–56.</w:t>
-      </w:r>
-    </w:p>
-    <w:bookmarkEnd w:id="30"/>
-    <w:bookmarkStart w:id="32" w:name="ref-Leblond2016"/>
-    <w:p>
-      <w:pPr>
-        <w:pStyle w:val="Bibliography"/>
-      </w:pPr>
-      <w:r>
-        <w:t xml:space="preserve">Leblond, Mathieu, Martin-Hugues St-Laurent, and Steeve D. Côté. 2016. “Caribou, water, and ice – fine-scale movements of a migratory arctic ungulate in the context of climate change.”</w:t>
-      </w:r>
-      <w:r>
-        <w:t xml:space="preserve"> </w:t>
-      </w:r>
-      <w:r>
-        <w:rPr>
-          <w:i/>
-        </w:rPr>
         <w:t xml:space="preserve">Movement Ecology</w:t>
       </w:r>
       <w:r>
@@ -1874,7 +1845,7 @@
       <w:r>
         <w:t xml:space="preserve"> </w:t>
       </w:r>
-      <w:hyperlink r:id="rId31">
+      <w:hyperlink r:id="rId30">
         <w:r>
           <w:rPr>
             <w:rStyle w:val="Hyperlink"/>
@@ -1886,8 +1857,8 @@
         <w:t xml:space="preserve">.</w:t>
       </w:r>
     </w:p>
-    <w:bookmarkEnd w:id="32"/>
-    <w:bookmarkStart w:id="34" w:name="ref-Miller1995"/>
+    <w:bookmarkEnd w:id="31"/>
+    <w:bookmarkStart w:id="33" w:name="ref-Miller1995"/>
     <w:p>
       <w:pPr>
         <w:pStyle w:val="Bibliography"/>
@@ -1913,7 +1884,7 @@
       <w:r>
         <w:t xml:space="preserve"> </w:t>
       </w:r>
-      <w:hyperlink r:id="rId33">
+      <w:hyperlink r:id="rId32">
         <w:r>
           <w:rPr>
             <w:rStyle w:val="Hyperlink"/>
@@ -1925,14 +1896,39 @@
         <w:t xml:space="preserve">.</w:t>
       </w:r>
     </w:p>
+    <w:bookmarkEnd w:id="33"/>
+    <w:bookmarkStart w:id="34" w:name="ref-Miller2002"/>
+    <w:p>
+      <w:pPr>
+        <w:pStyle w:val="Bibliography"/>
+      </w:pPr>
+      <w:r>
+        <w:t xml:space="preserve">———. 2002. “Multi-Island Seasonal Home Range Use by Two Peary Caribou, Canadian High Arctic Islands, Nunavut, 1993-94.”</w:t>
+      </w:r>
+      <w:r>
+        <w:t xml:space="preserve"> </w:t>
+      </w:r>
+      <w:r>
+        <w:rPr>
+          <w:i/>
+        </w:rPr>
+        <w:t xml:space="preserve">Arctic</w:t>
+      </w:r>
+      <w:r>
+        <w:t xml:space="preserve"> </w:t>
+      </w:r>
+      <w:r>
+        <w:t xml:space="preserve">55 (2): 133–42.</w:t>
+      </w:r>
+    </w:p>
     <w:bookmarkEnd w:id="34"/>
-    <w:bookmarkStart w:id="35" w:name="ref-Miller2002"/>
+    <w:bookmarkStart w:id="36" w:name="ref-Miller1985"/>
     <w:p>
       <w:pPr>
         <w:pStyle w:val="Bibliography"/>
       </w:pPr>
       <w:r>
-        <w:t xml:space="preserve">———. 2002. “Multi-Island Seasonal Home Range Use by Two Peary Caribou, Canadian High Arctic Islands, Nunavut, 1993-94.”</w:t>
+        <w:t xml:space="preserve">Miller, F.L., and A. Gunn. 1985. “Observations of Barren-Ground Caribou Travelling on Thin Ice during Autumn Migration.”</w:t>
       </w:r>
       <w:r>
         <w:t xml:space="preserve"> </w:t>
@@ -1947,37 +1943,12 @@
         <w:t xml:space="preserve"> </w:t>
       </w:r>
       <w:r>
-        <w:t xml:space="preserve">55 (2): 133–42.</w:t>
-      </w:r>
-    </w:p>
-    <w:bookmarkEnd w:id="35"/>
-    <w:bookmarkStart w:id="37" w:name="ref-Miller1985"/>
-    <w:p>
-      <w:pPr>
-        <w:pStyle w:val="Bibliography"/>
-      </w:pPr>
-      <w:r>
-        <w:t xml:space="preserve">Miller, F.L., and A. Gunn. 1985. “Observations of Barren-Ground Caribou Travelling on Thin Ice during Autumn Migration.”</w:t>
-      </w:r>
-      <w:r>
-        <w:t xml:space="preserve"> </w:t>
-      </w:r>
-      <w:r>
-        <w:rPr>
-          <w:i/>
-        </w:rPr>
-        <w:t xml:space="preserve">Arctic</w:t>
-      </w:r>
-      <w:r>
-        <w:t xml:space="preserve"> </w:t>
-      </w:r>
-      <w:r>
         <w:t xml:space="preserve">39 (1): 85–88.</w:t>
       </w:r>
       <w:r>
         <w:t xml:space="preserve"> </w:t>
       </w:r>
-      <w:hyperlink r:id="rId36">
+      <w:hyperlink r:id="rId35">
         <w:r>
           <w:rPr>
             <w:rStyle w:val="Hyperlink"/>
@@ -1989,8 +1960,8 @@
         <w:t xml:space="preserve">.</w:t>
       </w:r>
     </w:p>
-    <w:bookmarkEnd w:id="37"/>
-    <w:bookmarkStart w:id="39" w:name="ref-Miller1977"/>
+    <w:bookmarkEnd w:id="36"/>
+    <w:bookmarkStart w:id="38" w:name="ref-Miller1977"/>
     <w:p>
       <w:pPr>
         <w:pStyle w:val="Bibliography"/>
@@ -2016,7 +1987,7 @@
       <w:r>
         <w:t xml:space="preserve"> </w:t>
       </w:r>
-      <w:hyperlink r:id="rId38">
+      <w:hyperlink r:id="rId37">
         <w:r>
           <w:rPr>
             <w:rStyle w:val="Hyperlink"/>
@@ -2028,14 +1999,39 @@
         <w:t xml:space="preserve">.</w:t>
       </w:r>
     </w:p>
+    <w:bookmarkEnd w:id="38"/>
+    <w:bookmarkStart w:id="39" w:name="ref-Morris1987"/>
+    <w:p>
+      <w:pPr>
+        <w:pStyle w:val="Bibliography"/>
+      </w:pPr>
+      <w:r>
+        <w:t xml:space="preserve">Morris, D.W. 1987. “Tests of density-dependent habitat selection in a patchy environment.”</w:t>
+      </w:r>
+      <w:r>
+        <w:t xml:space="preserve"> </w:t>
+      </w:r>
+      <w:r>
+        <w:rPr>
+          <w:i/>
+        </w:rPr>
+        <w:t xml:space="preserve">Ecological Monographs</w:t>
+      </w:r>
+      <w:r>
+        <w:t xml:space="preserve"> </w:t>
+      </w:r>
+      <w:r>
+        <w:t xml:space="preserve">57 (4): 269–81.</w:t>
+      </w:r>
+    </w:p>
     <w:bookmarkEnd w:id="39"/>
-    <w:bookmarkStart w:id="40" w:name="ref-Morris1987"/>
+    <w:bookmarkStart w:id="41" w:name="ref-Rayl2014"/>
     <w:p>
       <w:pPr>
         <w:pStyle w:val="Bibliography"/>
       </w:pPr>
       <w:r>
-        <w:t xml:space="preserve">Morris, D.W. 1987. “Tests of density-dependent habitat selection in a patchy environment.”</w:t>
+        <w:t xml:space="preserve">Rayl, N.D., T.K. Fuller, J.F. Organ, J.E. McDonald, S.P. Mahoney, C. Soulliere, S.E. Gullage, et al. 2014. “Mapping the distribution of a prey resource: neonate caribou in Newfoundland.”</w:t>
       </w:r>
       <w:r>
         <w:t xml:space="preserve"> </w:t>
@@ -2044,31 +2040,6 @@
         <w:rPr>
           <w:i/>
         </w:rPr>
-        <w:t xml:space="preserve">Ecological Monographs</w:t>
-      </w:r>
-      <w:r>
-        <w:t xml:space="preserve"> </w:t>
-      </w:r>
-      <w:r>
-        <w:t xml:space="preserve">57 (4): 269–81.</w:t>
-      </w:r>
-    </w:p>
-    <w:bookmarkEnd w:id="40"/>
-    <w:bookmarkStart w:id="42" w:name="ref-Rayl2014"/>
-    <w:p>
-      <w:pPr>
-        <w:pStyle w:val="Bibliography"/>
-      </w:pPr>
-      <w:r>
-        <w:t xml:space="preserve">Rayl, N.D., T.K. Fuller, J.F. Organ, J.E. McDonald, S.P. Mahoney, C. Soulliere, S.E. Gullage, et al. 2014. “Mapping the distribution of a prey resource: neonate caribou in Newfoundland.”</w:t>
-      </w:r>
-      <w:r>
-        <w:t xml:space="preserve"> </w:t>
-      </w:r>
-      <w:r>
-        <w:rPr>
-          <w:i/>
-        </w:rPr>
         <w:t xml:space="preserve">Journal of Mammalogy</w:t>
       </w:r>
       <w:r>
@@ -2080,7 +2051,7 @@
       <w:r>
         <w:t xml:space="preserve"> </w:t>
       </w:r>
-      <w:hyperlink r:id="rId41">
+      <w:hyperlink r:id="rId40">
         <w:r>
           <w:rPr>
             <w:rStyle w:val="Hyperlink"/>
@@ -2092,8 +2063,8 @@
         <w:t xml:space="preserve">.</w:t>
       </w:r>
     </w:p>
-    <w:bookmarkEnd w:id="42"/>
-    <w:bookmarkStart w:id="44" w:name="ref-Ricca2012"/>
+    <w:bookmarkEnd w:id="41"/>
+    <w:bookmarkStart w:id="43" w:name="ref-Ricca2012"/>
     <w:p>
       <w:pPr>
         <w:pStyle w:val="Bibliography"/>
@@ -2119,7 +2090,7 @@
       <w:r>
         <w:t xml:space="preserve"> </w:t>
       </w:r>
-      <w:hyperlink r:id="rId43">
+      <w:hyperlink r:id="rId42">
         <w:r>
           <w:rPr>
             <w:rStyle w:val="Hyperlink"/>
@@ -2131,8 +2102,8 @@
         <w:t xml:space="preserve">.</w:t>
       </w:r>
     </w:p>
-    <w:bookmarkEnd w:id="44"/>
-    <w:bookmarkStart w:id="46" w:name="ref-Schaefer2016"/>
+    <w:bookmarkEnd w:id="43"/>
+    <w:bookmarkStart w:id="45" w:name="ref-Schaefer2016"/>
     <w:p>
       <w:pPr>
         <w:pStyle w:val="Bibliography"/>
@@ -2158,7 +2129,7 @@
       <w:r>
         <w:t xml:space="preserve"> </w:t>
       </w:r>
-      <w:hyperlink r:id="rId45">
+      <w:hyperlink r:id="rId44">
         <w:r>
           <w:rPr>
             <w:rStyle w:val="Hyperlink"/>
@@ -2170,8 +2141,8 @@
         <w:t xml:space="preserve">.</w:t>
       </w:r>
     </w:p>
-    <w:bookmarkEnd w:id="46"/>
-    <w:bookmarkStart w:id="48" w:name="ref-Webber2018"/>
+    <w:bookmarkEnd w:id="45"/>
+    <w:bookmarkStart w:id="47" w:name="ref-Webber2018"/>
     <w:p>
       <w:pPr>
         <w:pStyle w:val="Bibliography"/>
@@ -2197,7 +2168,7 @@
       <w:r>
         <w:t xml:space="preserve"> </w:t>
       </w:r>
-      <w:hyperlink r:id="rId47">
+      <w:hyperlink r:id="rId46">
         <w:r>
           <w:rPr>
             <w:rStyle w:val="Hyperlink"/>
@@ -2209,8 +2180,8 @@
         <w:t xml:space="preserve">.</w:t>
       </w:r>
     </w:p>
+    <w:bookmarkEnd w:id="47"/>
     <w:bookmarkEnd w:id="48"/>
-    <w:bookmarkEnd w:id="49"/>
     <w:sectPr>
       <w:footerReference w:type="default" r:id="rId9"/>
       <w:pgSz w:w="12240" w:h="15840"/>

</xml_diff>

<commit_message>
Update manuscript.Rmd, manuscript.docx, and manuscript.md
</commit_message>
<xml_diff>
--- a/paper/manuscript.docx
+++ b/paper/manuscript.docx
@@ -172,6 +172,128 @@
       </w:r>
     </w:p>
     <w:p>
+      <w:pPr>
+        <w:pStyle w:val="Date"/>
+      </w:pPr>
+      <w:r>
+        <w:rPr>
+          <w:vertAlign w:val="superscript"/>
+        </w:rPr>
+        <w:t xml:space="preserve">1</w:t>
+      </w:r>
+      <w:r>
+        <w:t xml:space="preserve">Cognitive</w:t>
+      </w:r>
+      <w:r>
+        <w:t xml:space="preserve"> </w:t>
+      </w:r>
+      <w:r>
+        <w:t xml:space="preserve">and</w:t>
+      </w:r>
+      <w:r>
+        <w:t xml:space="preserve"> </w:t>
+      </w:r>
+      <w:r>
+        <w:t xml:space="preserve">Behavioural</w:t>
+      </w:r>
+      <w:r>
+        <w:t xml:space="preserve"> </w:t>
+      </w:r>
+      <w:r>
+        <w:t xml:space="preserve">Ecology</w:t>
+      </w:r>
+      <w:r>
+        <w:t xml:space="preserve"> </w:t>
+      </w:r>
+      <w:r>
+        <w:t xml:space="preserve">Interdisciplinary</w:t>
+      </w:r>
+      <w:r>
+        <w:t xml:space="preserve"> </w:t>
+      </w:r>
+      <w:r>
+        <w:t xml:space="preserve">Program,</w:t>
+      </w:r>
+      <w:r>
+        <w:t xml:space="preserve"> </w:t>
+      </w:r>
+      <w:r>
+        <w:t xml:space="preserve">Memorial</w:t>
+      </w:r>
+      <w:r>
+        <w:t xml:space="preserve"> </w:t>
+      </w:r>
+      <w:r>
+        <w:t xml:space="preserve">University</w:t>
+      </w:r>
+      <w:r>
+        <w:t xml:space="preserve"> </w:t>
+      </w:r>
+      <w:r>
+        <w:t xml:space="preserve">of</w:t>
+      </w:r>
+      <w:r>
+        <w:t xml:space="preserve"> </w:t>
+      </w:r>
+      <w:r>
+        <w:t xml:space="preserve">Newfoundland</w:t>
+      </w:r>
+      <w:r>
+        <w:t xml:space="preserve"> </w:t>
+      </w:r>
+      <w:r>
+        <w:rPr>
+          <w:vertAlign w:val="superscript"/>
+        </w:rPr>
+        <w:t xml:space="preserve">2</w:t>
+      </w:r>
+      <w:r>
+        <w:t xml:space="preserve">Department</w:t>
+      </w:r>
+      <w:r>
+        <w:t xml:space="preserve"> </w:t>
+      </w:r>
+      <w:r>
+        <w:t xml:space="preserve">of</w:t>
+      </w:r>
+      <w:r>
+        <w:t xml:space="preserve"> </w:t>
+      </w:r>
+      <w:r>
+        <w:t xml:space="preserve">Biology,</w:t>
+      </w:r>
+      <w:r>
+        <w:t xml:space="preserve"> </w:t>
+      </w:r>
+      <w:r>
+        <w:t xml:space="preserve">Memorial</w:t>
+      </w:r>
+      <w:r>
+        <w:t xml:space="preserve"> </w:t>
+      </w:r>
+      <w:r>
+        <w:t xml:space="preserve">University</w:t>
+      </w:r>
+      <w:r>
+        <w:t xml:space="preserve"> </w:t>
+      </w:r>
+      <w:r>
+        <w:t xml:space="preserve">of</w:t>
+      </w:r>
+      <w:r>
+        <w:t xml:space="preserve"> </w:t>
+      </w:r>
+      <w:r>
+        <w:t xml:space="preserve">Newfoundland,</w:t>
+      </w:r>
+      <w:r>
+        <w:t xml:space="preserve"> </w:t>
+      </w:r>
+      <w:r>
+        <w:t xml:space="preserve">Canada</w:t>
+      </w:r>
+    </w:p>
+    <w:p>
       <w:r>
         <w:br w:type="page"/>
       </w:r>
@@ -240,25 +362,28 @@
         <w:t xml:space="preserve">(Bergerud, Ferguson, and Butler 1990)</w:t>
       </w:r>
       <w:r>
-        <w:t xml:space="preserve">. Even for adept swimmers like caribou, the energetic</w:t>
-      </w:r>
-      <w:r>
-        <w:t xml:space="preserve"> </w:t>
-      </w:r>
-      <w:r>
-        <w:t xml:space="preserve">expenditure of swimming for quadrupedal mammals is significantly higher than</w:t>
-      </w:r>
-      <w:r>
-        <w:t xml:space="preserve"> </w:t>
-      </w:r>
-      <w:r>
-        <w:t xml:space="preserve">walking or running</w:t>
-      </w:r>
-      <w:r>
-        <w:t xml:space="preserve"> </w:t>
-      </w:r>
-      <w:r>
-        <w:t xml:space="preserve">, while drowning is also possible</w:t>
+        <w:t xml:space="preserve">. Even for adept swimmers like caribou, the energetic expenditure</w:t>
+      </w:r>
+      <w:r>
+        <w:t xml:space="preserve"> </w:t>
+      </w:r>
+      <w:r>
+        <w:t xml:space="preserve">of swimming for quadrupedal mammals is significantly higher than walking or</w:t>
+      </w:r>
+      <w:r>
+        <w:t xml:space="preserve"> </w:t>
+      </w:r>
+      <w:r>
+        <w:t xml:space="preserve">running,</w:t>
+      </w:r>
+      <w:r>
+        <w:t xml:space="preserve"> </w:t>
+      </w:r>
+      <w:r>
+        <w:t xml:space="preserve"> </w:t>
+      </w:r>
+      <w:r>
+        <w:t xml:space="preserve">and drowning is also possible</w:t>
       </w:r>
       <w:r>
         <w:t xml:space="preserve"> </w:t>
@@ -267,19 +392,19 @@
         <w:t xml:space="preserve">(Miller and Gunn 1985)</w:t>
       </w:r>
       <w:r>
-        <w:t xml:space="preserve">.</w:t>
-      </w:r>
-      <w:r>
-        <w:t xml:space="preserve"> </w:t>
-      </w:r>
-      <w:r>
-        <w:t xml:space="preserve">Despite a large number of coastal and island caribou herds, only a handful of</w:t>
-      </w:r>
-      <w:r>
-        <w:t xml:space="preserve"> </w:t>
-      </w:r>
-      <w:r>
-        <w:t xml:space="preserve">examples have documented caribou swimming in the ocean</w:t>
+        <w:t xml:space="preserve">. Despite</w:t>
+      </w:r>
+      <w:r>
+        <w:t xml:space="preserve"> </w:t>
+      </w:r>
+      <w:r>
+        <w:t xml:space="preserve">a large number of coastal and island caribou herds, only a handful of examples</w:t>
+      </w:r>
+      <w:r>
+        <w:t xml:space="preserve"> </w:t>
+      </w:r>
+      <w:r>
+        <w:t xml:space="preserve">have documented caribou swimming in the ocean</w:t>
       </w:r>
       <w:r>
         <w:t xml:space="preserve"> </w:t>
@@ -314,37 +439,37 @@
         <w:t xml:space="preserve"> </w:t>
       </w:r>
       <w:r>
-        <w:t xml:space="preserve">Islands (Figure 1), a swim of at least 470 m which took ~9 minutes (~52 m per</w:t>
-      </w:r>
-      <w:r>
-        <w:t xml:space="preserve"> </w:t>
-      </w:r>
-      <w:r>
-        <w:t xml:space="preserve">minute). This observation prompted us to investigate whether swimming behaviour</w:t>
-      </w:r>
-      <w:r>
-        <w:t xml:space="preserve"> </w:t>
-      </w:r>
-      <w:r>
-        <w:t xml:space="preserve">was common among GPS radio-collared caribou in the population (n = 29 adult</w:t>
-      </w:r>
-      <w:r>
-        <w:t xml:space="preserve"> </w:t>
-      </w:r>
-      <w:r>
-        <w:t xml:space="preserve">females; 1240g, GPS 4400M; Lotek Wireless Inc., Newmarket, Ontario, Canada). We</w:t>
-      </w:r>
-      <w:r>
-        <w:t xml:space="preserve"> </w:t>
-      </w:r>
-      <w:r>
-        <w:t xml:space="preserve">identified swimming events as two consecutive GPS (2-hour relocation rates)</w:t>
-      </w:r>
-      <w:r>
-        <w:t xml:space="preserve"> </w:t>
-      </w:r>
-      <w:r>
-        <w:t xml:space="preserve">locations from an individual occurred on different islands. Northeastern</w:t>
+        <w:t xml:space="preserve">Islands (Figure 1), a distance of at least 470 m which took ~9 minutes (~52 m</w:t>
+      </w:r>
+      <w:r>
+        <w:t xml:space="preserve"> </w:t>
+      </w:r>
+      <w:r>
+        <w:t xml:space="preserve">per minute). This observation prompted us to investigate whether swimming</w:t>
+      </w:r>
+      <w:r>
+        <w:t xml:space="preserve"> </w:t>
+      </w:r>
+      <w:r>
+        <w:t xml:space="preserve">behaviour was common among GPS radio-collared caribou in the population (n = 29</w:t>
+      </w:r>
+      <w:r>
+        <w:t xml:space="preserve"> </w:t>
+      </w:r>
+      <w:r>
+        <w:t xml:space="preserve">adult females; 1240g, GPS 4400M; Lotek Wireless Inc., Newmarket, Ontario,</w:t>
+      </w:r>
+      <w:r>
+        <w:t xml:space="preserve"> </w:t>
+      </w:r>
+      <w:r>
+        <w:t xml:space="preserve">Canada). We identified swimming events as two consecutive GPS (2-hour relocation</w:t>
+      </w:r>
+      <w:r>
+        <w:t xml:space="preserve"> </w:t>
+      </w:r>
+      <w:r>
+        <w:t xml:space="preserve">rates) locations from an individual occurred on different islands. Northeastern</w:t>
       </w:r>
       <w:r>
         <w:t xml:space="preserve"> </w:t>
@@ -362,22 +487,19 @@
         <w:t xml:space="preserve"> </w:t>
       </w:r>
       <w:r>
-        <w:t xml:space="preserve">data to the ice-free period of the year (April 1 - November 25)</w:t>
-      </w:r>
-      <w:r>
-        <w:t xml:space="preserve"> </w:t>
-      </w:r>
-      <w:r>
-        <w:t xml:space="preserve"> </w:t>
-      </w:r>
-      <w:r>
-        <w:t xml:space="preserve">and we identified three adult female caribou that collectively had 86</w:t>
-      </w:r>
-      <w:r>
-        <w:t xml:space="preserve"> </w:t>
-      </w:r>
-      <w:r>
-        <w:t xml:space="preserve">swimming events (Figure 2). In addition to our own visual and remotely sensed</w:t>
+        <w:t xml:space="preserve">data to the ice-free period of the year (April 1 - December 31) and we</w:t>
+      </w:r>
+      <w:r>
+        <w:t xml:space="preserve"> </w:t>
+      </w:r>
+      <w:r>
+        <w:t xml:space="preserve">identified 12 adult female caribou that collectively had 127 swimming events</w:t>
+      </w:r>
+      <w:r>
+        <w:t xml:space="preserve"> </w:t>
+      </w:r>
+      <w:r>
+        <w:t xml:space="preserve">over three years (Figure 2). In addition to our own visual and remotely sensed</w:t>
       </w:r>
       <w:r>
         <w:t xml:space="preserve"> </w:t>
@@ -389,7 +511,7 @@
         <w:t xml:space="preserve"> </w:t>
       </w:r>
       <w:r>
-        <w:t xml:space="preserve">swimming between islands on numerous occaisions.</w:t>
+        <w:t xml:space="preserve">swimming between islands on numerous occasions.</w:t>
       </w:r>
     </w:p>
     <w:p>
@@ -397,25 +519,58 @@
         <w:pStyle w:val="BodyText"/>
       </w:pPr>
       <w:r>
-        <w:t xml:space="preserve">In total, these 86 swimming events occured in month (n = Y), month (n = Y), and</w:t>
-      </w:r>
-      <w:r>
-        <w:t xml:space="preserve"> </w:t>
-      </w:r>
-      <w:r>
-        <w:t xml:space="preserve">month (n = Y), while the remaining events were in month, month, and month (n =</w:t>
-      </w:r>
-      <w:r>
-        <w:t xml:space="preserve"> </w:t>
-      </w:r>
-      <w:r>
-        <w:t xml:space="preserve">Y). On average, caribou swam between islands approximately ever 24 days, but</w:t>
-      </w:r>
-      <w:r>
-        <w:t xml:space="preserve"> </w:t>
-      </w:r>
-      <w:r>
-        <w:t xml:space="preserve">some individuals swam up to XX times per week/month/whatever.</w:t>
+        <w:t xml:space="preserve">In total, 127 swimming events occurred throughout the ice-free season,</w:t>
+      </w:r>
+      <w:r>
+        <w:t xml:space="preserve"> </w:t>
+      </w:r>
+      <w:r>
+        <w:t xml:space="preserve">with a peak in November. On average, caribou swam approximately 11</w:t>
+      </w:r>
+      <w:r>
+        <w:t xml:space="preserve"> </w:t>
+      </w:r>
+      <w:r>
+        <w:t xml:space="preserve">(range = 2-34) per year and remained on those islands</w:t>
+      </w:r>
+      <w:r>
+        <w:t xml:space="preserve"> </w:t>
+      </w:r>
+      <w:r>
+        <w:t xml:space="preserve">for approximately 30 (range = 0-724) days before swimming again. Caribou may swim between</w:t>
+      </w:r>
+      <w:r>
+        <w:t xml:space="preserve"> </w:t>
+      </w:r>
+      <w:r>
+        <w:t xml:space="preserve">islands in the ocean for similar reasons they swim in freshwater</w:t>
+      </w:r>
+      <w:r>
+        <w:t xml:space="preserve"> </w:t>
+      </w:r>
+      <w:r>
+        <w:t xml:space="preserve">(Leblond, St-Laurent, and Côté 2016)</w:t>
+      </w:r>
+      <w:r>
+        <w:t xml:space="preserve">.</w:t>
+      </w:r>
+      <w:r>
+        <w:t xml:space="preserve"> </w:t>
+      </w:r>
+      <w:r>
+        <w:t xml:space="preserve">We propose that one such explanation, the forage limitation hypothesis, is a</w:t>
+      </w:r>
+      <w:r>
+        <w:t xml:space="preserve"> </w:t>
+      </w:r>
+      <w:r>
+        <w:t xml:space="preserve">likely explanation for oceanic swimming for caribou that live on islands in the</w:t>
+      </w:r>
+      <w:r>
+        <w:t xml:space="preserve"> </w:t>
+      </w:r>
+      <w:r>
+        <w:t xml:space="preserve">Fogo Island archipelago.</w:t>
       </w:r>
       <w:r>
         <w:t xml:space="preserve"> </w:t>
@@ -426,61 +581,124 @@
         <w:pStyle w:val="BodyText"/>
       </w:pPr>
       <w:r>
-        <w:t xml:space="preserve">Caribou may swim between islands in the ocean for similar reasons that drive</w:t>
-      </w:r>
-      <w:r>
-        <w:t xml:space="preserve"> </w:t>
-      </w:r>
-      <w:r>
-        <w:t xml:space="preserve">caribou swimming in freshwater</w:t>
-      </w:r>
-      <w:r>
-        <w:t xml:space="preserve"> </w:t>
-      </w:r>
-      <w:r>
-        <w:t xml:space="preserve">(Leblond, St-Laurent, and Côté 2016)</w:t>
-      </w:r>
-      <w:r>
-        <w:t xml:space="preserve">. We present two</w:t>
-      </w:r>
-      <w:r>
-        <w:t xml:space="preserve"> </w:t>
-      </w:r>
-      <w:r>
-        <w:t xml:space="preserve">explanations for these swimming events, forage limitation</w:t>
-      </w:r>
-      <w:r>
-        <w:t xml:space="preserve"> </w:t>
-      </w:r>
-      <w:r>
-        <w:t xml:space="preserve">(Miller 2002)</w:t>
-      </w:r>
-      <w:r>
-        <w:t xml:space="preserve"> </w:t>
-      </w:r>
-      <w:r>
-        <w:t xml:space="preserve">and</w:t>
-      </w:r>
-      <w:r>
-        <w:t xml:space="preserve"> </w:t>
-      </w:r>
-      <w:r>
-        <w:t xml:space="preserve">predator avoidance</w:t>
-      </w:r>
-      <w:r>
-        <w:t xml:space="preserve"> </w:t>
-      </w:r>
-      <w:r>
-        <w:t xml:space="preserve">(Jeffery, Otto, and Phillips 2007)</w:t>
-      </w:r>
-      <w:r>
-        <w:t xml:space="preserve">, and discuss why these swimming events</w:t>
-      </w:r>
-      <w:r>
-        <w:t xml:space="preserve"> </w:t>
-      </w:r>
-      <w:r>
-        <w:t xml:space="preserve">appear to be relatively commonplace in the population.</w:t>
+        <w:t xml:space="preserve">Forage limitation and over-grazing is a major concern for caribou populations</w:t>
+      </w:r>
+      <w:r>
+        <w:t xml:space="preserve"> </w:t>
+      </w:r>
+      <w:r>
+        <w:t xml:space="preserve">(Schaefer et al. 2016)</w:t>
+      </w:r>
+      <w:r>
+        <w:t xml:space="preserve"> </w:t>
+      </w:r>
+      <w:r>
+        <w:t xml:space="preserve">and could explain movement between islands. Conspecific</w:t>
+      </w:r>
+      <w:r>
+        <w:t xml:space="preserve"> </w:t>
+      </w:r>
+      <w:r>
+        <w:t xml:space="preserve">competition for resources driven by reduced foraging opportunities can decrease</w:t>
+      </w:r>
+      <w:r>
+        <w:t xml:space="preserve"> </w:t>
+      </w:r>
+      <w:r>
+        <w:t xml:space="preserve">reproductive success of adult females</w:t>
+      </w:r>
+      <w:r>
+        <w:t xml:space="preserve"> </w:t>
+      </w:r>
+      <w:r>
+        <w:t xml:space="preserve">(Schaefer et al. 2016)</w:t>
+      </w:r>
+      <w:r>
+        <w:t xml:space="preserve">. Forage scarcity has been</w:t>
+      </w:r>
+      <w:r>
+        <w:t xml:space="preserve"> </w:t>
+      </w:r>
+      <w:r>
+        <w:t xml:space="preserve">proposed as a potential reason for caribou moving between arctic islands on the</w:t>
+      </w:r>
+      <w:r>
+        <w:t xml:space="preserve"> </w:t>
+      </w:r>
+      <w:r>
+        <w:t xml:space="preserve">sea-ice in winter</w:t>
+      </w:r>
+      <w:r>
+        <w:t xml:space="preserve"> </w:t>
+      </w:r>
+      <w:r>
+        <w:t xml:space="preserve">(Miller, Russell, and Gunn 1977)</w:t>
+      </w:r>
+      <w:r>
+        <w:t xml:space="preserve">. Caribou were introduced to Fogo Island (n = 26</w:t>
+      </w:r>
+      <w:r>
+        <w:t xml:space="preserve"> </w:t>
+      </w:r>
+      <w:r>
+        <w:t xml:space="preserve">animals between 1964–67) and Change Island (n = 5 animals in 1964) from</w:t>
+      </w:r>
+      <w:r>
+        <w:t xml:space="preserve"> </w:t>
+      </w:r>
+      <w:r>
+        <w:t xml:space="preserve">Newfoundland as part of a series of translocations and introductions throughout</w:t>
+      </w:r>
+      <w:r>
+        <w:t xml:space="preserve"> </w:t>
+      </w:r>
+      <w:r>
+        <w:t xml:space="preserve">the province (Bergerud &amp; Mercer 1989). It is unknown when caribou began</w:t>
+      </w:r>
+      <w:r>
+        <w:t xml:space="preserve"> </w:t>
+      </w:r>
+      <w:r>
+        <w:t xml:space="preserve">colonizing nearby islands, but given that some are small, over-grazing by newly</w:t>
+      </w:r>
+      <w:r>
+        <w:t xml:space="preserve"> </w:t>
+      </w:r>
+      <w:r>
+        <w:t xml:space="preserve">arrived caribou may rapidly deplete forage on an annual cycle</w:t>
+      </w:r>
+      <w:r>
+        <w:t xml:space="preserve"> </w:t>
+      </w:r>
+      <w:r>
+        <w:t xml:space="preserve">(Bergerud, Ferguson, and Butler 1990)</w:t>
+      </w:r>
+      <w:r>
+        <w:t xml:space="preserve">. Although</w:t>
+      </w:r>
+      <w:r>
+        <w:t xml:space="preserve"> </w:t>
+      </w:r>
+      <w:r>
+        <w:t xml:space="preserve">unconfirmed, it is also possible that Fogo Island has experienced forage</w:t>
+      </w:r>
+      <w:r>
+        <w:t xml:space="preserve"> </w:t>
+      </w:r>
+      <w:r>
+        <w:t xml:space="preserve">depletion since the introduction of caribou in the 1960s. More likely, however,</w:t>
+      </w:r>
+      <w:r>
+        <w:t xml:space="preserve"> </w:t>
+      </w:r>
+      <w:r>
+        <w:t xml:space="preserve">is fine-scale competition for foraging resources that drives caribou to swim to</w:t>
+      </w:r>
+      <w:r>
+        <w:t xml:space="preserve"> </w:t>
+      </w:r>
+      <w:r>
+        <w:t xml:space="preserve">new islands.</w:t>
       </w:r>
     </w:p>
     <w:p>
@@ -488,10 +706,85 @@
         <w:pStyle w:val="BodyText"/>
       </w:pPr>
       <w:r>
-        <w:rPr>
-          <w:b/>
-        </w:rPr>
-        <w:t xml:space="preserve">Forage limitation</w:t>
+        <w:t xml:space="preserve">Movement between islands requires caribou to assess the trade-off associated</w:t>
+      </w:r>
+      <w:r>
+        <w:t xml:space="preserve"> </w:t>
+      </w:r>
+      <w:r>
+        <w:t xml:space="preserve">with swimming. This trade-off can be understood as density-dependent habitat</w:t>
+      </w:r>
+      <w:r>
+        <w:t xml:space="preserve"> </w:t>
+      </w:r>
+      <w:r>
+        <w:t xml:space="preserve">selection governed by the Ideal Free Distribution</w:t>
+      </w:r>
+      <w:r>
+        <w:t xml:space="preserve"> </w:t>
+      </w:r>
+      <w:r>
+        <w:t xml:space="preserve">(Morris 1987; Bradbury, Vehrencamp, and Clifton 2015)</w:t>
+      </w:r>
+      <w:r>
+        <w:t xml:space="preserve">.</w:t>
+      </w:r>
+      <w:r>
+        <w:t xml:space="preserve"> </w:t>
+      </w:r>
+      <w:r>
+        <w:t xml:space="preserve">Ideal Free Distribution theory predicts a fitness equilibrium: when the density</w:t>
+      </w:r>
+      <w:r>
+        <w:t xml:space="preserve"> </w:t>
+      </w:r>
+      <w:r>
+        <w:t xml:space="preserve">in a given habitat patch has exceeded the optimum for fitness within that patch,</w:t>
+      </w:r>
+      <w:r>
+        <w:t xml:space="preserve"> </w:t>
+      </w:r>
+      <w:r>
+        <w:t xml:space="preserve">animals should relocate and settle new habitat patches, so that fitness is equal</w:t>
+      </w:r>
+      <w:r>
+        <w:t xml:space="preserve"> </w:t>
+      </w:r>
+      <w:r>
+        <w:t xml:space="preserve">across all patches</w:t>
+      </w:r>
+      <w:r>
+        <w:t xml:space="preserve"> </w:t>
+      </w:r>
+      <w:r>
+        <w:t xml:space="preserve">(Bradbury, Vehrencamp, and Clifton 2015)</w:t>
+      </w:r>
+      <w:r>
+        <w:t xml:space="preserve">. Islands act as discrete habitat patches in</w:t>
+      </w:r>
+      <w:r>
+        <w:t xml:space="preserve"> </w:t>
+      </w:r>
+      <w:r>
+        <w:t xml:space="preserve">this case, but the costs associated with swimming create a trade-off when moving</w:t>
+      </w:r>
+      <w:r>
+        <w:t xml:space="preserve"> </w:t>
+      </w:r>
+      <w:r>
+        <w:t xml:space="preserve">between patches. For caribou in the Fogo Island archipelago, the role of forage</w:t>
+      </w:r>
+      <w:r>
+        <w:t xml:space="preserve"> </w:t>
+      </w:r>
+      <w:r>
+        <w:t xml:space="preserve">limitation in animal habitat selection patterns remains unknown, but swimming</w:t>
+      </w:r>
+      <w:r>
+        <w:t xml:space="preserve"> </w:t>
+      </w:r>
+      <w:r>
+        <w:t xml:space="preserve">between islands may be at least partially governed by density-dependent habitat selection.</w:t>
       </w:r>
     </w:p>
     <w:p>
@@ -499,88 +792,73 @@
         <w:pStyle w:val="BodyText"/>
       </w:pPr>
       <w:r>
-        <w:t xml:space="preserve">Forage limitation and over-grazing is a major concern for caribou populations</w:t>
-      </w:r>
-      <w:r>
-        <w:t xml:space="preserve"> </w:t>
-      </w:r>
-      <w:r>
-        <w:t xml:space="preserve">(Schaefer et al. 2016)</w:t>
-      </w:r>
-      <w:r>
-        <w:t xml:space="preserve"> </w:t>
-      </w:r>
-      <w:r>
-        <w:t xml:space="preserve">and could explain movement between islands. Conspecific</w:t>
-      </w:r>
-      <w:r>
-        <w:t xml:space="preserve"> </w:t>
-      </w:r>
-      <w:r>
-        <w:t xml:space="preserve">competition for resources driven by reduced foraging opportunities can decrease</w:t>
-      </w:r>
-      <w:r>
-        <w:t xml:space="preserve"> </w:t>
-      </w:r>
-      <w:r>
-        <w:t xml:space="preserve">reproductive success of adult females</w:t>
-      </w:r>
-      <w:r>
-        <w:t xml:space="preserve"> </w:t>
-      </w:r>
-      <w:r>
-        <w:t xml:space="preserve">(Schaefer et al. 2016)</w:t>
-      </w:r>
-      <w:r>
-        <w:t xml:space="preserve">. Forage scarcity has been</w:t>
-      </w:r>
-      <w:r>
-        <w:t xml:space="preserve"> </w:t>
-      </w:r>
-      <w:r>
-        <w:t xml:space="preserve">proposed as a potential reason for caribou moving between arctic islands on the</w:t>
-      </w:r>
-      <w:r>
-        <w:t xml:space="preserve"> </w:t>
-      </w:r>
-      <w:r>
-        <w:t xml:space="preserve">sea-ice in winter</w:t>
-      </w:r>
-      <w:r>
-        <w:t xml:space="preserve"> </w:t>
-      </w:r>
-      <w:r>
-        <w:t xml:space="preserve">(Miller, Russell, and Gunn 1977)</w:t>
-      </w:r>
-      <w:r>
-        <w:t xml:space="preserve">. For very small islands, over-grazing by newly</w:t>
-      </w:r>
-      <w:r>
-        <w:t xml:space="preserve"> </w:t>
-      </w:r>
-      <w:r>
-        <w:t xml:space="preserve">arrived caribou may rapidly deplete forage</w:t>
-      </w:r>
-      <w:r>
-        <w:t xml:space="preserve"> </w:t>
-      </w:r>
-      <w:r>
-        <w:t xml:space="preserve">(Bergerud, Ferguson, and Butler 1990)</w:t>
-      </w:r>
-      <w:r>
-        <w:t xml:space="preserve">. Without sea ice,</w:t>
-      </w:r>
-      <w:r>
-        <w:t xml:space="preserve"> </w:t>
-      </w:r>
-      <w:r>
-        <w:t xml:space="preserve">movement from the mainland to an island, or between islands, requires caribou to</w:t>
-      </w:r>
-      <w:r>
-        <w:t xml:space="preserve"> </w:t>
-      </w:r>
-      <w:r>
-        <w:t xml:space="preserve">assess the trade-off associated with swimming.</w:t>
+        <w:t xml:space="preserve">In total, 12 of 29 collared female caribou swam between islands in the Fogo</w:t>
+      </w:r>
+      <w:r>
+        <w:t xml:space="preserve"> </w:t>
+      </w:r>
+      <w:r>
+        <w:t xml:space="preserve">archipelago. Only 3 of these 12 individuals had more than 10 swimming</w:t>
+      </w:r>
+      <w:r>
+        <w:t xml:space="preserve"> </w:t>
+      </w:r>
+      <w:r>
+        <w:t xml:space="preserve">events, suggesting that for ~10% of narjed individuals swimming is relatively</w:t>
+      </w:r>
+      <w:r>
+        <w:t xml:space="preserve"> </w:t>
+      </w:r>
+      <w:r>
+        <w:t xml:space="preserve">common, on average occurring approximately every 15 days during</w:t>
+      </w:r>
+      <w:r>
+        <w:t xml:space="preserve"> </w:t>
+      </w:r>
+      <w:r>
+        <w:t xml:space="preserve">ice-free seasons. We did not detect any swimming events for the remaining 17</w:t>
+      </w:r>
+      <w:r>
+        <w:t xml:space="preserve"> </w:t>
+      </w:r>
+      <w:r>
+        <w:t xml:space="preserve">individuals. It remains unclear whether these individuals do not swim, or</w:t>
+      </w:r>
+      <w:r>
+        <w:t xml:space="preserve"> </w:t>
+      </w:r>
+      <w:r>
+        <w:t xml:space="preserve">whether swimming is rare for most caribou. Overall, there appears to be three</w:t>
+      </w:r>
+      <w:r>
+        <w:t xml:space="preserve"> </w:t>
+      </w:r>
+      <w:r>
+        <w:t xml:space="preserve">groups of individuals: those that swim often (n = 3, every ~15 days), those that</w:t>
+      </w:r>
+      <w:r>
+        <w:t xml:space="preserve"> </w:t>
+      </w:r>
+      <w:r>
+        <w:t xml:space="preserve">swim occasionally (n = 9, every ~42 days), and those that never swam (n = 17). We are also</w:t>
+      </w:r>
+      <w:r>
+        <w:t xml:space="preserve"> </w:t>
+      </w:r>
+      <w:r>
+        <w:t xml:space="preserve">unable to draw conclusions about the prevalence of swimming in the ocean by male</w:t>
+      </w:r>
+      <w:r>
+        <w:t xml:space="preserve"> </w:t>
+      </w:r>
+      <w:r>
+        <w:t xml:space="preserve">caribou: our initial visual observation was of an adult male, but our GPS data</w:t>
+      </w:r>
+      <w:r>
+        <w:t xml:space="preserve"> </w:t>
+      </w:r>
+      <w:r>
+        <w:t xml:space="preserve">only included females.</w:t>
       </w:r>
     </w:p>
     <w:p>
@@ -588,85 +866,73 @@
         <w:pStyle w:val="BodyText"/>
       </w:pPr>
       <w:r>
-        <w:t xml:space="preserve">This trade-off can be understood as density-dependent habitat selection governed</w:t>
-      </w:r>
-      <w:r>
-        <w:t xml:space="preserve"> </w:t>
-      </w:r>
-      <w:r>
-        <w:t xml:space="preserve">by the Ideal Free Distribution</w:t>
-      </w:r>
-      <w:r>
-        <w:t xml:space="preserve"> </w:t>
-      </w:r>
-      <w:r>
-        <w:t xml:space="preserve">(Morris 1987; Bradbury, Vehrencamp, and Clifton 2015)</w:t>
-      </w:r>
-      <w:r>
-        <w:t xml:space="preserve">. Ideal Free</w:t>
-      </w:r>
-      <w:r>
-        <w:t xml:space="preserve"> </w:t>
-      </w:r>
-      <w:r>
-        <w:t xml:space="preserve">Distribution theory predicts a fitness equilibrium: when the density in a given</w:t>
-      </w:r>
-      <w:r>
-        <w:t xml:space="preserve"> </w:t>
-      </w:r>
-      <w:r>
-        <w:t xml:space="preserve">habitat patch has exceeded the optimum for fitness within that patch, animals</w:t>
-      </w:r>
-      <w:r>
-        <w:t xml:space="preserve"> </w:t>
-      </w:r>
-      <w:r>
-        <w:t xml:space="preserve">should relocate and settle new habitat patches, so that fitness is equal across</w:t>
-      </w:r>
-      <w:r>
-        <w:t xml:space="preserve"> </w:t>
-      </w:r>
-      <w:r>
-        <w:t xml:space="preserve">all patches</w:t>
-      </w:r>
-      <w:r>
-        <w:t xml:space="preserve"> </w:t>
-      </w:r>
-      <w:r>
-        <w:t xml:space="preserve">(Bradbury, Vehrencamp, and Clifton 2015)</w:t>
-      </w:r>
-      <w:r>
-        <w:t xml:space="preserve">. Islands act as discrete habitat patches in</w:t>
-      </w:r>
-      <w:r>
-        <w:t xml:space="preserve"> </w:t>
-      </w:r>
-      <w:r>
-        <w:t xml:space="preserve">this case, but the costs associated with swimming create a trade-off when moving</w:t>
-      </w:r>
-      <w:r>
-        <w:t xml:space="preserve"> </w:t>
-      </w:r>
-      <w:r>
-        <w:t xml:space="preserve">between patches. For caribou in the Fogo Island archipelago, the role of forage</w:t>
-      </w:r>
-      <w:r>
-        <w:t xml:space="preserve"> </w:t>
-      </w:r>
-      <w:r>
-        <w:t xml:space="preserve">limitation in animal habitat selection patterns remains unknown,</w:t>
-      </w:r>
-      <w:r>
-        <w:t xml:space="preserve"> </w:t>
-      </w:r>
-      <w:r>
-        <w:t xml:space="preserve">but swimming between islands may in part be explained by forage limitation and</w:t>
-      </w:r>
-      <w:r>
-        <w:t xml:space="preserve"> </w:t>
-      </w:r>
-      <w:r>
-        <w:t xml:space="preserve">conspecific competition.</w:t>
+        <w:t xml:space="preserve">Regardless, oceanic swimming is relatively common among a minority of</w:t>
+      </w:r>
+      <w:r>
+        <w:t xml:space="preserve"> </w:t>
+      </w:r>
+      <w:r>
+        <w:t xml:space="preserve">marked caribou. Of the three collared individuals that swam the most, two were collared on</w:t>
+      </w:r>
+      <w:r>
+        <w:t xml:space="preserve"> </w:t>
+      </w:r>
+      <w:r>
+        <w:t xml:space="preserve">Western Indian Island and the third was collared on Fogo Island. Inter-island</w:t>
+      </w:r>
+      <w:r>
+        <w:t xml:space="preserve"> </w:t>
+      </w:r>
+      <w:r>
+        <w:t xml:space="preserve">distances between Western and Eastern Indian Islands, and the smaller islands</w:t>
+      </w:r>
+      <w:r>
+        <w:t xml:space="preserve"> </w:t>
+      </w:r>
+      <w:r>
+        <w:t xml:space="preserve">around them, are shorter than those between Fogo Island and others (Figure 2).</w:t>
+      </w:r>
+      <w:r>
+        <w:t xml:space="preserve"> </w:t>
+      </w:r>
+      <w:r>
+        <w:t xml:space="preserve">Individuals that were born on or spend more time on these smaller islands may</w:t>
+      </w:r>
+      <w:r>
+        <w:t xml:space="preserve"> </w:t>
+      </w:r>
+      <w:r>
+        <w:t xml:space="preserve">swim between them more frequently than animals that spend most of their time on</w:t>
+      </w:r>
+      <w:r>
+        <w:t xml:space="preserve"> </w:t>
+      </w:r>
+      <w:r>
+        <w:t xml:space="preserve">Fogo Island. The forage limitation hypothesis is generally thought to apply</w:t>
+      </w:r>
+      <w:r>
+        <w:t xml:space="preserve"> </w:t>
+      </w:r>
+      <w:r>
+        <w:t xml:space="preserve">uniformly across populations, but individual caribou could evaluate the costs</w:t>
+      </w:r>
+      <w:r>
+        <w:t xml:space="preserve"> </w:t>
+      </w:r>
+      <w:r>
+        <w:t xml:space="preserve">and benefits of swimming to another island differently. It is possible that some</w:t>
+      </w:r>
+      <w:r>
+        <w:t xml:space="preserve"> </w:t>
+      </w:r>
+      <w:r>
+        <w:t xml:space="preserve">individuals, in our case ~10%, considered swimming to be less costly or</w:t>
+      </w:r>
+      <w:r>
+        <w:t xml:space="preserve"> </w:t>
+      </w:r>
+      <w:r>
+        <w:t xml:space="preserve">perceived competition or predation more acutely than their conspecifics.</w:t>
       </w:r>
     </w:p>
     <w:p>
@@ -674,10 +940,121 @@
         <w:pStyle w:val="BodyText"/>
       </w:pPr>
       <w:r>
-        <w:rPr>
-          <w:b/>
-        </w:rPr>
-        <w:t xml:space="preserve">Predator avoidance</w:t>
+        <w:t xml:space="preserve">For several decades after their introduction to Fogo Island, the caribou</w:t>
+      </w:r>
+      <w:r>
+        <w:t xml:space="preserve"> </w:t>
+      </w:r>
+      <w:r>
+        <w:t xml:space="preserve">population did not exceed ~100 individuals</w:t>
+      </w:r>
+      <w:r>
+        <w:t xml:space="preserve"> </w:t>
+      </w:r>
+      <w:r>
+        <w:t xml:space="preserve">(Bergerud and Mercer 1989, Newfoundland and</w:t>
+      </w:r>
+      <w:r>
+        <w:t xml:space="preserve"> </w:t>
+      </w:r>
+      <w:r>
+        <w:t xml:space="preserve">Labrador Wildlife Division, unpublished data)</w:t>
+      </w:r>
+      <w:r>
+        <w:t xml:space="preserve">. During the 1990s, population</w:t>
+      </w:r>
+      <w:r>
+        <w:t xml:space="preserve"> </w:t>
+      </w:r>
+      <w:r>
+        <w:t xml:space="preserve">density reached 300 animals and it is unknown when caribou began to occupy other</w:t>
+      </w:r>
+      <w:r>
+        <w:t xml:space="preserve"> </w:t>
+      </w:r>
+      <w:r>
+        <w:t xml:space="preserve">islands, anecdotal evidence suggests it was during the 1990s. We surmise that as</w:t>
+      </w:r>
+      <w:r>
+        <w:t xml:space="preserve"> </w:t>
+      </w:r>
+      <w:r>
+        <w:t xml:space="preserve">competition among conspecifics increased along with population size,</w:t>
+      </w:r>
+      <w:r>
+        <w:t xml:space="preserve"> </w:t>
+      </w:r>
+      <w:r>
+        <w:t xml:space="preserve">density-dependent habitat selection resulted in expansion of the population to</w:t>
+      </w:r>
+      <w:r>
+        <w:t xml:space="preserve"> </w:t>
+      </w:r>
+      <w:r>
+        <w:t xml:space="preserve">nearby islands. Following Ideal Free Distribution theory, caribou should swim to</w:t>
+      </w:r>
+      <w:r>
+        <w:t xml:space="preserve"> </w:t>
+      </w:r>
+      <w:r>
+        <w:t xml:space="preserve">new islands when the average fitness of individuals on the starting island</w:t>
+      </w:r>
+      <w:r>
+        <w:t xml:space="preserve"> </w:t>
+      </w:r>
+      <w:r>
+        <w:t xml:space="preserve">exceeds the density-fitness equilibrium</w:t>
+      </w:r>
+      <w:r>
+        <w:t xml:space="preserve"> </w:t>
+      </w:r>
+      <w:r>
+        <w:t xml:space="preserve">(Morris 1987)</w:t>
+      </w:r>
+      <w:r>
+        <w:t xml:space="preserve">. While this is an ultimate</w:t>
+      </w:r>
+      <w:r>
+        <w:t xml:space="preserve"> </w:t>
+      </w:r>
+      <w:r>
+        <w:t xml:space="preserve">explanation, our data suggest caribou only remain on smaller islands for a few</w:t>
+      </w:r>
+      <w:r>
+        <w:t xml:space="preserve"> </w:t>
+      </w:r>
+      <w:r>
+        <w:t xml:space="preserve">days at a time, so the fitness equilibrium remains a theoretical construct. More</w:t>
+      </w:r>
+      <w:r>
+        <w:t xml:space="preserve"> </w:t>
+      </w:r>
+      <w:r>
+        <w:t xml:space="preserve">likely, however, is that fine-scale competition, density-dependent habitat</w:t>
+      </w:r>
+      <w:r>
+        <w:t xml:space="preserve"> </w:t>
+      </w:r>
+      <w:r>
+        <w:t xml:space="preserve">selection, and forage depletion drives individuals to peridiodically swim</w:t>
+      </w:r>
+      <w:r>
+        <w:t xml:space="preserve"> </w:t>
+      </w:r>
+      <w:r>
+        <w:t xml:space="preserve">between islands. Given the presumed low density of coyotes on Fogo Island and</w:t>
+      </w:r>
+      <w:r>
+        <w:t xml:space="preserve"> </w:t>
+      </w:r>
+      <w:r>
+        <w:t xml:space="preserve">the minimal risk they pose, predation risk does not appear to be a major driver</w:t>
+      </w:r>
+      <w:r>
+        <w:t xml:space="preserve"> </w:t>
+      </w:r>
+      <w:r>
+        <w:t xml:space="preserve">of swimming.</w:t>
       </w:r>
     </w:p>
     <w:p>
@@ -685,521 +1062,6 @@
         <w:pStyle w:val="BodyText"/>
       </w:pPr>
       <w:r>
-        <w:t xml:space="preserve">Predator avoidance could also contribute to swimming behaviour of caribou</w:t>
-      </w:r>
-      <w:r>
-        <w:t xml:space="preserve"> </w:t>
-      </w:r>
-      <w:r>
-        <w:t xml:space="preserve">(Miller 2002)</w:t>
-      </w:r>
-      <w:r>
-        <w:t xml:space="preserve">. During calving, female caribou are known to swim to small islands</w:t>
-      </w:r>
-      <w:r>
-        <w:t xml:space="preserve"> </w:t>
-      </w:r>
-      <w:r>
-        <w:t xml:space="preserve">in freshwater lakes and give birth, or with their calves after birth, to avoid</w:t>
-      </w:r>
-      <w:r>
-        <w:t xml:space="preserve"> </w:t>
-      </w:r>
-      <w:r>
-        <w:t xml:space="preserve">predation</w:t>
-      </w:r>
-      <w:r>
-        <w:t xml:space="preserve"> </w:t>
-      </w:r>
-      <w:r>
-        <w:t xml:space="preserve">(Bergerud 1985)</w:t>
-      </w:r>
-      <w:r>
-        <w:t xml:space="preserve">. The use of shoreline habitat in summer is considered</w:t>
-      </w:r>
-      <w:r>
-        <w:t xml:space="preserve"> </w:t>
-      </w:r>
-      <w:r>
-        <w:t xml:space="preserve">an effective anti-predator calving strategy by allowing for swimming to islands</w:t>
-      </w:r>
-      <w:r>
-        <w:t xml:space="preserve"> </w:t>
-      </w:r>
-      <w:r>
-        <w:t xml:space="preserve">or peninsulas as a predation avoidance flight response</w:t>
-      </w:r>
-      <w:r>
-        <w:t xml:space="preserve"> </w:t>
-      </w:r>
-      <w:r>
-        <w:t xml:space="preserve">(Bergerud, Ferguson, and Butler 1990)</w:t>
-      </w:r>
-      <w:r>
-        <w:t xml:space="preserve">. The use</w:t>
-      </w:r>
-      <w:r>
-        <w:t xml:space="preserve"> </w:t>
-      </w:r>
-      <w:r>
-        <w:t xml:space="preserve">of water, and by association occasionally swimming, is therefore part of the</w:t>
-      </w:r>
-      <w:r>
-        <w:t xml:space="preserve"> </w:t>
-      </w:r>
-      <w:r>
-        <w:t xml:space="preserve">fine-scale interactions between caribou and their predators and the use of</w:t>
-      </w:r>
-      <w:r>
-        <w:t xml:space="preserve"> </w:t>
-      </w:r>
-      <w:r>
-        <w:t xml:space="preserve">islands appears to be an effective anti-predator strategy.</w:t>
-      </w:r>
-    </w:p>
-    <w:p>
-      <w:pPr>
-        <w:pStyle w:val="BodyText"/>
-      </w:pPr>
-      <w:r>
-        <w:t xml:space="preserve">Historic predators of caribou such as wolves (</w:t>
-      </w:r>
-      <w:r>
-        <w:rPr>
-          <w:i/>
-        </w:rPr>
-        <w:t xml:space="preserve">Canis lupus</w:t>
-      </w:r>
-      <w:r>
-        <w:t xml:space="preserve">) and black bears</w:t>
-      </w:r>
-      <w:r>
-        <w:t xml:space="preserve"> </w:t>
-      </w:r>
-      <w:r>
-        <w:t xml:space="preserve">(</w:t>
-      </w:r>
-      <w:r>
-        <w:rPr>
-          <w:i/>
-        </w:rPr>
-        <w:t xml:space="preserve">Ursus americanus</w:t>
-      </w:r>
-      <w:r>
-        <w:t xml:space="preserve">) are not present in the Fogo Island archipelago, thus</w:t>
-      </w:r>
-      <w:r>
-        <w:t xml:space="preserve"> </w:t>
-      </w:r>
-      <w:r>
-        <w:t xml:space="preserve">leaving coyotes (</w:t>
-      </w:r>
-      <w:r>
-        <w:rPr>
-          <w:i/>
-        </w:rPr>
-        <w:t xml:space="preserve">Canis latrans</w:t>
-      </w:r>
-      <w:r>
-        <w:t xml:space="preserve">) as the top predator. Predation by coyotes on</w:t>
-      </w:r>
-      <w:r>
-        <w:t xml:space="preserve"> </w:t>
-      </w:r>
-      <w:r>
-        <w:t xml:space="preserve">adult caribou is relatively rare</w:t>
-      </w:r>
-      <w:r>
-        <w:t xml:space="preserve"> </w:t>
-      </w:r>
-      <w:r>
-        <w:t xml:space="preserve">(Bastille-Rousseau et al. 2016)</w:t>
-      </w:r>
-      <w:r>
-        <w:t xml:space="preserve">, so the potential</w:t>
-      </w:r>
-      <w:r>
-        <w:t xml:space="preserve"> </w:t>
-      </w:r>
-      <w:r>
-        <w:t xml:space="preserve">effect of predators on caribou swimming behaviour is limited to non-consumptive</w:t>
-      </w:r>
-      <w:r>
-        <w:t xml:space="preserve"> </w:t>
-      </w:r>
-      <w:r>
-        <w:t xml:space="preserve">effects associated with encounters and subsequent flight response. Adult females</w:t>
-      </w:r>
-      <w:r>
-        <w:t xml:space="preserve"> </w:t>
-      </w:r>
-      <w:r>
-        <w:t xml:space="preserve">with calves at heel may be an exception because calves are highly susceptible to</w:t>
-      </w:r>
-      <w:r>
-        <w:t xml:space="preserve"> </w:t>
-      </w:r>
-      <w:r>
-        <w:t xml:space="preserve">coyotes</w:t>
-      </w:r>
-      <w:r>
-        <w:t xml:space="preserve"> </w:t>
-      </w:r>
-      <w:r>
-        <w:t xml:space="preserve">(Rayl et al. 2014)</w:t>
-      </w:r>
-      <w:r>
-        <w:t xml:space="preserve">, but the energetic costs for calves to swim in the ocean is</w:t>
-      </w:r>
-      <w:r>
-        <w:t xml:space="preserve"> </w:t>
-      </w:r>
-      <w:r>
-        <w:t xml:space="preserve">likely far greater than adults. As one might expect, none</w:t>
-      </w:r>
-      <w:r>
-        <w:t xml:space="preserve"> </w:t>
-      </w:r>
-      <w:r>
-        <w:t xml:space="preserve"> </w:t>
-      </w:r>
-      <w:r>
-        <w:t xml:space="preserve">of the</w:t>
-      </w:r>
-      <w:r>
-        <w:t xml:space="preserve"> </w:t>
-      </w:r>
-      <w:r>
-        <w:t xml:space="preserve">86 swimming events we observed occurred in the weeks after calves were born,</w:t>
-      </w:r>
-      <w:r>
-        <w:t xml:space="preserve"> </w:t>
-      </w:r>
-      <w:r>
-        <w:t xml:space="preserve">suggesting swimming with in the ocean with a calf-at-heel is likely more risky</w:t>
-      </w:r>
-      <w:r>
-        <w:t xml:space="preserve"> </w:t>
-      </w:r>
-      <w:r>
-        <w:t xml:space="preserve">than other predator avoidance behaviours.</w:t>
-      </w:r>
-    </w:p>
-    <w:p>
-      <w:pPr>
-        <w:pStyle w:val="BodyText"/>
-      </w:pPr>
-      <w:r>
-        <w:rPr>
-          <w:b/>
-        </w:rPr>
-        <w:t xml:space="preserve">Individual variation</w:t>
-      </w:r>
-    </w:p>
-    <w:p>
-      <w:pPr>
-        <w:pStyle w:val="BodyText"/>
-      </w:pPr>
-      <w:r>
-        <w:t xml:space="preserve">In total, 3 of 29 collared female caribou swam between islands in the Fogo</w:t>
-      </w:r>
-      <w:r>
-        <w:t xml:space="preserve"> </w:t>
-      </w:r>
-      <w:r>
-        <w:t xml:space="preserve">archipelago. These swimming events were relatively frequent, on average occuring</w:t>
-      </w:r>
-      <w:r>
-        <w:t xml:space="preserve"> </w:t>
-      </w:r>
-      <w:r>
-        <w:t xml:space="preserve">once every 24</w:t>
-      </w:r>
-      <w:r>
-        <w:t xml:space="preserve"> </w:t>
-      </w:r>
-      <w:r>
-        <w:t xml:space="preserve"> </w:t>
-      </w:r>
-      <w:r>
-        <w:t xml:space="preserve">days during ice-free seasons. However, despite</w:t>
-      </w:r>
-      <w:r>
-        <w:t xml:space="preserve"> </w:t>
-      </w:r>
-      <w:r>
-        <w:t xml:space="preserve">relatively frequent swimming events for these three individuals, we were unable</w:t>
-      </w:r>
-      <w:r>
-        <w:t xml:space="preserve"> </w:t>
-      </w:r>
-      <w:r>
-        <w:t xml:space="preserve">to identify any swimming events for the other 26 collared females. It remains</w:t>
-      </w:r>
-      <w:r>
-        <w:t xml:space="preserve"> </w:t>
-      </w:r>
-      <w:r>
-        <w:t xml:space="preserve">unclear why ocean swimming is relatively common among ~10% of our marked</w:t>
-      </w:r>
-      <w:r>
-        <w:t xml:space="preserve"> </w:t>
-      </w:r>
-      <w:r>
-        <w:t xml:space="preserve">population, while the other 90% never swam. Of the three collared individuals,</w:t>
-      </w:r>
-      <w:r>
-        <w:t xml:space="preserve"> </w:t>
-      </w:r>
-      <w:r>
-        <w:t xml:space="preserve">two were collared on Western Indian Island and the third was collared on Fogo</w:t>
-      </w:r>
-      <w:r>
-        <w:t xml:space="preserve"> </w:t>
-      </w:r>
-      <w:r>
-        <w:t xml:space="preserve">Island. It is possible that individuals born on, or that live on, Eastern and</w:t>
-      </w:r>
-      <w:r>
-        <w:t xml:space="preserve"> </w:t>
-      </w:r>
-      <w:r>
-        <w:t xml:space="preserve">Western Indian Island swim are more likely to swim between islands because</w:t>
-      </w:r>
-      <w:r>
-        <w:t xml:space="preserve"> </w:t>
-      </w:r>
-      <w:r>
-        <w:t xml:space="preserve">inter-island distances are shorter than between Western Indian and Fogo Islands</w:t>
-      </w:r>
-      <w:r>
-        <w:t xml:space="preserve"> </w:t>
-      </w:r>
-      <w:r>
-        <w:t xml:space="preserve">(Figure 2). Furthermore, it is unclear whether swimming is more common among</w:t>
-      </w:r>
-      <w:r>
-        <w:t xml:space="preserve"> </w:t>
-      </w:r>
-      <w:r>
-        <w:t xml:space="preserve">males or females. Our initial observation was of an adult male, but our GPS</w:t>
-      </w:r>
-      <w:r>
-        <w:t xml:space="preserve"> </w:t>
-      </w:r>
-      <w:r>
-        <w:t xml:space="preserve">data only includes females.</w:t>
-      </w:r>
-      <w:r>
-        <w:t xml:space="preserve"> </w:t>
-      </w:r>
-      <w:r>
-        <w:t xml:space="preserve"> </w:t>
-      </w:r>
-      <w:r>
-        <w:t xml:space="preserve"> </w:t>
-      </w:r>
-    </w:p>
-    <w:p>
-      <w:pPr>
-        <w:pStyle w:val="BodyText"/>
-      </w:pPr>
-      <w:r>
-        <w:t xml:space="preserve">The forage limitation and predator avoidance hypotheses are generally thought to</w:t>
-      </w:r>
-      <w:r>
-        <w:t xml:space="preserve"> </w:t>
-      </w:r>
-      <w:r>
-        <w:t xml:space="preserve">apply uniformly across populations, but individual caribou could evaluate the</w:t>
-      </w:r>
-      <w:r>
-        <w:t xml:space="preserve"> </w:t>
-      </w:r>
-      <w:r>
-        <w:t xml:space="preserve">costs and benefits of swimming to another island differently. It is possible</w:t>
-      </w:r>
-      <w:r>
-        <w:t xml:space="preserve"> </w:t>
-      </w:r>
-      <w:r>
-        <w:t xml:space="preserve">that some individuals, in our case ~10%, considered swimming less costly or that</w:t>
-      </w:r>
-      <w:r>
-        <w:t xml:space="preserve"> </w:t>
-      </w:r>
-      <w:r>
-        <w:t xml:space="preserve">they perceived competition or predation more acutely than their conspecifics.</w:t>
-      </w:r>
-      <w:r>
-        <w:t xml:space="preserve"> </w:t>
-      </w:r>
-      <w:r>
-        <w:t xml:space="preserve">Intrinsic life-history, physiological, or behavioural traits that might</w:t>
-      </w:r>
-      <w:r>
-        <w:t xml:space="preserve"> </w:t>
-      </w:r>
-      <w:r>
-        <w:t xml:space="preserve">influence how animals vary in their assessments of swimming trade-offs remains</w:t>
-      </w:r>
-      <w:r>
-        <w:t xml:space="preserve"> </w:t>
-      </w:r>
-      <w:r>
-        <w:t xml:space="preserve">unknown. Future work could assess the role of age, stress, or an individuals</w:t>
-      </w:r>
-      <w:r>
-        <w:t xml:space="preserve"> </w:t>
-      </w:r>
-      <w:r>
-        <w:t xml:space="preserve">tendency to move potential predictors of swimming behaviour.</w:t>
-      </w:r>
-    </w:p>
-    <w:p>
-      <w:pPr>
-        <w:pStyle w:val="BodyText"/>
-      </w:pPr>
-      <w:r>
-        <w:rPr>
-          <w:b/>
-        </w:rPr>
-        <w:t xml:space="preserve">Summary and conclusion</w:t>
-      </w:r>
-    </w:p>
-    <w:p>
-      <w:pPr>
-        <w:pStyle w:val="BodyText"/>
-      </w:pPr>
-      <w:r>
-        <w:t xml:space="preserve">For several decades after their introduction to Fogo Island, the caribou</w:t>
-      </w:r>
-      <w:r>
-        <w:t xml:space="preserve"> </w:t>
-      </w:r>
-      <w:r>
-        <w:t xml:space="preserve">population did not exceed ~100 individuals</w:t>
-      </w:r>
-      <w:r>
-        <w:t xml:space="preserve"> </w:t>
-      </w:r>
-      <w:r>
-        <w:t xml:space="preserve">(Bergerud and Mercer 1989, Newfoundland and</w:t>
-      </w:r>
-      <w:r>
-        <w:t xml:space="preserve"> </w:t>
-      </w:r>
-      <w:r>
-        <w:t xml:space="preserve">Labrador Wildlife Division, unpublished data)</w:t>
-      </w:r>
-      <w:r>
-        <w:t xml:space="preserve">. During the 1990s, population</w:t>
-      </w:r>
-      <w:r>
-        <w:t xml:space="preserve"> </w:t>
-      </w:r>
-      <w:r>
-        <w:t xml:space="preserve">density reached 300 animals and anecdotal evidence suggests that [only then???]</w:t>
-      </w:r>
-      <w:r>
-        <w:t xml:space="preserve"> </w:t>
-      </w:r>
-      <w:r>
-        <w:t xml:space="preserve">caribou began to occupy other islands in the archipelago. We surmise that as</w:t>
-      </w:r>
-      <w:r>
-        <w:t xml:space="preserve"> </w:t>
-      </w:r>
-      <w:r>
-        <w:t xml:space="preserve">competition among conspecifics increased along with population size,</w:t>
-      </w:r>
-      <w:r>
-        <w:t xml:space="preserve"> </w:t>
-      </w:r>
-      <w:r>
-        <w:t xml:space="preserve">density-dependent habitat selection resulted in expansion of the population to</w:t>
-      </w:r>
-      <w:r>
-        <w:t xml:space="preserve"> </w:t>
-      </w:r>
-      <w:r>
-        <w:t xml:space="preserve">nearby islands. Following Ideal Free Distribution theory, caribou should swim to</w:t>
-      </w:r>
-      <w:r>
-        <w:t xml:space="preserve"> </w:t>
-      </w:r>
-      <w:r>
-        <w:t xml:space="preserve">new islands when the average fitness of individuals on the starting island</w:t>
-      </w:r>
-      <w:r>
-        <w:t xml:space="preserve"> </w:t>
-      </w:r>
-      <w:r>
-        <w:t xml:space="preserve">exceeds the density-fitness equilibrium</w:t>
-      </w:r>
-      <w:r>
-        <w:t xml:space="preserve"> </w:t>
-      </w:r>
-      <w:r>
-        <w:t xml:space="preserve">(Morris 1987)</w:t>
-      </w:r>
-      <w:r>
-        <w:t xml:space="preserve">. While this is an ultimate</w:t>
-      </w:r>
-      <w:r>
-        <w:t xml:space="preserve"> </w:t>
-      </w:r>
-      <w:r>
-        <w:t xml:space="preserve">explanation to a series of proximate observations, fine-scale density-dependent</w:t>
-      </w:r>
-      <w:r>
-        <w:t xml:space="preserve"> </w:t>
-      </w:r>
-      <w:r>
-        <w:t xml:space="preserve">habitat selection is theoretically possible</w:t>
-      </w:r>
-      <w:r>
-        <w:t xml:space="preserve"> </w:t>
-      </w:r>
-      <w:r>
-        <w:t xml:space="preserve">(Webber and Vander Wal 2018)</w:t>
-      </w:r>
-      <w:r>
-        <w:t xml:space="preserve">. Predator avoidance</w:t>
-      </w:r>
-      <w:r>
-        <w:t xml:space="preserve"> </w:t>
-      </w:r>
-      <w:r>
-        <w:t xml:space="preserve">could also contribute to caribou swimming behaviour, but given the presumed low</w:t>
-      </w:r>
-      <w:r>
-        <w:t xml:space="preserve"> </w:t>
-      </w:r>
-      <w:r>
-        <w:t xml:space="preserve">density of coyotes on Fogo Island and that predation primarily only affects</w:t>
-      </w:r>
-      <w:r>
-        <w:t xml:space="preserve"> </w:t>
-      </w:r>
-      <w:r>
-        <w:t xml:space="preserve">young calves, we suspect predator risk is a possible, but less likely</w:t>
-      </w:r>
-      <w:r>
-        <w:t xml:space="preserve"> </w:t>
-      </w:r>
-      <w:r>
-        <w:t xml:space="preserve">explanation for swimming.</w:t>
-      </w:r>
-      <w:r>
-        <w:t xml:space="preserve"> </w:t>
-      </w:r>
-    </w:p>
-    <w:p>
-      <w:pPr>
-        <w:pStyle w:val="BodyText"/>
-      </w:pPr>
-      <w:r>
         <w:t xml:space="preserve">Our observations add to the evidence that caribou can, and occasionally do, swim</w:t>
       </w:r>
       <w:r>
@@ -1215,19 +1077,19 @@
         <w:t xml:space="preserve">(e.g. Miller 1995, 2002; Jeffery, Otto, and Phillips 2007; Ricca et al. 2012)</w:t>
       </w:r>
       <w:r>
-        <w:t xml:space="preserve">. Taken</w:t>
-      </w:r>
-      <w:r>
-        <w:t xml:space="preserve"> </w:t>
-      </w:r>
-      <w:r>
-        <w:t xml:space="preserve">together, we suggest that swimming is likely more common than previously thought</w:t>
-      </w:r>
-      <w:r>
-        <w:t xml:space="preserve"> </w:t>
-      </w:r>
-      <w:r>
-        <w:t xml:space="preserve">for caribou living on oceanic islands. We posit forage limitation and the</w:t>
+        <w:t xml:space="preserve">.</w:t>
+      </w:r>
+      <w:r>
+        <w:t xml:space="preserve"> </w:t>
+      </w:r>
+      <w:r>
+        <w:t xml:space="preserve">We suggest that swimming is likely more common than previously thought</w:t>
+      </w:r>
+      <w:r>
+        <w:t xml:space="preserve"> </w:t>
+      </w:r>
+      <w:r>
+        <w:t xml:space="preserve">for caribou living on oceanic islands, and that forage limitation and the</w:t>
       </w:r>
       <w:r>
         <w:t xml:space="preserve"> </w:t>
@@ -1239,43 +1101,31 @@
         <w:t xml:space="preserve"> </w:t>
       </w:r>
       <w:r>
-        <w:t xml:space="preserve">why caribou swimming in the ocean, with predator avoidance as a potential</w:t>
-      </w:r>
-      <w:r>
-        <w:t xml:space="preserve"> </w:t>
-      </w:r>
-      <w:r>
-        <w:t xml:space="preserve">proximate explanation. Although our inference is limited to observations, our</w:t>
-      </w:r>
-      <w:r>
-        <w:t xml:space="preserve"> </w:t>
-      </w:r>
-      <w:r>
-        <w:t xml:space="preserve">observations suggest that islands represent discrete foraging patches for</w:t>
-      </w:r>
-      <w:r>
-        <w:t xml:space="preserve"> </w:t>
-      </w:r>
-      <w:r>
-        <w:t xml:space="preserve">terrestrial animals that could influence fitness via increased foraging</w:t>
-      </w:r>
-      <w:r>
-        <w:t xml:space="preserve"> </w:t>
-      </w:r>
-      <w:r>
-        <w:t xml:space="preserve">opportunities and safety from predators. We also suggest that individuals vary</w:t>
-      </w:r>
-      <w:r>
-        <w:t xml:space="preserve"> </w:t>
-      </w:r>
-      <w:r>
-        <w:t xml:space="preserve">in their evaluation of costs and benefits of movement between these habitat</w:t>
-      </w:r>
-      <w:r>
-        <w:t xml:space="preserve"> </w:t>
-      </w:r>
-      <w:r>
-        <w:t xml:space="preserve">patches.</w:t>
+        <w:t xml:space="preserve">this phenomenon. Although our inference is limited to observations, islands</w:t>
+      </w:r>
+      <w:r>
+        <w:t xml:space="preserve"> </w:t>
+      </w:r>
+      <w:r>
+        <w:t xml:space="preserve">appear to represent discrete foraging patches for terrestrial animals that can</w:t>
+      </w:r>
+      <w:r>
+        <w:t xml:space="preserve"> </w:t>
+      </w:r>
+      <w:r>
+        <w:t xml:space="preserve">influence fitness via increased foraging opportunities. We also posit that</w:t>
+      </w:r>
+      <w:r>
+        <w:t xml:space="preserve"> </w:t>
+      </w:r>
+      <w:r>
+        <w:t xml:space="preserve">individuals can vary in their evaluation of costs and benefits of movement</w:t>
+      </w:r>
+      <w:r>
+        <w:t xml:space="preserve"> </w:t>
+      </w:r>
+      <w:r>
+        <w:t xml:space="preserve">between these habitat patches.</w:t>
       </w:r>
     </w:p>
     <w:p>
@@ -1374,7 +1224,7 @@
           <wp:inline>
             <wp:extent cx="914400" cy="914400"/>
             <wp:effectExtent b="0" l="0" r="0" t="0"/>
-            <wp:docPr descr="Figure 1: Image of swimming unmarled adult male caribou (Rangifer tarandus) from Western to Eastern Indian Island taken on 30 May 2017." title="" id="1" name="Picture"/>
+            <wp:docPr descr="Figure 1: Image of swimming unmarked adult male caribou (Rangifer tarandus) from Western to Eastern Indian Island taken on 30 May 2017." title="" id="1" name="Picture"/>
             <a:graphic>
               <a:graphicData uri="http://schemas.openxmlformats.org/drawingml/2006/picture">
                 <pic:pic>
@@ -1423,7 +1273,7 @@
         <w:t xml:space="preserve">Figure 1</w:t>
       </w:r>
       <w:r>
-        <w:t xml:space="preserve">: Image of swimming unmarled adult male caribou (</w:t>
+        <w:t xml:space="preserve">: Image of swimming unmarked adult male caribou (</w:t>
       </w:r>
       <w:r>
         <w:rPr>
@@ -1441,182 +1291,6 @@
       </w:r>
     </w:p>
     <w:p>
-      <w:pPr>
-        <w:pStyle w:val="BodyText"/>
-      </w:pPr>
-      <w:r>
-        <w:rPr>
-          <w:b/>
-        </w:rPr>
-        <w:t xml:space="preserve">Figure 2</w:t>
-      </w:r>
-      <w:r>
-        <w:t xml:space="preserve">: Map of the Fogo Island archipelago. Fogo Island is the largest</w:t>
-      </w:r>
-      <w:r>
-        <w:t xml:space="preserve"> </w:t>
-      </w:r>
-      <w:r>
-        <w:t xml:space="preserve">island in the archipelago (237.71 km</w:t>
-      </w:r>
-      <w:r>
-        <w:rPr>
-          <w:vertAlign w:val="superscript"/>
-        </w:rPr>
-        <w:t xml:space="preserve">2</w:t>
-      </w:r>
-      <w:r>
-        <w:t xml:space="preserve">), but there are at least three other</w:t>
-      </w:r>
-      <w:r>
-        <w:t xml:space="preserve"> </w:t>
-      </w:r>
-      <w:r>
-        <w:t xml:space="preserve">large islands: Western Indian (77.6 km</w:t>
-      </w:r>
-      <w:r>
-        <w:rPr>
-          <w:vertAlign w:val="superscript"/>
-        </w:rPr>
-        <w:t xml:space="preserve">2</w:t>
-      </w:r>
-      <w:r>
-        <w:t xml:space="preserve">), Eastern Indian (38.7 km</w:t>
-      </w:r>
-      <w:r>
-        <w:rPr>
-          <w:vertAlign w:val="superscript"/>
-        </w:rPr>
-        <w:t xml:space="preserve">2</w:t>
-      </w:r>
-      <w:r>
-        <w:t xml:space="preserve">) and</w:t>
-      </w:r>
-      <w:r>
-        <w:t xml:space="preserve"> </w:t>
-      </w:r>
-      <w:r>
-        <w:t xml:space="preserve">Change (XX km</w:t>
-      </w:r>
-      <w:r>
-        <w:rPr>
-          <w:vertAlign w:val="superscript"/>
-        </w:rPr>
-        <w:t xml:space="preserve">2</w:t>
-      </w:r>
-      <w:r>
-        <w:t xml:space="preserve">) Islands, as well as numerous smaller islands, including</w:t>
-      </w:r>
-      <w:r>
-        <w:t xml:space="preserve"> </w:t>
-      </w:r>
-      <w:r>
-        <w:t xml:space="preserve">Blundon’s (1.18 km</w:t>
-      </w:r>
-      <w:r>
-        <w:rPr>
-          <w:vertAlign w:val="superscript"/>
-        </w:rPr>
-        <w:t xml:space="preserve">2</w:t>
-      </w:r>
-      <w:r>
-        <w:t xml:space="preserve">), North Long (1.01 km</w:t>
-      </w:r>
-      <w:r>
-        <w:rPr>
-          <w:vertAlign w:val="superscript"/>
-        </w:rPr>
-        <w:t xml:space="preserve">2</w:t>
-      </w:r>
-      <w:r>
-        <w:t xml:space="preserve">), South Long (0.48 km</w:t>
-      </w:r>
-      <w:r>
-        <w:rPr>
-          <w:vertAlign w:val="superscript"/>
-        </w:rPr>
-        <w:t xml:space="preserve">2</w:t>
-      </w:r>
-      <w:r>
-        <w:t xml:space="preserve">), Kate’s</w:t>
-      </w:r>
-      <w:r>
-        <w:t xml:space="preserve"> </w:t>
-      </w:r>
-      <w:r>
-        <w:t xml:space="preserve">(1.64 km</w:t>
-      </w:r>
-      <w:r>
-        <w:rPr>
-          <w:vertAlign w:val="superscript"/>
-        </w:rPr>
-        <w:t xml:space="preserve">2</w:t>
-      </w:r>
-      <w:r>
-        <w:t xml:space="preserve">), and Brother’s (1.59 km</w:t>
-      </w:r>
-      <w:r>
-        <w:rPr>
-          <w:vertAlign w:val="superscript"/>
-        </w:rPr>
-        <w:t xml:space="preserve">2</w:t>
-      </w:r>
-      <w:r>
-        <w:t xml:space="preserve">) Islands. Habitats are similar across</w:t>
-      </w:r>
-      <w:r>
-        <w:t xml:space="preserve"> </w:t>
-      </w:r>
-      <w:r>
-        <w:t xml:space="preserve">the archipelago, consisting largely of coniferous and mixed forests of balsam</w:t>
-      </w:r>
-      <w:r>
-        <w:t xml:space="preserve"> </w:t>
-      </w:r>
-      <w:r>
-        <w:t xml:space="preserve">fir (</w:t>
-      </w:r>
-      <w:r>
-        <w:rPr>
-          <w:i/>
-        </w:rPr>
-        <w:t xml:space="preserve">Abies balsamea</w:t>
-      </w:r>
-      <w:r>
-        <w:t xml:space="preserve">), black spruce (</w:t>
-      </w:r>
-      <w:r>
-        <w:rPr>
-          <w:i/>
-        </w:rPr>
-        <w:t xml:space="preserve">Picea mariana</w:t>
-      </w:r>
-      <w:r>
-        <w:t xml:space="preserve">), and white birch</w:t>
-      </w:r>
-      <w:r>
-        <w:t xml:space="preserve"> </w:t>
-      </w:r>
-      <w:r>
-        <w:t xml:space="preserve">(</w:t>
-      </w:r>
-      <w:r>
-        <w:rPr>
-          <w:i/>
-        </w:rPr>
-        <w:t xml:space="preserve">Betula papyrifera</w:t>
-      </w:r>
-      <w:r>
-        <w:t xml:space="preserve">) as well as bogs, lakes, lichen and rocky</w:t>
-      </w:r>
-      <w:r>
-        <w:t xml:space="preserve"> </w:t>
-      </w:r>
-      <w:r>
-        <w:t xml:space="preserve">barrens.</w:t>
-      </w:r>
-    </w:p>
-    <w:p>
       <w:r>
         <w:br w:type="page"/>
       </w:r>
@@ -1632,14 +1306,14 @@
         <w:t xml:space="preserve">Literature Cited</w:t>
       </w:r>
     </w:p>
-    <w:bookmarkStart w:id="48" w:name="refs"/>
-    <w:bookmarkStart w:id="22" w:name="ref-Bastille-Rousseau2016"/>
+    <w:bookmarkStart w:id="42" w:name="refs"/>
+    <w:bookmarkStart w:id="22" w:name="ref-Bergerud1985"/>
     <w:p>
       <w:pPr>
         <w:pStyle w:val="Bibliography"/>
       </w:pPr>
       <w:r>
-        <w:t xml:space="preserve">Bastille-Rousseau, Guillaume, Nathaniel D Rayl, E Hance Ellington, James A Schaefer, Michael J L Peers, Matthew A Mumma, Shane P Mahoney, and Dennis L Murray. 2016. “Temporal variation in habitat use, co-occurrence, and risk among generalist predators and a shared prey.”</w:t>
+        <w:t xml:space="preserve">Bergerud, A. T. 1985. “Antipredator strategies of caribou: dispersion along shorelines.”</w:t>
       </w:r>
       <w:r>
         <w:t xml:space="preserve"> </w:t>
@@ -1654,51 +1328,12 @@
         <w:t xml:space="preserve"> </w:t>
       </w:r>
       <w:r>
-        <w:t xml:space="preserve">94 (3): 191–98.</w:t>
+        <w:t xml:space="preserve">63 (6): 1324–9.</w:t>
       </w:r>
       <w:r>
         <w:t xml:space="preserve"> </w:t>
       </w:r>
       <w:hyperlink r:id="rId21">
-        <w:r>
-          <w:rPr>
-            <w:rStyle w:val="Hyperlink"/>
-          </w:rPr>
-          <w:t xml:space="preserve">https://doi.org/10.1139/cjz-2015-0127</w:t>
-        </w:r>
-      </w:hyperlink>
-      <w:r>
-        <w:t xml:space="preserve">.</w:t>
-      </w:r>
-    </w:p>
-    <w:bookmarkEnd w:id="22"/>
-    <w:bookmarkStart w:id="24" w:name="ref-Bergerud1985"/>
-    <w:p>
-      <w:pPr>
-        <w:pStyle w:val="Bibliography"/>
-      </w:pPr>
-      <w:r>
-        <w:t xml:space="preserve">Bergerud, A. T. 1985. “Antipredator strategies of caribou: dispersion along shorelines.”</w:t>
-      </w:r>
-      <w:r>
-        <w:t xml:space="preserve"> </w:t>
-      </w:r>
-      <w:r>
-        <w:rPr>
-          <w:i/>
-        </w:rPr>
-        <w:t xml:space="preserve">Canadian Journal of Zoology</w:t>
-      </w:r>
-      <w:r>
-        <w:t xml:space="preserve"> </w:t>
-      </w:r>
-      <w:r>
-        <w:t xml:space="preserve">63 (6): 1324–9.</w:t>
-      </w:r>
-      <w:r>
-        <w:t xml:space="preserve"> </w:t>
-      </w:r>
-      <w:hyperlink r:id="rId23">
         <w:r>
           <w:rPr>
             <w:rStyle w:val="Hyperlink"/>
@@ -1710,8 +1345,8 @@
         <w:t xml:space="preserve">.</w:t>
       </w:r>
     </w:p>
-    <w:bookmarkEnd w:id="24"/>
-    <w:bookmarkStart w:id="25" w:name="ref-Bergerud1990"/>
+    <w:bookmarkEnd w:id="22"/>
+    <w:bookmarkStart w:id="23" w:name="ref-Bergerud1990"/>
     <w:p>
       <w:pPr>
         <w:pStyle w:val="Bibliography"/>
@@ -1735,8 +1370,8 @@
         <w:t xml:space="preserve">39: 360–68.</w:t>
       </w:r>
     </w:p>
-    <w:bookmarkEnd w:id="25"/>
-    <w:bookmarkStart w:id="26" w:name="ref-Bergerud1989"/>
+    <w:bookmarkEnd w:id="23"/>
+    <w:bookmarkStart w:id="24" w:name="ref-Bergerud1989"/>
     <w:p>
       <w:pPr>
         <w:pStyle w:val="Bibliography"/>
@@ -1760,8 +1395,8 @@
         <w:t xml:space="preserve">17 (2): 111–20.</w:t>
       </w:r>
     </w:p>
-    <w:bookmarkEnd w:id="26"/>
-    <w:bookmarkStart w:id="28" w:name="ref-Bradbury2015"/>
+    <w:bookmarkEnd w:id="24"/>
+    <w:bookmarkStart w:id="26" w:name="ref-Bradbury2015"/>
     <w:p>
       <w:pPr>
         <w:pStyle w:val="Bibliography"/>
@@ -1787,7 +1422,7 @@
       <w:r>
         <w:t xml:space="preserve"> </w:t>
       </w:r>
-      <w:hyperlink r:id="rId27">
+      <w:hyperlink r:id="rId25">
         <w:r>
           <w:rPr>
             <w:rStyle w:val="Hyperlink"/>
@@ -1799,8 +1434,8 @@
         <w:t xml:space="preserve">.</w:t>
       </w:r>
     </w:p>
-    <w:bookmarkEnd w:id="28"/>
-    <w:bookmarkStart w:id="29" w:name="ref-Jeffery2007"/>
+    <w:bookmarkEnd w:id="26"/>
+    <w:bookmarkStart w:id="27" w:name="ref-Jeffery2007"/>
     <w:p>
       <w:pPr>
         <w:pStyle w:val="Bibliography"/>
@@ -1821,8 +1456,8 @@
         <w:t xml:space="preserve">, no. 17: 51–56.</w:t>
       </w:r>
     </w:p>
-    <w:bookmarkEnd w:id="29"/>
-    <w:bookmarkStart w:id="31" w:name="ref-Leblond2016"/>
+    <w:bookmarkEnd w:id="27"/>
+    <w:bookmarkStart w:id="29" w:name="ref-Leblond2016"/>
     <w:p>
       <w:pPr>
         <w:pStyle w:val="Bibliography"/>
@@ -1845,7 +1480,7 @@
       <w:r>
         <w:t xml:space="preserve"> </w:t>
       </w:r>
-      <w:hyperlink r:id="rId30">
+      <w:hyperlink r:id="rId28">
         <w:r>
           <w:rPr>
             <w:rStyle w:val="Hyperlink"/>
@@ -1857,8 +1492,8 @@
         <w:t xml:space="preserve">.</w:t>
       </w:r>
     </w:p>
-    <w:bookmarkEnd w:id="31"/>
-    <w:bookmarkStart w:id="33" w:name="ref-Miller1995"/>
+    <w:bookmarkEnd w:id="29"/>
+    <w:bookmarkStart w:id="31" w:name="ref-Miller1995"/>
     <w:p>
       <w:pPr>
         <w:pStyle w:val="Bibliography"/>
@@ -1884,7 +1519,7 @@
       <w:r>
         <w:t xml:space="preserve"> </w:t>
       </w:r>
-      <w:hyperlink r:id="rId32">
+      <w:hyperlink r:id="rId30">
         <w:r>
           <w:rPr>
             <w:rStyle w:val="Hyperlink"/>
@@ -1896,8 +1531,8 @@
         <w:t xml:space="preserve">.</w:t>
       </w:r>
     </w:p>
-    <w:bookmarkEnd w:id="33"/>
-    <w:bookmarkStart w:id="34" w:name="ref-Miller2002"/>
+    <w:bookmarkEnd w:id="31"/>
+    <w:bookmarkStart w:id="32" w:name="ref-Miller2002"/>
     <w:p>
       <w:pPr>
         <w:pStyle w:val="Bibliography"/>
@@ -1921,8 +1556,8 @@
         <w:t xml:space="preserve">55 (2): 133–42.</w:t>
       </w:r>
     </w:p>
-    <w:bookmarkEnd w:id="34"/>
-    <w:bookmarkStart w:id="36" w:name="ref-Miller1985"/>
+    <w:bookmarkEnd w:id="32"/>
+    <w:bookmarkStart w:id="34" w:name="ref-Miller1985"/>
     <w:p>
       <w:pPr>
         <w:pStyle w:val="Bibliography"/>
@@ -1948,7 +1583,7 @@
       <w:r>
         <w:t xml:space="preserve"> </w:t>
       </w:r>
-      <w:hyperlink r:id="rId35">
+      <w:hyperlink r:id="rId33">
         <w:r>
           <w:rPr>
             <w:rStyle w:val="Hyperlink"/>
@@ -1960,8 +1595,8 @@
         <w:t xml:space="preserve">.</w:t>
       </w:r>
     </w:p>
-    <w:bookmarkEnd w:id="36"/>
-    <w:bookmarkStart w:id="38" w:name="ref-Miller1977"/>
+    <w:bookmarkEnd w:id="34"/>
+    <w:bookmarkStart w:id="36" w:name="ref-Miller1977"/>
     <w:p>
       <w:pPr>
         <w:pStyle w:val="Bibliography"/>
@@ -1987,7 +1622,7 @@
       <w:r>
         <w:t xml:space="preserve"> </w:t>
       </w:r>
-      <w:hyperlink r:id="rId37">
+      <w:hyperlink r:id="rId35">
         <w:r>
           <w:rPr>
             <w:rStyle w:val="Hyperlink"/>
@@ -1999,8 +1634,8 @@
         <w:t xml:space="preserve">.</w:t>
       </w:r>
     </w:p>
-    <w:bookmarkEnd w:id="38"/>
-    <w:bookmarkStart w:id="39" w:name="ref-Morris1987"/>
+    <w:bookmarkEnd w:id="36"/>
+    <w:bookmarkStart w:id="37" w:name="ref-Morris1987"/>
     <w:p>
       <w:pPr>
         <w:pStyle w:val="Bibliography"/>
@@ -2024,47 +1659,8 @@
         <w:t xml:space="preserve">57 (4): 269–81.</w:t>
       </w:r>
     </w:p>
-    <w:bookmarkEnd w:id="39"/>
-    <w:bookmarkStart w:id="41" w:name="ref-Rayl2014"/>
-    <w:p>
-      <w:pPr>
-        <w:pStyle w:val="Bibliography"/>
-      </w:pPr>
-      <w:r>
-        <w:t xml:space="preserve">Rayl, N.D., T.K. Fuller, J.F. Organ, J.E. McDonald, S.P. Mahoney, C. Soulliere, S.E. Gullage, et al. 2014. “Mapping the distribution of a prey resource: neonate caribou in Newfoundland.”</w:t>
-      </w:r>
-      <w:r>
-        <w:t xml:space="preserve"> </w:t>
-      </w:r>
-      <w:r>
-        <w:rPr>
-          <w:i/>
-        </w:rPr>
-        <w:t xml:space="preserve">Journal of Mammalogy</w:t>
-      </w:r>
-      <w:r>
-        <w:t xml:space="preserve"> </w:t>
-      </w:r>
-      <w:r>
-        <w:t xml:space="preserve">95 (2): 328–39.</w:t>
-      </w:r>
-      <w:r>
-        <w:t xml:space="preserve"> </w:t>
-      </w:r>
-      <w:hyperlink r:id="rId40">
-        <w:r>
-          <w:rPr>
-            <w:rStyle w:val="Hyperlink"/>
-          </w:rPr>
-          <w:t xml:space="preserve">https://doi.org/10.1644/13-MAMM-A-133.1</w:t>
-        </w:r>
-      </w:hyperlink>
-      <w:r>
-        <w:t xml:space="preserve">.</w:t>
-      </w:r>
-    </w:p>
-    <w:bookmarkEnd w:id="41"/>
-    <w:bookmarkStart w:id="43" w:name="ref-Ricca2012"/>
+    <w:bookmarkEnd w:id="37"/>
+    <w:bookmarkStart w:id="39" w:name="ref-Ricca2012"/>
     <w:p>
       <w:pPr>
         <w:pStyle w:val="Bibliography"/>
@@ -2090,7 +1686,7 @@
       <w:r>
         <w:t xml:space="preserve"> </w:t>
       </w:r>
-      <w:hyperlink r:id="rId42">
+      <w:hyperlink r:id="rId38">
         <w:r>
           <w:rPr>
             <w:rStyle w:val="Hyperlink"/>
@@ -2102,8 +1698,8 @@
         <w:t xml:space="preserve">.</w:t>
       </w:r>
     </w:p>
-    <w:bookmarkEnd w:id="43"/>
-    <w:bookmarkStart w:id="45" w:name="ref-Schaefer2016"/>
+    <w:bookmarkEnd w:id="39"/>
+    <w:bookmarkStart w:id="41" w:name="ref-Schaefer2016"/>
     <w:p>
       <w:pPr>
         <w:pStyle w:val="Bibliography"/>
@@ -2129,7 +1725,7 @@
       <w:r>
         <w:t xml:space="preserve"> </w:t>
       </w:r>
-      <w:hyperlink r:id="rId44">
+      <w:hyperlink r:id="rId40">
         <w:r>
           <w:rPr>
             <w:rStyle w:val="Hyperlink"/>
@@ -2141,47 +1737,8 @@
         <w:t xml:space="preserve">.</w:t>
       </w:r>
     </w:p>
-    <w:bookmarkEnd w:id="45"/>
-    <w:bookmarkStart w:id="47" w:name="ref-Webber2018"/>
-    <w:p>
-      <w:pPr>
-        <w:pStyle w:val="Bibliography"/>
-      </w:pPr>
-      <w:r>
-        <w:t xml:space="preserve">Webber, Q.M.R., and E. Vander Wal. 2018. “An evolutionary framework outlining the integration of individual social and spatial ecology.”</w:t>
-      </w:r>
-      <w:r>
-        <w:t xml:space="preserve"> </w:t>
-      </w:r>
-      <w:r>
-        <w:rPr>
-          <w:i/>
-        </w:rPr>
-        <w:t xml:space="preserve">Journal of Animal Ecology</w:t>
-      </w:r>
-      <w:r>
-        <w:t xml:space="preserve"> </w:t>
-      </w:r>
-      <w:r>
-        <w:t xml:space="preserve">87: 113–27.</w:t>
-      </w:r>
-      <w:r>
-        <w:t xml:space="preserve"> </w:t>
-      </w:r>
-      <w:hyperlink r:id="rId46">
-        <w:r>
-          <w:rPr>
-            <w:rStyle w:val="Hyperlink"/>
-          </w:rPr>
-          <w:t xml:space="preserve">https://doi.org/10.1111/1365-2656.12773</w:t>
-        </w:r>
-      </w:hyperlink>
-      <w:r>
-        <w:t xml:space="preserve">.</w:t>
-      </w:r>
-    </w:p>
-    <w:bookmarkEnd w:id="47"/>
-    <w:bookmarkEnd w:id="48"/>
+    <w:bookmarkEnd w:id="41"/>
+    <w:bookmarkEnd w:id="42"/>
     <w:sectPr>
       <w:footerReference w:type="default" r:id="rId9"/>
       <w:pgSz w:w="12240" w:h="15840"/>

</xml_diff>

<commit_message>
Update manuscript.Rmd and manuscript.docx
</commit_message>
<xml_diff>
--- a/paper/manuscript.docx
+++ b/paper/manuscript.docx
@@ -398,7 +398,7 @@
         <w:t xml:space="preserve"> </w:t>
       </w:r>
       <w:r>
-        <w:t xml:space="preserve">a large number of coastal and island caribou herds, only a handful of examples</w:t>
+        <w:t xml:space="preserve">the abundance of coastal and island caribou herds, only a handful of examples</w:t>
       </w:r>
       <w:r>
         <w:t xml:space="preserve"> </w:t>
@@ -463,55 +463,64 @@
         <w:t xml:space="preserve"> </w:t>
       </w:r>
       <w:r>
-        <w:t xml:space="preserve">Canada). We identified swimming events as two consecutive GPS (2-hour relocation</w:t>
-      </w:r>
-      <w:r>
-        <w:t xml:space="preserve"> </w:t>
-      </w:r>
-      <w:r>
-        <w:t xml:space="preserve">rates) locations from an individual occurred on different islands. Northeastern</w:t>
-      </w:r>
-      <w:r>
-        <w:t xml:space="preserve"> </w:t>
-      </w:r>
-      <w:r>
-        <w:t xml:space="preserve">Newfoundland typically experiences pack ice during winter and caribou are known</w:t>
-      </w:r>
-      <w:r>
-        <w:t xml:space="preserve"> </w:t>
-      </w:r>
-      <w:r>
-        <w:t xml:space="preserve">locally to travel between islands by walking over the ice. We restricted our GPS</w:t>
-      </w:r>
-      <w:r>
-        <w:t xml:space="preserve"> </w:t>
-      </w:r>
-      <w:r>
-        <w:t xml:space="preserve">data to the ice-free period of the year (April 1 - December 31) and we</w:t>
-      </w:r>
-      <w:r>
-        <w:t xml:space="preserve"> </w:t>
-      </w:r>
-      <w:r>
-        <w:t xml:space="preserve">identified 12 adult female caribou that collectively had 127 swimming events</w:t>
-      </w:r>
-      <w:r>
-        <w:t xml:space="preserve"> </w:t>
-      </w:r>
-      <w:r>
-        <w:t xml:space="preserve">over three years (Figure 2). In addition to our own visual and remotely sensed</w:t>
-      </w:r>
-      <w:r>
-        <w:t xml:space="preserve"> </w:t>
-      </w:r>
-      <w:r>
-        <w:t xml:space="preserve">observations, residents of Fogo Island have also reported observing caribou</w:t>
-      </w:r>
-      <w:r>
-        <w:t xml:space="preserve"> </w:t>
-      </w:r>
-      <w:r>
-        <w:t xml:space="preserve">swimming between islands on numerous occasions.</w:t>
+        <w:t xml:space="preserve">Canada). We identified swimming events as two consecutive GPS locations (2-hour</w:t>
+      </w:r>
+      <w:r>
+        <w:t xml:space="preserve"> </w:t>
+      </w:r>
+      <w:r>
+        <w:t xml:space="preserve">relocation rates) from an individual occurred on different islands.</w:t>
+      </w:r>
+      <w:r>
+        <w:t xml:space="preserve"> </w:t>
+      </w:r>
+      <w:r>
+        <w:t xml:space="preserve">Northeastern Newfoundland typically experiences pack ice during winter and</w:t>
+      </w:r>
+      <w:r>
+        <w:t xml:space="preserve"> </w:t>
+      </w:r>
+      <w:r>
+        <w:t xml:space="preserve">caribou are known locally to travel between islands by walking over the ice. We</w:t>
+      </w:r>
+      <w:r>
+        <w:t xml:space="preserve"> </w:t>
+      </w:r>
+      <w:r>
+        <w:t xml:space="preserve">restricted our GPS data to the ice-free period of the year (April 1 - December</w:t>
+      </w:r>
+      <w:r>
+        <w:t xml:space="preserve"> </w:t>
+      </w:r>
+      <w:r>
+        <w:t xml:space="preserve">31) and we identified 12 adult female caribou that collectively had</w:t>
+      </w:r>
+      <w:r>
+        <w:t xml:space="preserve"> </w:t>
+      </w:r>
+      <w:r>
+        <w:rPr>
+          <w:rStyle w:val="VerbatimChar"/>
+        </w:rPr>
+        <w:t xml:space="preserve">r nevents</w:t>
+      </w:r>
+      <w:r>
+        <w:t xml:space="preserve"> </w:t>
+      </w:r>
+      <w:r>
+        <w:t xml:space="preserve">swimming events over three years (Figure 2). In addition to our own</w:t>
+      </w:r>
+      <w:r>
+        <w:t xml:space="preserve"> </w:t>
+      </w:r>
+      <w:r>
+        <w:t xml:space="preserve">visual and remotely sensed observations, residents of Fogo Island have also</w:t>
+      </w:r>
+      <w:r>
+        <w:t xml:space="preserve"> </w:t>
+      </w:r>
+      <w:r>
+        <w:t xml:space="preserve">reported observing caribou swimming between islands on numerous occasions.</w:t>
       </w:r>
     </w:p>
     <w:p>
@@ -531,25 +540,25 @@
         <w:t xml:space="preserve"> </w:t>
       </w:r>
       <w:r>
-        <w:t xml:space="preserve">(range = 2-34) per year and remained on those islands</w:t>
-      </w:r>
-      <w:r>
-        <w:t xml:space="preserve"> </w:t>
-      </w:r>
-      <w:r>
-        <w:t xml:space="preserve">for approximately 30 (range = 0-724) days before swimming</w:t>
-      </w:r>
-      <w:r>
-        <w:t xml:space="preserve"> </w:t>
-      </w:r>
-      <w:r>
-        <w:t xml:space="preserve">again. Caribou may swim between islands in the ocean for similar reasons they</w:t>
-      </w:r>
-      <w:r>
-        <w:t xml:space="preserve"> </w:t>
-      </w:r>
-      <w:r>
-        <w:t xml:space="preserve">swim in freshwater</w:t>
+        <w:t xml:space="preserve">(range = 2-34) times per year and remained on each</w:t>
+      </w:r>
+      <w:r>
+        <w:t xml:space="preserve"> </w:t>
+      </w:r>
+      <w:r>
+        <w:t xml:space="preserve">island for approximately 30 (range = 0-724) days before</w:t>
+      </w:r>
+      <w:r>
+        <w:t xml:space="preserve"> </w:t>
+      </w:r>
+      <w:r>
+        <w:t xml:space="preserve">swimming again. Caribou may swim between islands in the ocean for similar</w:t>
+      </w:r>
+      <w:r>
+        <w:t xml:space="preserve"> </w:t>
+      </w:r>
+      <w:r>
+        <w:t xml:space="preserve">reasons they swim in freshwater</w:t>
       </w:r>
       <w:r>
         <w:t xml:space="preserve"> </w:t>
@@ -558,19 +567,25 @@
         <w:t xml:space="preserve">(Leblond, St-Laurent, and Côté 2016)</w:t>
       </w:r>
       <w:r>
-        <w:t xml:space="preserve">. We propose that one such explanation, the</w:t>
-      </w:r>
-      <w:r>
-        <w:t xml:space="preserve"> </w:t>
-      </w:r>
-      <w:r>
-        <w:t xml:space="preserve">forage limitation hypothesis, is a likely explanation for oceanic swimming for</w:t>
-      </w:r>
-      <w:r>
-        <w:t xml:space="preserve"> </w:t>
-      </w:r>
-      <w:r>
-        <w:t xml:space="preserve">caribou that live on islands in the Fogo Island archipelago.</w:t>
+        <w:t xml:space="preserve">. We propose that one such</w:t>
+      </w:r>
+      <w:r>
+        <w:t xml:space="preserve"> </w:t>
+      </w:r>
+      <w:r>
+        <w:t xml:space="preserve">explanation, the forage limitation hypothesis, is a likely explanation for</w:t>
+      </w:r>
+      <w:r>
+        <w:t xml:space="preserve"> </w:t>
+      </w:r>
+      <w:r>
+        <w:t xml:space="preserve">oceanic swimming for caribou that live on islands in the Fogo Island</w:t>
+      </w:r>
+      <w:r>
+        <w:t xml:space="preserve"> </w:t>
+      </w:r>
+      <w:r>
+        <w:t xml:space="preserve">archipelago.</w:t>
       </w:r>
       <w:r>
         <w:t xml:space="preserve"> </w:t>
@@ -581,7 +596,13 @@
         <w:pStyle w:val="BodyText"/>
       </w:pPr>
       <w:r>
-        <w:t xml:space="preserve">Forage limitation and over-grazing is a major concern for caribou populations</w:t>
+        <w:t xml:space="preserve">Forage limitation and over-grazing is a major concern for caribou populations:</w:t>
+      </w:r>
+      <w:r>
+        <w:t xml:space="preserve"> </w:t>
+      </w:r>
+      <w:r>
+        <w:t xml:space="preserve">it can reduce female reproductive success</w:t>
       </w:r>
       <w:r>
         <w:t xml:space="preserve"> </w:t>
@@ -593,40 +614,19 @@
         <w:t xml:space="preserve"> </w:t>
       </w:r>
       <w:r>
-        <w:t xml:space="preserve">and could explain movement between islands. Conspecific</w:t>
-      </w:r>
-      <w:r>
-        <w:t xml:space="preserve"> </w:t>
-      </w:r>
-      <w:r>
-        <w:t xml:space="preserve">competition for resources driven by reduced foraging opportunities can decrease</w:t>
-      </w:r>
-      <w:r>
-        <w:t xml:space="preserve"> </w:t>
-      </w:r>
-      <w:r>
-        <w:t xml:space="preserve">reproductive success of adult females</w:t>
-      </w:r>
-      <w:r>
-        <w:t xml:space="preserve"> </w:t>
-      </w:r>
-      <w:r>
-        <w:t xml:space="preserve">(Schaefer et al. 2016)</w:t>
-      </w:r>
-      <w:r>
-        <w:t xml:space="preserve">. Forage scarcity has been</w:t>
-      </w:r>
-      <w:r>
-        <w:t xml:space="preserve"> </w:t>
-      </w:r>
-      <w:r>
-        <w:t xml:space="preserve">proposed as a potential reason for caribou moving between arctic islands on the</w:t>
-      </w:r>
-      <w:r>
-        <w:t xml:space="preserve"> </w:t>
-      </w:r>
-      <w:r>
-        <w:t xml:space="preserve">sea-ice in winter</w:t>
+        <w:t xml:space="preserve">and thus could lead to</w:t>
+      </w:r>
+      <w:r>
+        <w:t xml:space="preserve"> </w:t>
+      </w:r>
+      <w:r>
+        <w:t xml:space="preserve">movement between islands. Forage scarcity has been proposed as a potential</w:t>
+      </w:r>
+      <w:r>
+        <w:t xml:space="preserve"> </w:t>
+      </w:r>
+      <w:r>
+        <w:t xml:space="preserve">reason for caribou moving between arctic islands on the sea-ice in winter</w:t>
       </w:r>
       <w:r>
         <w:t xml:space="preserve"> </w:t>
@@ -635,37 +635,37 @@
         <w:t xml:space="preserve">(Miller, Russell, and Gunn 1977)</w:t>
       </w:r>
       <w:r>
-        <w:t xml:space="preserve">. Caribou were introduced to Fogo Island (n = 26</w:t>
-      </w:r>
-      <w:r>
-        <w:t xml:space="preserve"> </w:t>
-      </w:r>
-      <w:r>
-        <w:t xml:space="preserve">animals between 1964–67) and Change Island (n = 5 animals in 1964) from</w:t>
-      </w:r>
-      <w:r>
-        <w:t xml:space="preserve"> </w:t>
-      </w:r>
-      <w:r>
-        <w:t xml:space="preserve">Newfoundland as part of a series of translocations and introductions throughout</w:t>
-      </w:r>
-      <w:r>
-        <w:t xml:space="preserve"> </w:t>
-      </w:r>
-      <w:r>
-        <w:t xml:space="preserve">the province (Bergerud &amp; Mercer 1989). It is unknown when caribou began</w:t>
-      </w:r>
-      <w:r>
-        <w:t xml:space="preserve"> </w:t>
-      </w:r>
-      <w:r>
-        <w:t xml:space="preserve">colonizing nearby islands, but given that some are small, over-grazing by newly</w:t>
-      </w:r>
-      <w:r>
-        <w:t xml:space="preserve"> </w:t>
-      </w:r>
-      <w:r>
-        <w:t xml:space="preserve">arrived caribou may rapidly deplete forage on an annual cycle</w:t>
+        <w:t xml:space="preserve">. Caribou were introduced to Fogo Island (n = 26 animals between</w:t>
+      </w:r>
+      <w:r>
+        <w:t xml:space="preserve"> </w:t>
+      </w:r>
+      <w:r>
+        <w:t xml:space="preserve">1964–67) and Change Island (n = 5 animals in 1964) from Newfoundland as part of</w:t>
+      </w:r>
+      <w:r>
+        <w:t xml:space="preserve"> </w:t>
+      </w:r>
+      <w:r>
+        <w:t xml:space="preserve">a series of translocations and introductions throughout the province (Bergerud &amp;</w:t>
+      </w:r>
+      <w:r>
+        <w:t xml:space="preserve"> </w:t>
+      </w:r>
+      <w:r>
+        <w:t xml:space="preserve">Mercer 1989). It is unknown when caribou began colonizing nearby islands, but</w:t>
+      </w:r>
+      <w:r>
+        <w:t xml:space="preserve"> </w:t>
+      </w:r>
+      <w:r>
+        <w:t xml:space="preserve">given that some are small, over-grazing by newly arrived caribou may rapidly</w:t>
+      </w:r>
+      <w:r>
+        <w:t xml:space="preserve"> </w:t>
+      </w:r>
+      <w:r>
+        <w:t xml:space="preserve">deplete forage on an annual cycle</w:t>
       </w:r>
       <w:r>
         <w:t xml:space="preserve"> </w:t>
@@ -674,31 +674,25 @@
         <w:t xml:space="preserve">(Bergerud, Ferguson, and Butler 1990)</w:t>
       </w:r>
       <w:r>
-        <w:t xml:space="preserve">. Although</w:t>
-      </w:r>
-      <w:r>
-        <w:t xml:space="preserve"> </w:t>
-      </w:r>
-      <w:r>
-        <w:t xml:space="preserve">unconfirmed, it is also possible that Fogo Island has experienced forage</w:t>
-      </w:r>
-      <w:r>
-        <w:t xml:space="preserve"> </w:t>
-      </w:r>
-      <w:r>
-        <w:t xml:space="preserve">depletion since the introduction of caribou in the 1960s. More likely, however,</w:t>
-      </w:r>
-      <w:r>
-        <w:t xml:space="preserve"> </w:t>
-      </w:r>
-      <w:r>
-        <w:t xml:space="preserve">is fine-scale competition for foraging resources that drives caribou to swim to</w:t>
-      </w:r>
-      <w:r>
-        <w:t xml:space="preserve"> </w:t>
-      </w:r>
-      <w:r>
-        <w:t xml:space="preserve">new islands.</w:t>
+        <w:t xml:space="preserve">. Although unconfirmed, it is</w:t>
+      </w:r>
+      <w:r>
+        <w:t xml:space="preserve"> </w:t>
+      </w:r>
+      <w:r>
+        <w:t xml:space="preserve">also possible that Fogo Island has experienced forage depletion since the</w:t>
+      </w:r>
+      <w:r>
+        <w:t xml:space="preserve"> </w:t>
+      </w:r>
+      <w:r>
+        <w:t xml:space="preserve">introduction of caribou in the 1960s. More likely, however, it is fine-scale</w:t>
+      </w:r>
+      <w:r>
+        <w:t xml:space="preserve"> </w:t>
+      </w:r>
+      <w:r>
+        <w:t xml:space="preserve">competition for foraging resources that drives caribou to swim to new islands.</w:t>
       </w:r>
     </w:p>
     <w:p>
@@ -804,7 +798,7 @@
         <w:t xml:space="preserve"> </w:t>
       </w:r>
       <w:r>
-        <w:t xml:space="preserve">events, suggesting that for ~10% of narjed individuals swimming is relatively</w:t>
+        <w:t xml:space="preserve">events, suggesting that for ~10% of collared individuals swimming is relatively</w:t>
       </w:r>
       <w:r>
         <w:t xml:space="preserve"> </w:t>
@@ -1299,7 +1293,7 @@
           <wp:inline>
             <wp:extent cx="5486400" cy="5486400"/>
             <wp:effectExtent b="0" l="0" r="0" t="0"/>
-            <wp:docPr descr="Figure 2: Map of the Fogo Island archipelago. Fogo Island is the largest island in the archipelago (237.71 km2), but there are at least three other large islands: Western Indian (77.6 km2), Eastern Indian (38.7 km2) and Change (XX km2) Islands, as well as numerous smaller islands, including Blundon’s (1.18 km2), North Long (1.01 km2), South Long (0.48 km2), Kate’s (1.64 km2), and Brother’s (1.59 km2) Islands. Habitats are similar across the archipelago, consisting largely of coniferous and mixed forests of balsam fir (Abies balsamea), black spruce (Picea mariana), and white birch (Betula papyrifera) as well as bogs, lakes, lichen and rocky barrens." title="" id="1" name="Picture"/>
+            <wp:docPr descr="Figure 2: A) Map of the Fogo Island archipelago with swimming events between islands. B) Histogram displaying the distribution of swimming events throughout the year. Note, colours correspond to individual caribou." title="" id="1" name="Picture"/>
             <a:graphic>
               <a:graphicData uri="http://schemas.openxmlformats.org/drawingml/2006/picture">
                 <pic:pic>

</xml_diff>

<commit_message>
ms update (just hold on we coming home)
</commit_message>
<xml_diff>
--- a/paper/manuscript.docx
+++ b/paper/manuscript.docx
@@ -206,7 +206,7 @@
         <w:t xml:space="preserve">Department of Biology, Memorial University of Newfoundland, Canada</w:t>
       </w:r>
       <w:r>
-        <w:br/>
+        <w:br w:type="textWrapping"/>
       </w:r>
       <w:r>
         <w:rPr>
@@ -890,11 +890,11 @@
     </w:p>
     <w:p>
       <w:pPr>
+        <w:pStyle w:val="Compact"/>
         <w:numPr>
+          <w:numId w:val="1001"/>
           <w:ilvl w:val="0"/>
-          <w:numId w:val="1001"/>
         </w:numPr>
-        <w:pStyle w:val="Compact"/>
       </w:pPr>
       <w:r>
         <w:t xml:space="preserve">How do energetic costs and risks of swimming differ from walking on sea ice?</w:t>
@@ -951,8 +951,8 @@
     <w:p>
       <w:pPr>
         <w:numPr>
+          <w:numId w:val="1002"/>
           <w:ilvl w:val="0"/>
-          <w:numId w:val="1002"/>
         </w:numPr>
       </w:pPr>
       <w:r>
@@ -986,8 +986,8 @@
     <w:p>
       <w:pPr>
         <w:numPr>
+          <w:numId w:val="1002"/>
           <w:ilvl w:val="0"/>
-          <w:numId w:val="1002"/>
         </w:numPr>
       </w:pPr>
       <w:r>
@@ -1128,7 +1128,7 @@
         <w:t xml:space="preserve"> </w:t>
       </w:r>
       <w:r>
-        <w:t xml:space="preserve">(e.g. Miller 1995, 2002, Jeffery et al. 2007, Ricca et al. 2012)</w:t>
+        <w:t xml:space="preserve">(e.g. Miller 1995, 2002, Jeffery et al. 2007, Ricca et al. 2012)</w:t>
       </w:r>
       <w:r>
         <w:t xml:space="preserve">. We suggest that swimming is likely more common than</w:t>
@@ -1429,7 +1429,7 @@
       <w:tblPr>
         <w:tblStyle w:val="Table"/>
         <w:tblW w:type="pct" w:w="4999.999999999999"/>
-        <w:tblLook w:firstRow="1" w:lastRow="0" w:firstColumn="0" w:lastColumn="0" w:noHBand="0" w:noVBand="0"/>
+        <w:tblLook w:firstRow="1"/>
         <w:tblCaption w:val="Table 1:"/>
       </w:tblPr>
       <w:tblGrid>
@@ -1452,7 +1452,11 @@
             </w:tcBorders>
             <w:vAlign w:val="bottom"/>
           </w:tcPr>
-          <w:p/>
+          <w:p>
+            <w:pPr>
+              <w:pStyle w:val="Compact"/>
+            </w:pPr>
+          </w:p>
         </w:tc>
         <w:tc>
           <w:tcPr>
@@ -1812,33 +1816,33 @@
       </w:r>
     </w:p>
     <w:bookmarkStart w:id="37" w:name="refs"/>
-    <w:bookmarkStart w:id="22" w:name="ref-Bergerud1985"/>
+    <w:bookmarkStart w:id="22" w:name="ref-Bergerud1990"/>
     <w:p>
       <w:pPr>
         <w:pStyle w:val="Bibliography"/>
       </w:pPr>
       <w:r>
-        <w:t xml:space="preserve">Bergerud, A. T. 1985. Antipredator strategies of caribou: dispersion along shorelines. Canadian Journal of Zoology 63:1324–1329.</w:t>
+        <w:t xml:space="preserve">Bergerud, A., R. Ferguson, and H. Butler. 1990. Spring migration and dispersion of woodland caribou at calving. Animal Behaviour 39:360–368.</w:t>
       </w:r>
     </w:p>
     <w:bookmarkEnd w:id="22"/>
-    <w:bookmarkStart w:id="23" w:name="ref-Bergerud1990"/>
+    <w:bookmarkStart w:id="23" w:name="ref-Bergerud1989"/>
     <w:p>
       <w:pPr>
         <w:pStyle w:val="Bibliography"/>
       </w:pPr>
       <w:r>
-        <w:t xml:space="preserve">Bergerud, A. T., R. Ferguson, and H. E. Butler. 1990. Spring migration and dispersion of woodland caribou at calving. Animal Behaviour 39:360–368.</w:t>
+        <w:t xml:space="preserve">Bergerud, A., and W. Mercer. 1989. Caribou Introductions in Eastern North America. Wildlife Society Bulletin 17:111–120.</w:t>
       </w:r>
     </w:p>
     <w:bookmarkEnd w:id="23"/>
-    <w:bookmarkStart w:id="24" w:name="ref-Bergerud1989"/>
+    <w:bookmarkStart w:id="24" w:name="ref-Bergerud1985"/>
     <w:p>
       <w:pPr>
         <w:pStyle w:val="Bibliography"/>
       </w:pPr>
       <w:r>
-        <w:t xml:space="preserve">Bergerud, A. T., and W. E. Mercer. 1989. Caribou Introductions in Eastern North America. Wildlife Society Bulletin 17:111–120.</w:t>
+        <w:t xml:space="preserve">Bergerud, A. T. 1985. Antipredator strategies of caribou: dispersion along shorelines. Canadian Journal of Zoology 63:1324–1329.</w:t>
       </w:r>
     </w:p>
     <w:bookmarkEnd w:id="24"/>
@@ -1868,7 +1872,7 @@
         <w:pStyle w:val="Bibliography"/>
       </w:pPr>
       <w:r>
-        <w:t xml:space="preserve">Miller, F. L. 1995. Inter-island water crossings by peary caribou, south-central Queen Elizabeth Islands. Arctic 48:8–12.</w:t>
+        <w:t xml:space="preserve">Miller, F. 1995. Inter-island water crossings by peary caribou, south-central Queen Elizabeth Islands. Arctic 48:8–12.</w:t>
       </w:r>
     </w:p>
     <w:bookmarkEnd w:id="27"/>
@@ -1878,7 +1882,7 @@
         <w:pStyle w:val="Bibliography"/>
       </w:pPr>
       <w:r>
-        <w:t xml:space="preserve">Miller, F. L. 2002. Multi-Island Seasonal Home Range Use by Two Peary Caribou, Canadian High Arctic Islands, Nunavut, 1993-94. Arctic 55:133–142.</w:t>
+        <w:t xml:space="preserve">Miller, F. 2002. Multi-Island Seasonal Home Range Use by Two Peary Caribou, Canadian High Arctic Islands, Nunavut, 1993-94. Arctic 55:133–142.</w:t>
       </w:r>
     </w:p>
     <w:bookmarkEnd w:id="28"/>
@@ -1888,7 +1892,7 @@
         <w:pStyle w:val="Bibliography"/>
       </w:pPr>
       <w:r>
-        <w:t xml:space="preserve">Miller, F. L., and A. Gunn. 1985. Observations of Barren-Ground Caribou Travelling on Thin Ice during Autumn Migration. Arctic 39:85–88.</w:t>
+        <w:t xml:space="preserve">Miller, F., and A. Gunn. 1985. Observations of Barren-Ground Caribou Travelling on Thin Ice during Autumn Migration. Arctic 39:85–88.</w:t>
       </w:r>
     </w:p>
     <w:bookmarkEnd w:id="29"/>
@@ -1898,7 +1902,7 @@
         <w:pStyle w:val="Bibliography"/>
       </w:pPr>
       <w:r>
-        <w:t xml:space="preserve">Miller, F. L., R. H. Russell, and A. Gunn. 1977. Interisland movements of Peary caribou (</w:t>
+        <w:t xml:space="preserve">Miller, F., R. Russell, and A. Gunn. 1977. Interisland movements of Peary caribou (</w:t>
       </w:r>
       <w:r>
         <w:rPr>
@@ -1917,7 +1921,7 @@
         <w:pStyle w:val="Bibliography"/>
       </w:pPr>
       <w:r>
-        <w:t xml:space="preserve">Morris, D. W. 1987. Tests of density-dependent habitat selection in a patchy environment. Ecological Monographs 57:269–281.</w:t>
+        <w:t xml:space="preserve">Morris, D. 1987. Tests of density-dependent habitat selection in a patchy environment. Ecological Monographs 57:269–281.</w:t>
       </w:r>
     </w:p>
     <w:bookmarkEnd w:id="31"/>
@@ -1937,7 +1941,7 @@
         <w:pStyle w:val="Bibliography"/>
       </w:pPr>
       <w:r>
-        <w:t xml:space="preserve">Rayl, N. D., T. K. Fuller, J. F. Organ, J. E. McDonald, S. P. Mahoney, C. Soulliere, S. E. Gullage, T. Hodder, F. Norman, T. Porter, G. Bastille-Rousseau, J. A. Schaefer, and D. L. Murray. 2014. Mapping the distribution of a prey resource: neonate caribou in Newfoundland. Journal of Mammalogy 95:328–339.</w:t>
+        <w:t xml:space="preserve">Rayl, N., T. Fuller, J. Organ, J. McDonald, S. Mahoney, C. Soulliere, S. Gullage, T. Hodder, F. Norman, T. Porter, G. Bastille-Rousseau, J. Schaefer, and D. Murray. 2014. Mapping the distribution of a prey resource: neonate caribou in Newfoundland. Journal of Mammalogy 95:328–339.</w:t>
       </w:r>
     </w:p>
     <w:bookmarkEnd w:id="33"/>
@@ -1957,7 +1961,7 @@
         <w:pStyle w:val="Bibliography"/>
       </w:pPr>
       <w:r>
-        <w:t xml:space="preserve">Schaefer, J. A., S. P. Mahoney, J. N. Weir, J. G. Luther, and C. E. Soulliere. 2016. Decades of habitat use reveal food limitation of Newfoundland caribou. Journal of Mammalogy 97:386–393.</w:t>
+        <w:t xml:space="preserve">Schaefer, J., S. Mahoney, J. Weir, J. Luther, and C. Soulliere. 2016. Decades of habitat use reveal food limitation of Newfoundland caribou. Journal of Mammalogy 97:386–393.</w:t>
       </w:r>
     </w:p>
     <w:bookmarkEnd w:id="35"/>
@@ -1967,7 +1971,7 @@
         <w:pStyle w:val="Bibliography"/>
       </w:pPr>
       <w:r>
-        <w:t xml:space="preserve">Webber, Q. M. R., M. P. Laforge, M. Bonar, A. L. Robitaille, C. Hart, S. Zabihi-Seissan, and E. V. Wal. 2020. The ecology of individual differences empirically applied to space-use and movement tactics. The American Naturalist 196.</w:t>
+        <w:t xml:space="preserve">Webber, Q. M., M. P. Laforge, M. Bonar, A. L. Robitaille, C. Hart, S. Zabihi-Seissan, and E. V. Wal. 2020. The ecology of individual differences empirically applied to space-use and movement tactics. The American Naturalist 196.</w:t>
       </w:r>
     </w:p>
     <w:bookmarkEnd w:id="36"/>

</xml_diff>